<commit_message>
actualizo intro de informe
</commit_message>
<xml_diff>
--- a/Informe - Grupo Python01.docx
+++ b/Informe - Grupo Python01.docx
@@ -827,6 +827,7 @@
       <w:r>
         <w:rPr>
           <w:b/>
+          <w:noProof/>
         </w:rPr>
         <w:drawing>
           <wp:inline distT="0" distB="0" distL="0" distR="0" wp14:anchorId="504BC371" wp14:editId="7E605370">
@@ -915,6 +916,7 @@
       <w:r>
         <w:rPr>
           <w:b/>
+          <w:noProof/>
         </w:rPr>
         <w:lastRenderedPageBreak/>
         <w:drawing>
@@ -1018,43 +1020,71 @@
     <w:p>
       <w:pPr>
         <w:spacing w:line="360" w:lineRule="auto"/>
-      </w:pPr>
-    </w:p>
-    <w:p>
-      <w:pPr>
-        <w:spacing w:line="360" w:lineRule="auto"/>
-      </w:pPr>
-      <w:r>
-        <w:t xml:space="preserve">En el presente trabajo se resolverá numéricamente la ecuación del enunciado mostrado anteriormente, en donde se hallarán las raíces de </w:t>
-      </w:r>
-      <w:proofErr w:type="gramStart"/>
-      <w:r>
-        <w:t>la misma</w:t>
-      </w:r>
-      <w:proofErr w:type="gramEnd"/>
-      <w:r>
-        <w:t xml:space="preserve"> utilizando inicialmente bisección como método de arranque, con el fin de hallar una semilla lo suficientemente cercana a la solución para luego hacer uso del método de refinamiento de Newton-Raphson para hallar las soluciones con una convergencia más rápida. A su vez, se estudiarán los errores vistos en la materia (propagación de inherentes, truncamiento y redondeo) a través de la herramienta de gráfica de procesos, hallando la condición del problema (</w:t>
-      </w:r>
-      <w:proofErr w:type="spellStart"/>
-      <w:r>
-        <w:t>cp</w:t>
-      </w:r>
-      <w:proofErr w:type="spellEnd"/>
-      <w:r>
-        <w:t>) y el término de estabilidad del algoritmo (te), así como también mediante las fórmulas experimentales brindadas por la cátedra.</w:t>
-      </w:r>
-    </w:p>
-    <w:p>
-      <w:pPr>
-        <w:spacing w:line="360" w:lineRule="auto"/>
-      </w:pPr>
-    </w:p>
-    <w:p>
-      <w:pPr>
-        <w:spacing w:line="360" w:lineRule="auto"/>
-      </w:pPr>
-      <w:r>
-        <w:t>Una vez realizado el trabajo, se espera haber puesto en práctica los conocimientos adquiridos en las unidades 1 (errores) y 2 (ecuaciones no lineales), además de aprender a hacer los cálculos, operaciones y experimentos pertinentes en un lenguaje de programación donde se pueda realizar el análisis numérico solicitado.</w:t>
+        <w:rPr>
+          <w:color w:val="7F7F7F" w:themeColor="text1" w:themeTint="80"/>
+        </w:rPr>
+      </w:pPr>
+    </w:p>
+    <w:p>
+      <w:pPr>
+        <w:spacing w:line="360" w:lineRule="auto"/>
+      </w:pPr>
+      <w:r>
+        <w:t xml:space="preserve">En el presente trabajo se resolverá numéricamente </w:t>
+      </w:r>
+      <w:r>
+        <w:t>el problema de la catenaria explicado en el enunciado. Inicialmente, se estudiará el modelo teórico de manera analítica con el fin de comprender el funcionamiento de la ecuación original de la catenaria y qué significado tienen cada uno de sus parámetros. Luego, se pasará a un modelo práctico que consiste en un experimento que simula este fenómeno, se tomarán mediciones sobre distintos casos y se resolverá numéricamente con el objetivo de comparar los errores que existen entre como ajusta el modelo teórico, el de los distintos casos en la realidad, y el de un ajuste cuadrático por mínimos cuadrados.</w:t>
+      </w:r>
+    </w:p>
+    <w:p>
+      <w:pPr>
+        <w:spacing w:line="360" w:lineRule="auto"/>
+        <w:rPr>
+          <w:color w:val="7F7F7F" w:themeColor="text1" w:themeTint="80"/>
+        </w:rPr>
+      </w:pPr>
+    </w:p>
+    <w:p>
+      <w:pPr>
+        <w:spacing w:line="360" w:lineRule="auto"/>
+      </w:pPr>
+    </w:p>
+    <w:p>
+      <w:pPr>
+        <w:spacing w:line="360" w:lineRule="auto"/>
+      </w:pPr>
+      <w:r>
+        <w:t>Una vez realizado el trabajo, se espera haber puesto en práctica los conocimientos adquiridos en las unidades 1 (errores)</w:t>
+      </w:r>
+      <w:r>
+        <w:t>,</w:t>
+      </w:r>
+      <w:r>
+        <w:t xml:space="preserve"> 2 (ecuaciones no lineales)</w:t>
+      </w:r>
+      <w:r>
+        <w:t xml:space="preserve"> y 3 (</w:t>
+      </w:r>
+      <w:r>
+        <w:t>ajuste de funciones</w:t>
+      </w:r>
+      <w:r>
+        <w:t>)</w:t>
+      </w:r>
+      <w:r>
+        <w:t>,</w:t>
+      </w:r>
+      <w:r>
+        <w:t xml:space="preserve"> </w:t>
+      </w:r>
+      <w:r>
+        <w:t xml:space="preserve">además de aprender a hacer los cálculos, operaciones y experimentos pertinentes en un lenguaje de programación donde se pueda realizar </w:t>
+      </w:r>
+      <w:r>
+        <w:t>este análisis</w:t>
+      </w:r>
+      <w:r>
+        <w:t>.</w:t>
       </w:r>
     </w:p>
     <w:p>
@@ -7918,23 +7948,7 @@
           <w:rFonts w:eastAsia="Courier New"/>
           <w:highlight w:val="white"/>
         </w:rPr>
-        <w:t xml:space="preserve"> </w:t>
-      </w:r>
-      <w:proofErr w:type="spellStart"/>
-      <w:r>
-        <w:rPr>
-          <w:rFonts w:eastAsia="Courier New"/>
-          <w:highlight w:val="white"/>
-        </w:rPr>
-        <w:t>fmt</w:t>
-      </w:r>
-      <w:proofErr w:type="spellEnd"/>
-      <w:r>
-        <w:rPr>
-          <w:rFonts w:eastAsia="Courier New"/>
-          <w:highlight w:val="white"/>
-        </w:rPr>
-        <w:t>:</w:t>
+        <w:t xml:space="preserve"> fmt:</w:t>
       </w:r>
     </w:p>
     <w:p>
@@ -35245,6 +35259,7 @@
   <w:style w:type="character" w:default="1" w:styleId="Fuentedeprrafopredeter">
     <w:name w:val="Default Paragraph Font"/>
     <w:uiPriority w:val="1"/>
+    <w:semiHidden/>
     <w:unhideWhenUsed/>
   </w:style>
   <w:style w:type="table" w:default="1" w:styleId="Tablanormal">

</xml_diff>

<commit_message>
actualizo informe desarrollo parte 1a
</commit_message>
<xml_diff>
--- a/Informe - Grupo Python01.docx
+++ b/Informe - Grupo Python01.docx
@@ -1030,10 +1030,7 @@
         <w:spacing w:line="360" w:lineRule="auto"/>
       </w:pPr>
       <w:r>
-        <w:t xml:space="preserve">En el presente trabajo se resolverá numéricamente </w:t>
-      </w:r>
-      <w:r>
-        <w:t>el problema de la catenaria explicado en el enunciado. Inicialmente, se estudiará el modelo teórico de manera analítica con el fin de comprender el funcionamiento de la ecuación original de la catenaria y qué significado tienen cada uno de sus parámetros. Luego, se pasará a un modelo práctico que consiste en un experimento que simula este fenómeno, se tomarán mediciones sobre distintos casos y se resolverá numéricamente con el objetivo de comparar los errores que existen entre como ajusta el modelo teórico, el de los distintos casos en la realidad, y el de un ajuste cuadrático por mínimos cuadrados.</w:t>
+        <w:t>En el presente trabajo se resolverá numéricamente el problema de la catenaria explicado en el enunciado. Inicialmente, se estudiará el modelo teórico de manera analítica con el fin de comprender el funcionamiento de la ecuación original de la catenaria y qué significado tienen cada uno de sus parámetros. Luego, se pasará a un modelo práctico que consiste en un experimento que simula este fenómeno, se tomarán mediciones sobre distintos casos y se resolverá numéricamente con el objetivo de comparar los errores que existen entre como ajusta el modelo teórico, el de los distintos casos en la realidad, y el de un ajuste cuadrático por mínimos cuadrados.</w:t>
       </w:r>
     </w:p>
     <w:p>
@@ -1125,322 +1122,10 @@
         <w:spacing w:line="360" w:lineRule="auto"/>
       </w:pPr>
       <w:r>
-        <w:t>Para el punto 1 se halló el número de máquina implementado un ciclo “</w:t>
-      </w:r>
-      <w:proofErr w:type="spellStart"/>
-      <w:r>
-        <w:t>while</w:t>
-      </w:r>
-      <w:proofErr w:type="spellEnd"/>
-      <w:r>
-        <w:t xml:space="preserve">” en el cual se establece que la condición para iterar sea mientras que un número </w:t>
-      </w:r>
-      <m:oMath>
-        <m:r>
-          <w:rPr>
-            <w:rFonts w:ascii="Cambria Math" w:hAnsi="Cambria Math"/>
-          </w:rPr>
-          <m:t>n</m:t>
-        </m:r>
-      </m:oMath>
-      <w:r>
-        <w:t xml:space="preserve"> sea distinto de 1, es decir, se propone que el número sea </w:t>
-      </w:r>
-      <m:oMath>
-        <m:r>
-          <w:rPr>
-            <w:rFonts w:ascii="Cambria Math" w:hAnsi="Cambria Math"/>
-          </w:rPr>
-          <m:t>n= 1 +1/</m:t>
-        </m:r>
-        <m:sSup>
-          <m:sSupPr>
-            <m:ctrlPr>
-              <w:rPr>
-                <w:rFonts w:ascii="Cambria Math" w:hAnsi="Cambria Math"/>
-              </w:rPr>
-            </m:ctrlPr>
-          </m:sSupPr>
-          <m:e>
-            <m:sSup>
-              <m:sSupPr>
-                <m:ctrlPr>
-                  <w:rPr>
-                    <w:rFonts w:ascii="Cambria Math" w:hAnsi="Cambria Math"/>
-                  </w:rPr>
-                </m:ctrlPr>
-              </m:sSupPr>
-              <m:e>
-                <m:r>
-                  <w:rPr>
-                    <w:rFonts w:ascii="Cambria Math" w:hAnsi="Cambria Math"/>
-                  </w:rPr>
-                  <m:t>2</m:t>
-                </m:r>
-              </m:e>
-              <m:sup>
-                <m:r>
-                  <w:rPr>
-                    <w:rFonts w:ascii="Cambria Math" w:hAnsi="Cambria Math"/>
-                  </w:rPr>
-                  <m:t>i</m:t>
-                </m:r>
-              </m:sup>
-            </m:sSup>
-          </m:e>
-          <m:sup/>
-        </m:sSup>
-        <m:r>
-          <w:rPr>
-            <w:rFonts w:ascii="Cambria Math" w:hAnsi="Cambria Math"/>
-          </w:rPr>
-          <m:t xml:space="preserve"> </m:t>
-        </m:r>
-      </m:oMath>
-      <w:r>
-        <w:t xml:space="preserve">, siendo </w:t>
-      </w:r>
-      <m:oMath>
-        <m:r>
-          <w:rPr>
-            <w:rFonts w:ascii="Cambria Math" w:hAnsi="Cambria Math"/>
-          </w:rPr>
-          <m:t>i</m:t>
-        </m:r>
-      </m:oMath>
-      <w:r>
-        <w:t xml:space="preserve"> el número de iteraciones, y una vez que el ordenador que ejecute el código no diferencie el 1 de el número </w:t>
-      </w:r>
-      <m:oMath>
-        <m:r>
-          <w:rPr>
-            <w:rFonts w:ascii="Cambria Math" w:hAnsi="Cambria Math"/>
-          </w:rPr>
-          <m:t>n</m:t>
-        </m:r>
-      </m:oMath>
-      <w:r>
-        <w:t xml:space="preserve">, se toman los decimales de éste, de manera que se obtiene la mantisa </w:t>
-      </w:r>
-      <m:oMath>
-        <m:r>
-          <w:rPr>
-            <w:rFonts w:ascii="Cambria Math" w:hAnsi="Cambria Math"/>
-          </w:rPr>
-          <m:t>t</m:t>
-        </m:r>
-      </m:oMath>
-      <w:r>
-        <w:t xml:space="preserve"> y el número de máquina </w:t>
-      </w:r>
-      <m:oMath>
-        <m:r>
-          <m:rPr>
-            <m:sty m:val="bi"/>
-          </m:rPr>
-          <w:rPr>
-            <w:rFonts w:ascii="Cambria Math" w:hAnsi="Cambria Math"/>
-          </w:rPr>
-          <m:t>μ</m:t>
-        </m:r>
-      </m:oMath>
-      <w:r>
-        <w:t xml:space="preserve"> resultante al acotarse es</w:t>
-      </w:r>
-    </w:p>
-    <w:p>
-      <w:pPr>
-        <w:spacing w:line="360" w:lineRule="auto"/>
-      </w:pPr>
-    </w:p>
-    <w:p>
-      <w:pPr>
-        <w:spacing w:line="360" w:lineRule="auto"/>
-        <w:jc w:val="center"/>
-      </w:pPr>
-      <m:oMathPara>
-        <m:oMath>
-          <m:r>
-            <m:rPr>
-              <m:sty m:val="bi"/>
-            </m:rPr>
-            <w:rPr>
-              <w:rFonts w:ascii="Cambria Math" w:hAnsi="Cambria Math"/>
-            </w:rPr>
-            <m:t>μ</m:t>
-          </m:r>
-          <m:r>
-            <w:rPr>
-              <w:rFonts w:ascii="Cambria Math" w:hAnsi="Cambria Math"/>
-            </w:rPr>
-            <m:t>= 0.5*1</m:t>
-          </m:r>
-          <m:sSup>
-            <m:sSupPr>
-              <m:ctrlPr>
-                <w:rPr>
-                  <w:rFonts w:ascii="Cambria Math" w:hAnsi="Cambria Math"/>
-                </w:rPr>
-              </m:ctrlPr>
-            </m:sSupPr>
-            <m:e>
-              <m:r>
-                <w:rPr>
-                  <w:rFonts w:ascii="Cambria Math" w:hAnsi="Cambria Math"/>
-                </w:rPr>
-                <m:t>0</m:t>
-              </m:r>
-            </m:e>
-            <m:sup>
-              <m:r>
-                <w:rPr>
-                  <w:rFonts w:ascii="Cambria Math" w:hAnsi="Cambria Math"/>
-                </w:rPr>
-                <m:t>-t+1</m:t>
-              </m:r>
-            </m:sup>
-          </m:sSup>
-        </m:oMath>
-      </m:oMathPara>
-    </w:p>
-    <w:p>
-      <w:pPr>
-        <w:spacing w:line="360" w:lineRule="auto"/>
-      </w:pPr>
-    </w:p>
-    <w:p>
-      <w:pPr>
-        <w:spacing w:line="360" w:lineRule="auto"/>
-      </w:pPr>
-      <w:r>
-        <w:t xml:space="preserve">En este caso, la cantidad de decimales resultaron 14, que corresponden a la mantisa, por lo que </w:t>
-      </w:r>
-      <m:oMath>
-        <m:r>
-          <w:rPr>
-            <w:rFonts w:ascii="Cambria Math" w:hAnsi="Cambria Math"/>
-          </w:rPr>
-          <m:t>t=15</m:t>
-        </m:r>
-      </m:oMath>
-      <w:r>
-        <w:t xml:space="preserve"> y </w:t>
-      </w:r>
-      <m:oMath>
-        <m:r>
-          <m:rPr>
-            <m:sty m:val="bi"/>
-          </m:rPr>
-          <w:rPr>
-            <w:rFonts w:ascii="Cambria Math" w:hAnsi="Cambria Math"/>
-          </w:rPr>
-          <m:t>μ</m:t>
-        </m:r>
-        <m:r>
-          <w:rPr>
-            <w:rFonts w:ascii="Cambria Math" w:hAnsi="Cambria Math"/>
-          </w:rPr>
-          <m:t>= 0.5*1</m:t>
-        </m:r>
-        <m:sSup>
-          <m:sSupPr>
-            <m:ctrlPr>
-              <w:rPr>
-                <w:rFonts w:ascii="Cambria Math" w:hAnsi="Cambria Math"/>
-              </w:rPr>
-            </m:ctrlPr>
-          </m:sSupPr>
-          <m:e>
-            <m:r>
-              <w:rPr>
-                <w:rFonts w:ascii="Cambria Math" w:hAnsi="Cambria Math"/>
-              </w:rPr>
-              <m:t>0</m:t>
-            </m:r>
-          </m:e>
-          <m:sup>
-            <m:r>
-              <w:rPr>
-                <w:rFonts w:ascii="Cambria Math" w:hAnsi="Cambria Math"/>
-              </w:rPr>
-              <m:t>-13</m:t>
-            </m:r>
-          </m:sup>
-        </m:sSup>
-        <m:r>
-          <w:rPr>
-            <w:rFonts w:ascii="Cambria Math" w:hAnsi="Cambria Math"/>
-          </w:rPr>
-          <m:t>=5*1</m:t>
-        </m:r>
-        <m:sSup>
-          <m:sSupPr>
-            <m:ctrlPr>
-              <w:rPr>
-                <w:rFonts w:ascii="Cambria Math" w:hAnsi="Cambria Math"/>
-              </w:rPr>
-            </m:ctrlPr>
-          </m:sSupPr>
-          <m:e>
-            <m:r>
-              <w:rPr>
-                <w:rFonts w:ascii="Cambria Math" w:hAnsi="Cambria Math"/>
-              </w:rPr>
-              <m:t>0</m:t>
-            </m:r>
-          </m:e>
-          <m:sup>
-            <m:r>
-              <w:rPr>
-                <w:rFonts w:ascii="Cambria Math" w:hAnsi="Cambria Math"/>
-              </w:rPr>
-              <m:t>-14</m:t>
-            </m:r>
-          </m:sup>
-        </m:sSup>
-      </m:oMath>
-    </w:p>
-    <w:p>
-      <w:pPr>
-        <w:spacing w:line="360" w:lineRule="auto"/>
-        <w:rPr>
-          <w:b/>
-        </w:rPr>
-      </w:pPr>
-    </w:p>
-    <w:p>
-      <w:pPr>
-        <w:spacing w:line="360" w:lineRule="auto"/>
-        <w:rPr>
-          <w:b/>
-        </w:rPr>
-      </w:pPr>
-      <w:r>
-        <w:t xml:space="preserve">Por otro lado, para saber la cantidad de dígitos con los que trabaja el ordenador en simple y doble precisión, se hace uso de la librería </w:t>
-      </w:r>
-      <w:proofErr w:type="spellStart"/>
-      <w:r>
-        <w:t>numpy</w:t>
-      </w:r>
-      <w:proofErr w:type="spellEnd"/>
-      <w:r>
-        <w:t xml:space="preserve"> de Python, que fue importada como “</w:t>
-      </w:r>
-      <w:proofErr w:type="spellStart"/>
-      <w:r>
-        <w:t>np</w:t>
-      </w:r>
-      <w:proofErr w:type="spellEnd"/>
-      <w:r>
-        <w:t>”. El cálculo del número de máquina hallado anteriormente es en doble precisión, por lo que se conocen los dígitos con los que trabaja la computadora en ese formato. Con el mismo método es posible calcular dicho número en simple precisión, anteponiendo a cada valor involucrado “</w:t>
-      </w:r>
-      <w:proofErr w:type="gramStart"/>
-      <w:r>
-        <w:t>np.float</w:t>
-      </w:r>
-      <w:proofErr w:type="gramEnd"/>
-      <w:r>
-        <w:t xml:space="preserve">32(x)”, siendo x el valor. Es así como se obtiene que el número de máquina en simple precisión es </w:t>
+        <w:t xml:space="preserve">Se arrancó verificando la congruencia de las ecuaciones (2), (3) y (4) del enunciado, para las condiciones iniciales del mismo. Para ello, partiendo </w:t>
+      </w:r>
+      <w:r>
+        <w:t xml:space="preserve">de la igualdad </w:t>
       </w:r>
       <m:oMath>
         <m:sSub>
@@ -1448,86 +1133,7 @@
             <m:ctrlPr>
               <w:rPr>
                 <w:rFonts w:ascii="Cambria Math" w:hAnsi="Cambria Math"/>
-              </w:rPr>
-            </m:ctrlPr>
-          </m:sSubPr>
-          <m:e>
-            <m:r>
-              <m:rPr>
-                <m:sty m:val="bi"/>
-              </m:rPr>
-              <w:rPr>
-                <w:rFonts w:ascii="Cambria Math" w:hAnsi="Cambria Math"/>
-              </w:rPr>
-              <m:t>μ</m:t>
-            </m:r>
-          </m:e>
-          <m:sub>
-            <m:r>
-              <w:rPr>
-                <w:rFonts w:ascii="Cambria Math" w:hAnsi="Cambria Math"/>
-              </w:rPr>
-              <m:t>s</m:t>
-            </m:r>
-          </m:sub>
-        </m:sSub>
-        <m:r>
-          <w:rPr>
-            <w:rFonts w:ascii="Cambria Math" w:hAnsi="Cambria Math"/>
-          </w:rPr>
-          <m:t>=5*1</m:t>
-        </m:r>
-        <m:sSup>
-          <m:sSupPr>
-            <m:ctrlPr>
-              <w:rPr>
-                <w:rFonts w:ascii="Cambria Math" w:hAnsi="Cambria Math"/>
-              </w:rPr>
-            </m:ctrlPr>
-          </m:sSupPr>
-          <m:e>
-            <m:r>
-              <w:rPr>
-                <w:rFonts w:ascii="Cambria Math" w:hAnsi="Cambria Math"/>
-              </w:rPr>
-              <m:t>0</m:t>
-            </m:r>
-          </m:e>
-          <m:sup>
-            <m:r>
-              <w:rPr>
-                <w:rFonts w:ascii="Cambria Math" w:hAnsi="Cambria Math"/>
-              </w:rPr>
-              <m:t>-6</m:t>
-            </m:r>
-          </m:sup>
-        </m:sSup>
-      </m:oMath>
-    </w:p>
-    <w:p>
-      <w:pPr>
-        <w:spacing w:line="360" w:lineRule="auto"/>
-      </w:pPr>
-    </w:p>
-    <w:p>
-      <w:pPr>
-        <w:spacing w:line="360" w:lineRule="auto"/>
-      </w:pPr>
-      <w:r>
-        <w:t xml:space="preserve">En cuanto al segundo punto, partiendo de la ecuación f(x) original junto a sus coeficientes, se afirma en el enunciado que existe una raíz en x=1, x=2, x=3 y x=20 (figura 1). Ahora bien, para hallar todas las raíces mediante Newton-Raphson, es necesario aproximar los intervalos, por lo que se decidió arrancar con el método de bisección visto en la materia, en donde a partir de un intervalo inicial </w:t>
-      </w:r>
-      <m:oMath>
-        <m:r>
-          <w:rPr>
-            <w:rFonts w:ascii="Cambria Math" w:hAnsi="Cambria Math"/>
-          </w:rPr>
-          <m:t>[</m:t>
-        </m:r>
-        <m:sSub>
-          <m:sSubPr>
-            <m:ctrlPr>
-              <w:rPr>
-                <w:rFonts w:ascii="Cambria Math" w:hAnsi="Cambria Math"/>
+                <w:i/>
               </w:rPr>
             </m:ctrlPr>
           </m:sSubPr>
@@ -1536,7 +1142,7 @@
               <w:rPr>
                 <w:rFonts w:ascii="Cambria Math" w:hAnsi="Cambria Math"/>
               </w:rPr>
-              <m:t>a</m:t>
+              <m:t>y</m:t>
             </m:r>
           </m:e>
           <m:sub>
@@ -1552,13 +1158,14 @@
           <w:rPr>
             <w:rFonts w:ascii="Cambria Math" w:hAnsi="Cambria Math"/>
           </w:rPr>
-          <m:t xml:space="preserve"> , </m:t>
+          <m:t>=</m:t>
         </m:r>
         <m:sSub>
           <m:sSubPr>
             <m:ctrlPr>
               <w:rPr>
                 <w:rFonts w:ascii="Cambria Math" w:hAnsi="Cambria Math"/>
+                <w:i/>
               </w:rPr>
             </m:ctrlPr>
           </m:sSubPr>
@@ -1567,7 +1174,185 @@
               <w:rPr>
                 <w:rFonts w:ascii="Cambria Math" w:hAnsi="Cambria Math"/>
               </w:rPr>
-              <m:t>b</m:t>
+              <m:t>y</m:t>
+            </m:r>
+          </m:e>
+          <m:sub>
+            <m:r>
+              <w:rPr>
+                <w:rFonts w:ascii="Cambria Math" w:hAnsi="Cambria Math"/>
+              </w:rPr>
+              <m:t>1</m:t>
+            </m:r>
+          </m:sub>
+        </m:sSub>
+      </m:oMath>
+      <w:r>
+        <w:t xml:space="preserve"> se igualan las ecuaciones (2) y (3), donde mediante operaciones básicas (ver anexo 1) se llega a la igualdad</w:t>
+      </w:r>
+      <w:r>
+        <w:br/>
+      </w:r>
+      <m:oMathPara>
+        <m:oMath>
+          <m:func>
+            <m:funcPr>
+              <m:ctrlPr>
+                <w:rPr>
+                  <w:rFonts w:ascii="Cambria Math" w:hAnsi="Cambria Math"/>
+                  <w:i/>
+                </w:rPr>
+              </m:ctrlPr>
+            </m:funcPr>
+            <m:fName>
+              <m:r>
+                <m:rPr>
+                  <m:sty m:val="p"/>
+                </m:rPr>
+                <w:rPr>
+                  <w:rFonts w:ascii="Cambria Math" w:hAnsi="Cambria Math"/>
+                </w:rPr>
+                <m:t>cosh</m:t>
+              </m:r>
+            </m:fName>
+            <m:e>
+              <m:d>
+                <m:dPr>
+                  <m:ctrlPr>
+                    <w:rPr>
+                      <w:rFonts w:ascii="Cambria Math" w:hAnsi="Cambria Math"/>
+                      <w:i/>
+                    </w:rPr>
+                  </m:ctrlPr>
+                </m:dPr>
+                <m:e>
+                  <m:r>
+                    <w:rPr>
+                      <w:rFonts w:ascii="Cambria Math" w:hAnsi="Cambria Math"/>
+                    </w:rPr>
+                    <m:t>μ</m:t>
+                  </m:r>
+                  <m:sSub>
+                    <m:sSubPr>
+                      <m:ctrlPr>
+                        <w:rPr>
+                          <w:rFonts w:ascii="Cambria Math" w:hAnsi="Cambria Math"/>
+                          <w:i/>
+                        </w:rPr>
+                      </m:ctrlPr>
+                    </m:sSubPr>
+                    <m:e>
+                      <m:r>
+                        <w:rPr>
+                          <w:rFonts w:ascii="Cambria Math" w:hAnsi="Cambria Math"/>
+                        </w:rPr>
+                        <m:t>x</m:t>
+                      </m:r>
+                    </m:e>
+                    <m:sub>
+                      <m:r>
+                        <w:rPr>
+                          <w:rFonts w:ascii="Cambria Math" w:hAnsi="Cambria Math"/>
+                        </w:rPr>
+                        <m:t>0</m:t>
+                      </m:r>
+                    </m:sub>
+                  </m:sSub>
+                </m:e>
+              </m:d>
+            </m:e>
+          </m:func>
+          <m:r>
+            <w:rPr>
+              <w:rFonts w:ascii="Cambria Math" w:hAnsi="Cambria Math"/>
+            </w:rPr>
+            <m:t>=</m:t>
+          </m:r>
+          <m:r>
+            <m:rPr>
+              <m:sty m:val="p"/>
+            </m:rPr>
+            <w:rPr>
+              <w:rFonts w:ascii="Cambria Math" w:hAnsi="Cambria Math"/>
+            </w:rPr>
+            <m:t>cosh⁡</m:t>
+          </m:r>
+          <m:r>
+            <w:rPr>
+              <w:rFonts w:ascii="Cambria Math" w:hAnsi="Cambria Math"/>
+            </w:rPr>
+            <m:t>(</m:t>
+          </m:r>
+          <m:r>
+            <w:rPr>
+              <w:rFonts w:ascii="Cambria Math" w:hAnsi="Cambria Math"/>
+            </w:rPr>
+            <m:t>μ</m:t>
+          </m:r>
+          <m:r>
+            <w:rPr>
+              <w:rFonts w:ascii="Cambria Math" w:hAnsi="Cambria Math"/>
+            </w:rPr>
+            <m:t>(-</m:t>
+          </m:r>
+          <m:sSub>
+            <m:sSubPr>
+              <m:ctrlPr>
+                <w:rPr>
+                  <w:rFonts w:ascii="Cambria Math" w:hAnsi="Cambria Math"/>
+                  <w:i/>
+                </w:rPr>
+              </m:ctrlPr>
+            </m:sSubPr>
+            <m:e>
+              <m:r>
+                <w:rPr>
+                  <w:rFonts w:ascii="Cambria Math" w:hAnsi="Cambria Math"/>
+                </w:rPr>
+                <m:t>x</m:t>
+              </m:r>
+            </m:e>
+            <m:sub>
+              <m:r>
+                <w:rPr>
+                  <w:rFonts w:ascii="Cambria Math" w:hAnsi="Cambria Math"/>
+                </w:rPr>
+                <m:t>0</m:t>
+              </m:r>
+            </m:sub>
+          </m:sSub>
+          <m:r>
+            <w:rPr>
+              <w:rFonts w:ascii="Cambria Math" w:hAnsi="Cambria Math"/>
+            </w:rPr>
+            <m:t>))</m:t>
+          </m:r>
+        </m:oMath>
+      </m:oMathPara>
+    </w:p>
+    <w:p>
+      <w:pPr>
+        <w:spacing w:line="360" w:lineRule="auto"/>
+      </w:pPr>
+      <w:r>
+        <w:t xml:space="preserve">Verificando la primera condición, es decir que </w:t>
+      </w:r>
+      <m:oMath>
+        <m:sSub>
+          <m:sSubPr>
+            <m:ctrlPr>
+              <w:rPr>
+                <w:rFonts w:ascii="Cambria Math" w:hAnsi="Cambria Math"/>
+                <w:i/>
+              </w:rPr>
+            </m:ctrlPr>
+          </m:sSubPr>
+          <m:e>
+            <m:r>
+              <w:rPr>
+                <w:rFonts w:ascii="Cambria Math" w:hAnsi="Cambria Math"/>
+              </w:rPr>
+              <m:t>x</m:t>
             </m:r>
           </m:e>
           <m:sub>
@@ -1583,33 +1368,14 @@
           <w:rPr>
             <w:rFonts w:ascii="Cambria Math" w:hAnsi="Cambria Math"/>
           </w:rPr>
-          <m:t>]</m:t>
-        </m:r>
-      </m:oMath>
-      <w:r>
-        <w:t xml:space="preserve"> se debe cumplir que:</w:t>
-      </w:r>
-    </w:p>
-    <w:p>
-      <w:pPr>
-        <w:numPr>
-          <w:ilvl w:val="0"/>
-          <w:numId w:val="6"/>
-        </w:numPr>
-        <w:spacing w:line="360" w:lineRule="auto"/>
-      </w:pPr>
-      <m:oMath>
-        <m:r>
-          <w:rPr>
-            <w:rFonts w:ascii="Cambria Math" w:hAnsi="Cambria Math"/>
-          </w:rPr>
-          <m:t>f(x) sea continua en el intervalo [</m:t>
+          <m:t>= -</m:t>
         </m:r>
         <m:sSub>
           <m:sSubPr>
             <m:ctrlPr>
               <w:rPr>
                 <w:rFonts w:ascii="Cambria Math" w:hAnsi="Cambria Math"/>
+                <w:i/>
               </w:rPr>
             </m:ctrlPr>
           </m:sSubPr>
@@ -1618,7 +1384,7 @@
               <w:rPr>
                 <w:rFonts w:ascii="Cambria Math" w:hAnsi="Cambria Math"/>
               </w:rPr>
-              <m:t>a</m:t>
+              <m:t>x</m:t>
             </m:r>
           </m:e>
           <m:sub>
@@ -1626,248 +1392,208 @@
               <w:rPr>
                 <w:rFonts w:ascii="Cambria Math" w:hAnsi="Cambria Math"/>
               </w:rPr>
-              <m:t>0</m:t>
+              <m:t>1</m:t>
             </m:r>
           </m:sub>
         </m:sSub>
-        <m:r>
-          <w:rPr>
-            <w:rFonts w:ascii="Cambria Math" w:hAnsi="Cambria Math"/>
-          </w:rPr>
-          <m:t xml:space="preserve"> , </m:t>
-        </m:r>
-        <m:sSub>
-          <m:sSubPr>
-            <m:ctrlPr>
-              <w:rPr>
-                <w:rFonts w:ascii="Cambria Math" w:hAnsi="Cambria Math"/>
-              </w:rPr>
-            </m:ctrlPr>
-          </m:sSubPr>
-          <m:e>
-            <m:r>
-              <w:rPr>
-                <w:rFonts w:ascii="Cambria Math" w:hAnsi="Cambria Math"/>
-              </w:rPr>
-              <m:t>b</m:t>
-            </m:r>
-          </m:e>
-          <m:sub>
-            <m:r>
-              <w:rPr>
-                <w:rFonts w:ascii="Cambria Math" w:hAnsi="Cambria Math"/>
-              </w:rPr>
-              <m:t>0</m:t>
-            </m:r>
-          </m:sub>
-        </m:sSub>
-        <m:r>
-          <w:rPr>
-            <w:rFonts w:ascii="Cambria Math" w:hAnsi="Cambria Math"/>
-          </w:rPr>
-          <m:t>]</m:t>
-        </m:r>
       </m:oMath>
-    </w:p>
-    <w:p>
-      <w:pPr>
-        <w:numPr>
-          <w:ilvl w:val="0"/>
-          <w:numId w:val="6"/>
-        </w:numPr>
-        <w:spacing w:line="360" w:lineRule="auto"/>
-      </w:pPr>
+      <w:r>
+        <w:t>.</w:t>
+      </w:r>
+    </w:p>
+    <w:p>
+      <w:pPr>
+        <w:spacing w:line="360" w:lineRule="auto"/>
+      </w:pPr>
+      <w:r>
+        <w:t>Luego</w:t>
+      </w:r>
+      <w:r>
+        <w:t>, si se reescribe la ecuación (4) con esta noción, se obtiene tras operaciones básicas:</w:t>
+      </w:r>
+    </w:p>
+    <w:p>
+      <w:pPr>
+        <w:spacing w:line="360" w:lineRule="auto"/>
+      </w:pPr>
+      <m:oMathPara>
+        <m:oMath>
+          <m:f>
+            <m:fPr>
+              <m:ctrlPr>
+                <w:rPr>
+                  <w:rFonts w:ascii="Cambria Math" w:hAnsi="Cambria Math"/>
+                  <w:i/>
+                </w:rPr>
+              </m:ctrlPr>
+            </m:fPr>
+            <m:num>
+              <m:r>
+                <w:rPr>
+                  <w:rFonts w:ascii="Cambria Math" w:hAnsi="Cambria Math"/>
+                </w:rPr>
+                <m:t>2</m:t>
+              </m:r>
+              <m:func>
+                <m:funcPr>
+                  <m:ctrlPr>
+                    <w:rPr>
+                      <w:rFonts w:ascii="Cambria Math" w:hAnsi="Cambria Math"/>
+                    </w:rPr>
+                  </m:ctrlPr>
+                </m:funcPr>
+                <m:fName>
+                  <m:r>
+                    <m:rPr>
+                      <m:sty m:val="p"/>
+                    </m:rPr>
+                    <w:rPr>
+                      <w:rFonts w:ascii="Cambria Math" w:hAnsi="Cambria Math"/>
+                    </w:rPr>
+                    <m:t>sinh</m:t>
+                  </m:r>
+                </m:fName>
+                <m:e>
+                  <m:d>
+                    <m:dPr>
+                      <m:ctrlPr>
+                        <w:rPr>
+                          <w:rFonts w:ascii="Cambria Math" w:hAnsi="Cambria Math"/>
+                          <w:i/>
+                        </w:rPr>
+                      </m:ctrlPr>
+                    </m:dPr>
+                    <m:e>
+                      <m:r>
+                        <w:rPr>
+                          <w:rFonts w:ascii="Cambria Math" w:hAnsi="Cambria Math"/>
+                        </w:rPr>
+                        <m:t>μ</m:t>
+                      </m:r>
+                      <m:sSub>
+                        <m:sSubPr>
+                          <m:ctrlPr>
+                            <w:rPr>
+                              <w:rFonts w:ascii="Cambria Math" w:hAnsi="Cambria Math"/>
+                              <w:i/>
+                            </w:rPr>
+                          </m:ctrlPr>
+                        </m:sSubPr>
+                        <m:e>
+                          <m:r>
+                            <w:rPr>
+                              <w:rFonts w:ascii="Cambria Math" w:hAnsi="Cambria Math"/>
+                            </w:rPr>
+                            <m:t>x</m:t>
+                          </m:r>
+                        </m:e>
+                        <m:sub>
+                          <m:r>
+                            <w:rPr>
+                              <w:rFonts w:ascii="Cambria Math" w:hAnsi="Cambria Math"/>
+                            </w:rPr>
+                            <m:t>1</m:t>
+                          </m:r>
+                        </m:sub>
+                      </m:sSub>
+                    </m:e>
+                  </m:d>
+                </m:e>
+              </m:func>
+            </m:num>
+            <m:den>
+              <m:r>
+                <w:rPr>
+                  <w:rFonts w:ascii="Cambria Math" w:hAnsi="Cambria Math"/>
+                </w:rPr>
+                <m:t>μ</m:t>
+              </m:r>
+            </m:den>
+          </m:f>
+          <m:r>
+            <w:rPr>
+              <w:rFonts w:ascii="Cambria Math" w:hAnsi="Cambria Math"/>
+            </w:rPr>
+            <m:t>=L</m:t>
+          </m:r>
+        </m:oMath>
+      </m:oMathPara>
+    </w:p>
+    <w:p>
+      <w:pPr>
+        <w:spacing w:line="360" w:lineRule="auto"/>
+      </w:pPr>
+      <w:r>
+        <w:rPr>
+          <w:bCs/>
+        </w:rPr>
+        <w:t xml:space="preserve">Ecuación utilizada con mucha frecuencia para estimar la raíz de </w:t>
+      </w:r>
       <m:oMath>
         <m:r>
           <w:rPr>
             <w:rFonts w:ascii="Cambria Math" w:hAnsi="Cambria Math"/>
           </w:rPr>
-          <m:t>f(</m:t>
-        </m:r>
-        <m:sSub>
-          <m:sSubPr>
-            <m:ctrlPr>
-              <w:rPr>
-                <w:rFonts w:ascii="Cambria Math" w:hAnsi="Cambria Math"/>
-              </w:rPr>
-            </m:ctrlPr>
-          </m:sSubPr>
-          <m:e>
-            <m:r>
-              <w:rPr>
-                <w:rFonts w:ascii="Cambria Math" w:hAnsi="Cambria Math"/>
-              </w:rPr>
-              <m:t>a</m:t>
-            </m:r>
-          </m:e>
-          <m:sub>
-            <m:r>
-              <w:rPr>
-                <w:rFonts w:ascii="Cambria Math" w:hAnsi="Cambria Math"/>
-              </w:rPr>
-              <m:t>0</m:t>
-            </m:r>
-          </m:sub>
-        </m:sSub>
-        <m:r>
-          <w:rPr>
-            <w:rFonts w:ascii="Cambria Math" w:hAnsi="Cambria Math"/>
-          </w:rPr>
-          <m:t>)*f(</m:t>
-        </m:r>
-        <m:sSub>
-          <m:sSubPr>
-            <m:ctrlPr>
-              <w:rPr>
-                <w:rFonts w:ascii="Cambria Math" w:hAnsi="Cambria Math"/>
-              </w:rPr>
-            </m:ctrlPr>
-          </m:sSubPr>
-          <m:e>
-            <m:r>
-              <w:rPr>
-                <w:rFonts w:ascii="Cambria Math" w:hAnsi="Cambria Math"/>
-              </w:rPr>
-              <m:t>b</m:t>
-            </m:r>
-          </m:e>
-          <m:sub>
-            <m:r>
-              <w:rPr>
-                <w:rFonts w:ascii="Cambria Math" w:hAnsi="Cambria Math"/>
-              </w:rPr>
-              <m:t>0</m:t>
-            </m:r>
-          </m:sub>
-        </m:sSub>
-        <m:r>
-          <w:rPr>
-            <w:rFonts w:ascii="Cambria Math" w:hAnsi="Cambria Math"/>
-          </w:rPr>
-          <m:t>) &lt; 0</m:t>
+          <m:t>μ</m:t>
         </m:r>
       </m:oMath>
-    </w:p>
-    <w:p>
-      <w:pPr>
-        <w:spacing w:line="360" w:lineRule="auto"/>
-      </w:pPr>
-      <w:r>
-        <w:t xml:space="preserve">Para implementar el método de bisección se hizo previamente una exploración de las funciones a las que se les buscaban las raíces. Se gráfico </w:t>
-      </w:r>
-    </w:p>
-    <w:p>
-      <w:pPr>
-        <w:spacing w:line="360" w:lineRule="auto"/>
-      </w:pPr>
-      <w:r>
-        <w:t>para cada una de las funciones, las transformaciones</w:t>
-      </w:r>
-    </w:p>
-    <w:p>
-      <w:pPr>
-        <w:spacing w:line="360" w:lineRule="auto"/>
-        <w:ind w:left="720"/>
-        <w:jc w:val="center"/>
-      </w:pPr>
-      <m:oMathPara>
-        <m:oMath>
-          <m:r>
-            <w:rPr>
-              <w:rFonts w:ascii="Cambria Math" w:hAnsi="Cambria Math"/>
-            </w:rPr>
-            <m:t>h(x) = x-f(x)/f'(x)</m:t>
-          </m:r>
-        </m:oMath>
-      </m:oMathPara>
-    </w:p>
-    <w:p>
-      <w:pPr>
-        <w:spacing w:line="360" w:lineRule="auto"/>
-      </w:pPr>
-      <w:r>
-        <w:t xml:space="preserve">para lo que se la comparó con la recta con pendiente 1 para poder apreciar de mejor manera las raíces. Además de este análisis de intervalos se realizó un análisis sobre las cotas de </w:t>
-      </w:r>
-    </w:p>
-    <w:p>
-      <w:pPr>
-        <w:spacing w:line="360" w:lineRule="auto"/>
-        <w:jc w:val="center"/>
-      </w:pPr>
-      <w:r>
-        <w:tab/>
-      </w:r>
-      <m:oMath>
-        <m:r>
-          <w:rPr>
-            <w:rFonts w:ascii="Cambria Math" w:hAnsi="Cambria Math"/>
-          </w:rPr>
-          <m:t>j(x) = f(x)/f'(x)</m:t>
-        </m:r>
-      </m:oMath>
-      <w:r>
-        <w:t xml:space="preserve"> </w:t>
-      </w:r>
-      <w:r>
-        <w:tab/>
-        <w:t xml:space="preserve">y </w:t>
-      </w:r>
-      <w:r>
-        <w:tab/>
-      </w:r>
-      <m:oMath>
-        <m:r>
-          <w:rPr>
-            <w:rFonts w:ascii="Cambria Math" w:hAnsi="Cambria Math"/>
-          </w:rPr>
-          <m:t>t(x) = f''(x)/f'(x)</m:t>
-        </m:r>
-      </m:oMath>
-    </w:p>
-    <w:p>
-      <w:pPr>
-        <w:spacing w:line="360" w:lineRule="auto"/>
-      </w:pPr>
-      <w:r>
-        <w:t xml:space="preserve">para poder hallar una cota m y de esta forma poder aproximar el error de truncamiento. Finalmente, esto fue descartado, debido a que en las iteraciones de la resolución por N-R se </w:t>
-      </w:r>
-      <w:proofErr w:type="spellStart"/>
-      <w:r>
-        <w:lastRenderedPageBreak/>
-        <w:t>busco</w:t>
-      </w:r>
-      <w:proofErr w:type="spellEnd"/>
-      <w:r>
-        <w:t xml:space="preserve"> tener un error de truncamiento aproximado a 0, y esto se obtiene al tener dos iteraciones continuas con el mismo resultado, sin importar la cota sobre m.</w:t>
-      </w:r>
-    </w:p>
-    <w:p>
-      <w:pPr>
-        <w:spacing w:line="360" w:lineRule="auto"/>
-      </w:pPr>
-    </w:p>
-    <w:p>
-      <w:pPr>
-        <w:spacing w:line="360" w:lineRule="auto"/>
-      </w:pPr>
-      <w:r>
-        <w:t xml:space="preserve">Luego de hallar los intervalos para cada una de las raíces, se resolvió el problema de las raíces con el método de bisección hasta encontrar soluciones con un error absoluto menor a 0.01 para garantizar que al utilizar el método de N-R se partiera en </w:t>
-      </w:r>
-      <w:proofErr w:type="spellStart"/>
-      <w:r>
-        <w:t>en</w:t>
-      </w:r>
-      <w:proofErr w:type="spellEnd"/>
-      <w:r>
-        <w:t xml:space="preserve"> un entorno lo suficientemente cercano a la raíz para asegurar la convergencia.</w:t>
-      </w:r>
-    </w:p>
-    <w:p>
-      <w:pPr>
-        <w:spacing w:line="360" w:lineRule="auto"/>
-        <w:rPr>
-          <w:b/>
-        </w:rPr>
+      <w:r>
+        <w:t xml:space="preserve"> mediante el método de refinamiento de Newton-Raphson</w:t>
+      </w:r>
+      <w:r>
+        <w:t xml:space="preserve"> (igualando dicha función a 0)</w:t>
+      </w:r>
+      <w:r>
+        <w:t>.</w:t>
+      </w:r>
+    </w:p>
+    <w:p>
+      <w:pPr>
+        <w:spacing w:line="360" w:lineRule="auto"/>
+        <w:rPr>
+          <w:bCs/>
+          <w:sz w:val="32"/>
+          <w:szCs w:val="32"/>
+          <w:u w:val="single"/>
+        </w:rPr>
+      </w:pPr>
+    </w:p>
+    <w:p>
+      <w:pPr>
+        <w:spacing w:line="360" w:lineRule="auto"/>
+        <w:rPr>
+          <w:sz w:val="32"/>
+          <w:szCs w:val="32"/>
+          <w:u w:val="single"/>
+        </w:rPr>
+      </w:pPr>
+      <w:r>
+        <w:rPr>
+          <w:sz w:val="32"/>
+          <w:szCs w:val="32"/>
+        </w:rPr>
+        <w:t xml:space="preserve">//borrar esto </w:t>
+      </w:r>
+      <w:proofErr w:type="gramStart"/>
+      <w:r>
+        <w:rPr>
+          <w:sz w:val="32"/>
+          <w:szCs w:val="32"/>
+        </w:rPr>
+        <w:t>después,  indicador</w:t>
+      </w:r>
+      <w:proofErr w:type="gramEnd"/>
+      <w:r>
+        <w:rPr>
+          <w:sz w:val="32"/>
+          <w:szCs w:val="32"/>
+        </w:rPr>
+        <w:t xml:space="preserve"> de que terminó el desarrollo de parte 1 a)</w:t>
+      </w:r>
+    </w:p>
+    <w:p>
+      <w:pPr>
+        <w:spacing w:line="360" w:lineRule="auto"/>
       </w:pPr>
     </w:p>
     <w:p>
@@ -2359,6 +2085,7 @@
         <w:spacing w:line="360" w:lineRule="auto"/>
       </w:pPr>
       <w:r>
+        <w:lastRenderedPageBreak/>
         <w:t>donde también la semilla se redefine al principio del ciclo “</w:t>
       </w:r>
       <w:proofErr w:type="spellStart"/>
@@ -2578,7 +2305,6 @@
         <w:spacing w:line="360" w:lineRule="auto"/>
       </w:pPr>
       <w:r>
-        <w:lastRenderedPageBreak/>
         <w:t xml:space="preserve">Por otro lado, en el código se analiza el término de estabilidad </w:t>
       </w:r>
       <m:oMath>
@@ -3019,7 +2745,11 @@
         </m:r>
       </m:oMath>
       <w:r>
-        <w:t xml:space="preserve">, o sea puede pensarse a </w:t>
+        <w:t xml:space="preserve">, o sea puede </w:t>
+      </w:r>
+      <w:r>
+        <w:lastRenderedPageBreak/>
+        <w:t xml:space="preserve">pensarse a </w:t>
       </w:r>
       <m:oMath>
         <m:r>
@@ -35436,6 +35166,16 @@
     <w:uiPriority w:val="99"/>
     <w:rsid w:val="0037018B"/>
   </w:style>
+  <w:style w:type="character" w:styleId="Textodelmarcadordeposicin">
+    <w:name w:val="Placeholder Text"/>
+    <w:basedOn w:val="Fuentedeprrafopredeter"/>
+    <w:uiPriority w:val="99"/>
+    <w:semiHidden/>
+    <w:rsid w:val="00036891"/>
+    <w:rPr>
+      <w:color w:val="666666"/>
+    </w:rPr>
+  </w:style>
 </w:styles>
 </file>
 

</xml_diff>

<commit_message>
termino parte 1c en desarrollo
</commit_message>
<xml_diff>
--- a/Informe - Grupo Python01.docx
+++ b/Informe - Grupo Python01.docx
@@ -1865,19 +1865,7 @@
               <w:rPr>
                 <w:rFonts w:ascii="Cambria Math" w:hAnsi="Cambria Math"/>
               </w:rPr>
-              <m:t>-</m:t>
-            </m:r>
-            <m:r>
-              <w:rPr>
-                <w:rFonts w:ascii="Cambria Math" w:hAnsi="Cambria Math"/>
-              </w:rPr>
-              <m:t>1</m:t>
-            </m:r>
-            <m:r>
-              <w:rPr>
-                <w:rFonts w:ascii="Cambria Math" w:hAnsi="Cambria Math"/>
-              </w:rPr>
-              <m:t>6</m:t>
+              <m:t>-16</m:t>
             </m:r>
           </m:sup>
         </m:sSup>
@@ -1891,7 +1879,13 @@
         <w:spacing w:line="360" w:lineRule="auto"/>
       </w:pPr>
       <w:r>
-        <w:t xml:space="preserve">Una vez obtenido </w:t>
+        <w:t>Ya</w:t>
+      </w:r>
+      <w:r>
+        <w:t xml:space="preserve"> obtenido </w:t>
+      </w:r>
+      <w:r>
+        <w:t xml:space="preserve">el </w:t>
       </w:r>
       <m:oMath>
         <m:r>
@@ -1998,13 +1992,7 @@
           <w:rPr>
             <w:rFonts w:ascii="Cambria Math" w:hAnsi="Cambria Math"/>
           </w:rPr>
-          <m:t>μ</m:t>
-        </m:r>
-        <m:r>
-          <w:rPr>
-            <w:rFonts w:ascii="Cambria Math" w:hAnsi="Cambria Math"/>
-          </w:rPr>
-          <m:t>-</m:t>
+          <m:t>μ-</m:t>
         </m:r>
         <m:r>
           <m:rPr>
@@ -2019,13 +2007,7 @@
           <w:rPr>
             <w:rFonts w:ascii="Cambria Math" w:hAnsi="Cambria Math"/>
           </w:rPr>
-          <m:t>(</m:t>
-        </m:r>
-        <m:r>
-          <w:rPr>
-            <w:rFonts w:ascii="Cambria Math" w:hAnsi="Cambria Math"/>
-          </w:rPr>
-          <m:t>μ</m:t>
+          <m:t>(μ</m:t>
         </m:r>
         <m:sSub>
           <m:sSubPr>
@@ -2223,13 +2205,7 @@
               <w:rPr>
                 <w:rFonts w:ascii="Cambria Math" w:hAnsi="Cambria Math"/>
               </w:rPr>
-              <m:t>-</m:t>
-            </m:r>
-            <m:r>
-              <w:rPr>
-                <w:rFonts w:ascii="Cambria Math" w:hAnsi="Cambria Math"/>
-              </w:rPr>
-              <m:t>t</m:t>
+              <m:t>-t</m:t>
             </m:r>
           </m:sup>
         </m:sSup>
@@ -2370,12 +2346,6 @@
               </m:ctrlPr>
             </m:dPr>
             <m:e>
-              <m:r>
-                <w:rPr>
-                  <w:rFonts w:ascii="Cambria Math" w:hAnsi="Cambria Math"/>
-                </w:rPr>
-                <m:t>Cot</m:t>
-              </m:r>
               <m:sSub>
                 <m:sSubPr>
                   <m:ctrlPr>
@@ -2390,7 +2360,7 @@
                     <w:rPr>
                       <w:rFonts w:ascii="Cambria Math" w:hAnsi="Cambria Math"/>
                     </w:rPr>
-                    <m:t>a</m:t>
+                    <m:t>ε</m:t>
                   </m:r>
                 </m:e>
                 <m:sub>
@@ -2500,7 +2470,7 @@
                     <w:rPr>
                       <w:rFonts w:ascii="Cambria Math" w:hAnsi="Cambria Math"/>
                     </w:rPr>
-                    <m:t>e</m:t>
+                    <m:t>ε</m:t>
                   </m:r>
                 </m:e>
                 <m:sub>
@@ -2618,7 +2588,7 @@
                     <w:rPr>
                       <w:rFonts w:ascii="Cambria Math" w:hAnsi="Cambria Math"/>
                     </w:rPr>
-                    <m:t>e</m:t>
+                    <m:t>ε</m:t>
                   </m:r>
                 </m:e>
                 <m:sub>
@@ -2796,21 +2766,3059 @@
       <w:pPr>
         <w:spacing w:line="360" w:lineRule="auto"/>
       </w:pPr>
-    </w:p>
-    <w:p>
-      <w:pPr>
-        <w:spacing w:line="360" w:lineRule="auto"/>
-      </w:pPr>
-    </w:p>
-    <w:p>
-      <w:pPr>
-        <w:spacing w:line="360" w:lineRule="auto"/>
-      </w:pPr>
-    </w:p>
-    <w:p>
-      <w:pPr>
-        <w:spacing w:line="360" w:lineRule="auto"/>
-      </w:pPr>
+      <w:r>
+        <w:t xml:space="preserve">Posteriormente, se busca analizar qué ocurre en el mismo caso sabiendo que los valores de entrada </w:t>
+      </w:r>
+      <m:oMath>
+        <m:sSub>
+          <m:sSubPr>
+            <m:ctrlPr>
+              <w:rPr>
+                <w:rFonts w:ascii="Cambria Math" w:hAnsi="Cambria Math"/>
+                <w:i/>
+              </w:rPr>
+            </m:ctrlPr>
+          </m:sSubPr>
+          <m:e>
+            <m:r>
+              <w:rPr>
+                <w:rFonts w:ascii="Cambria Math" w:hAnsi="Cambria Math"/>
+              </w:rPr>
+              <m:t>x</m:t>
+            </m:r>
+          </m:e>
+          <m:sub>
+            <m:r>
+              <w:rPr>
+                <w:rFonts w:ascii="Cambria Math" w:hAnsi="Cambria Math"/>
+              </w:rPr>
+              <m:t>0</m:t>
+            </m:r>
+          </m:sub>
+        </m:sSub>
+        <m:r>
+          <w:rPr>
+            <w:rFonts w:ascii="Cambria Math" w:hAnsi="Cambria Math"/>
+          </w:rPr>
+          <m:t xml:space="preserve">,  </m:t>
+        </m:r>
+        <m:sSub>
+          <m:sSubPr>
+            <m:ctrlPr>
+              <w:rPr>
+                <w:rFonts w:ascii="Cambria Math" w:hAnsi="Cambria Math"/>
+                <w:i/>
+              </w:rPr>
+            </m:ctrlPr>
+          </m:sSubPr>
+          <m:e>
+            <m:r>
+              <w:rPr>
+                <w:rFonts w:ascii="Cambria Math" w:hAnsi="Cambria Math"/>
+              </w:rPr>
+              <m:t>x</m:t>
+            </m:r>
+          </m:e>
+          <m:sub>
+            <m:r>
+              <w:rPr>
+                <w:rFonts w:ascii="Cambria Math" w:hAnsi="Cambria Math"/>
+              </w:rPr>
+              <m:t>1</m:t>
+            </m:r>
+          </m:sub>
+        </m:sSub>
+        <m:r>
+          <w:rPr>
+            <w:rFonts w:ascii="Cambria Math" w:hAnsi="Cambria Math"/>
+          </w:rPr>
+          <m:t xml:space="preserve">,  </m:t>
+        </m:r>
+        <m:sSub>
+          <m:sSubPr>
+            <m:ctrlPr>
+              <w:rPr>
+                <w:rFonts w:ascii="Cambria Math" w:hAnsi="Cambria Math"/>
+                <w:i/>
+              </w:rPr>
+            </m:ctrlPr>
+          </m:sSubPr>
+          <m:e>
+            <m:r>
+              <w:rPr>
+                <w:rFonts w:ascii="Cambria Math" w:hAnsi="Cambria Math"/>
+              </w:rPr>
+              <m:t>y</m:t>
+            </m:r>
+          </m:e>
+          <m:sub>
+            <m:r>
+              <w:rPr>
+                <w:rFonts w:ascii="Cambria Math" w:hAnsi="Cambria Math"/>
+              </w:rPr>
+              <m:t>0</m:t>
+            </m:r>
+          </m:sub>
+        </m:sSub>
+        <m:r>
+          <w:rPr>
+            <w:rFonts w:ascii="Cambria Math" w:hAnsi="Cambria Math"/>
+          </w:rPr>
+          <m:t xml:space="preserve">,  </m:t>
+        </m:r>
+        <m:sSub>
+          <m:sSubPr>
+            <m:ctrlPr>
+              <w:rPr>
+                <w:rFonts w:ascii="Cambria Math" w:hAnsi="Cambria Math"/>
+                <w:i/>
+              </w:rPr>
+            </m:ctrlPr>
+          </m:sSubPr>
+          <m:e>
+            <m:r>
+              <w:rPr>
+                <w:rFonts w:ascii="Cambria Math" w:hAnsi="Cambria Math"/>
+              </w:rPr>
+              <m:t>y</m:t>
+            </m:r>
+          </m:e>
+          <m:sub>
+            <m:r>
+              <w:rPr>
+                <w:rFonts w:ascii="Cambria Math" w:hAnsi="Cambria Math"/>
+              </w:rPr>
+              <m:t>1</m:t>
+            </m:r>
+          </m:sub>
+        </m:sSub>
+        <m:r>
+          <w:rPr>
+            <w:rFonts w:ascii="Cambria Math" w:hAnsi="Cambria Math"/>
+          </w:rPr>
+          <m:t>,  L</m:t>
+        </m:r>
+      </m:oMath>
+      <w:r>
+        <w:t xml:space="preserve"> están bien redondeados a un decimal, lo que significa que</w:t>
+      </w:r>
+      <w:r>
+        <w:br/>
+      </w:r>
+      <m:oMathPara>
+        <m:oMath>
+          <m:d>
+            <m:dPr>
+              <m:begChr m:val="|"/>
+              <m:endChr m:val="|"/>
+              <m:ctrlPr>
+                <w:rPr>
+                  <w:rFonts w:ascii="Cambria Math" w:hAnsi="Cambria Math"/>
+                  <w:i/>
+                </w:rPr>
+              </m:ctrlPr>
+            </m:dPr>
+            <m:e>
+              <m:sSub>
+                <m:sSubPr>
+                  <m:ctrlPr>
+                    <w:rPr>
+                      <w:rFonts w:ascii="Cambria Math" w:hAnsi="Cambria Math"/>
+                      <w:i/>
+                    </w:rPr>
+                  </m:ctrlPr>
+                </m:sSubPr>
+                <m:e>
+                  <m:r>
+                    <w:rPr>
+                      <w:rFonts w:ascii="Cambria Math" w:hAnsi="Cambria Math"/>
+                    </w:rPr>
+                    <m:t>ε</m:t>
+                  </m:r>
+                </m:e>
+                <m:sub>
+                  <m:sSub>
+                    <m:sSubPr>
+                      <m:ctrlPr>
+                        <w:rPr>
+                          <w:rFonts w:ascii="Cambria Math" w:hAnsi="Cambria Math"/>
+                          <w:i/>
+                        </w:rPr>
+                      </m:ctrlPr>
+                    </m:sSubPr>
+                    <m:e>
+                      <m:r>
+                        <w:rPr>
+                          <w:rFonts w:ascii="Cambria Math" w:hAnsi="Cambria Math"/>
+                        </w:rPr>
+                        <m:t>x</m:t>
+                      </m:r>
+                    </m:e>
+                    <m:sub>
+                      <m:r>
+                        <w:rPr>
+                          <w:rFonts w:ascii="Cambria Math" w:hAnsi="Cambria Math"/>
+                        </w:rPr>
+                        <m:t>0</m:t>
+                      </m:r>
+                    </m:sub>
+                  </m:sSub>
+                </m:sub>
+              </m:sSub>
+            </m:e>
+          </m:d>
+          <m:r>
+            <w:rPr>
+              <w:rFonts w:ascii="Cambria Math" w:hAnsi="Cambria Math"/>
+            </w:rPr>
+            <m:t>=</m:t>
+          </m:r>
+          <m:d>
+            <m:dPr>
+              <m:begChr m:val="|"/>
+              <m:endChr m:val="|"/>
+              <m:ctrlPr>
+                <w:rPr>
+                  <w:rFonts w:ascii="Cambria Math" w:hAnsi="Cambria Math"/>
+                  <w:i/>
+                </w:rPr>
+              </m:ctrlPr>
+            </m:dPr>
+            <m:e>
+              <m:sSub>
+                <m:sSubPr>
+                  <m:ctrlPr>
+                    <w:rPr>
+                      <w:rFonts w:ascii="Cambria Math" w:hAnsi="Cambria Math"/>
+                      <w:i/>
+                    </w:rPr>
+                  </m:ctrlPr>
+                </m:sSubPr>
+                <m:e>
+                  <m:r>
+                    <w:rPr>
+                      <w:rFonts w:ascii="Cambria Math" w:hAnsi="Cambria Math"/>
+                    </w:rPr>
+                    <m:t>ε</m:t>
+                  </m:r>
+                </m:e>
+                <m:sub>
+                  <m:sSub>
+                    <m:sSubPr>
+                      <m:ctrlPr>
+                        <w:rPr>
+                          <w:rFonts w:ascii="Cambria Math" w:hAnsi="Cambria Math"/>
+                          <w:i/>
+                        </w:rPr>
+                      </m:ctrlPr>
+                    </m:sSubPr>
+                    <m:e>
+                      <m:r>
+                        <w:rPr>
+                          <w:rFonts w:ascii="Cambria Math" w:hAnsi="Cambria Math"/>
+                        </w:rPr>
+                        <m:t>x</m:t>
+                      </m:r>
+                    </m:e>
+                    <m:sub>
+                      <m:r>
+                        <w:rPr>
+                          <w:rFonts w:ascii="Cambria Math" w:hAnsi="Cambria Math"/>
+                        </w:rPr>
+                        <m:t>1</m:t>
+                      </m:r>
+                    </m:sub>
+                  </m:sSub>
+                </m:sub>
+              </m:sSub>
+            </m:e>
+          </m:d>
+          <m:r>
+            <w:rPr>
+              <w:rFonts w:ascii="Cambria Math" w:hAnsi="Cambria Math"/>
+            </w:rPr>
+            <m:t>=</m:t>
+          </m:r>
+          <m:d>
+            <m:dPr>
+              <m:begChr m:val="|"/>
+              <m:endChr m:val="|"/>
+              <m:ctrlPr>
+                <w:rPr>
+                  <w:rFonts w:ascii="Cambria Math" w:hAnsi="Cambria Math"/>
+                  <w:i/>
+                </w:rPr>
+              </m:ctrlPr>
+            </m:dPr>
+            <m:e>
+              <m:sSub>
+                <m:sSubPr>
+                  <m:ctrlPr>
+                    <w:rPr>
+                      <w:rFonts w:ascii="Cambria Math" w:hAnsi="Cambria Math"/>
+                      <w:i/>
+                    </w:rPr>
+                  </m:ctrlPr>
+                </m:sSubPr>
+                <m:e>
+                  <m:r>
+                    <w:rPr>
+                      <w:rFonts w:ascii="Cambria Math" w:hAnsi="Cambria Math"/>
+                    </w:rPr>
+                    <m:t>ε</m:t>
+                  </m:r>
+                </m:e>
+                <m:sub>
+                  <m:sSub>
+                    <m:sSubPr>
+                      <m:ctrlPr>
+                        <w:rPr>
+                          <w:rFonts w:ascii="Cambria Math" w:hAnsi="Cambria Math"/>
+                          <w:i/>
+                        </w:rPr>
+                      </m:ctrlPr>
+                    </m:sSubPr>
+                    <m:e>
+                      <m:r>
+                        <w:rPr>
+                          <w:rFonts w:ascii="Cambria Math" w:hAnsi="Cambria Math"/>
+                        </w:rPr>
+                        <m:t>y</m:t>
+                      </m:r>
+                    </m:e>
+                    <m:sub>
+                      <m:r>
+                        <w:rPr>
+                          <w:rFonts w:ascii="Cambria Math" w:hAnsi="Cambria Math"/>
+                        </w:rPr>
+                        <m:t>0</m:t>
+                      </m:r>
+                    </m:sub>
+                  </m:sSub>
+                </m:sub>
+              </m:sSub>
+            </m:e>
+          </m:d>
+          <m:r>
+            <w:rPr>
+              <w:rFonts w:ascii="Cambria Math" w:hAnsi="Cambria Math"/>
+            </w:rPr>
+            <m:t>=</m:t>
+          </m:r>
+          <m:d>
+            <m:dPr>
+              <m:begChr m:val="|"/>
+              <m:endChr m:val="|"/>
+              <m:ctrlPr>
+                <w:rPr>
+                  <w:rFonts w:ascii="Cambria Math" w:hAnsi="Cambria Math"/>
+                  <w:i/>
+                </w:rPr>
+              </m:ctrlPr>
+            </m:dPr>
+            <m:e>
+              <m:sSub>
+                <m:sSubPr>
+                  <m:ctrlPr>
+                    <w:rPr>
+                      <w:rFonts w:ascii="Cambria Math" w:hAnsi="Cambria Math"/>
+                      <w:i/>
+                    </w:rPr>
+                  </m:ctrlPr>
+                </m:sSubPr>
+                <m:e>
+                  <m:r>
+                    <w:rPr>
+                      <w:rFonts w:ascii="Cambria Math" w:hAnsi="Cambria Math"/>
+                    </w:rPr>
+                    <m:t>ε</m:t>
+                  </m:r>
+                </m:e>
+                <m:sub>
+                  <m:sSub>
+                    <m:sSubPr>
+                      <m:ctrlPr>
+                        <w:rPr>
+                          <w:rFonts w:ascii="Cambria Math" w:hAnsi="Cambria Math"/>
+                          <w:i/>
+                        </w:rPr>
+                      </m:ctrlPr>
+                    </m:sSubPr>
+                    <m:e>
+                      <m:r>
+                        <w:rPr>
+                          <w:rFonts w:ascii="Cambria Math" w:hAnsi="Cambria Math"/>
+                        </w:rPr>
+                        <m:t>y</m:t>
+                      </m:r>
+                    </m:e>
+                    <m:sub>
+                      <m:r>
+                        <w:rPr>
+                          <w:rFonts w:ascii="Cambria Math" w:hAnsi="Cambria Math"/>
+                        </w:rPr>
+                        <m:t>1</m:t>
+                      </m:r>
+                    </m:sub>
+                  </m:sSub>
+                </m:sub>
+              </m:sSub>
+            </m:e>
+          </m:d>
+          <m:r>
+            <w:rPr>
+              <w:rFonts w:ascii="Cambria Math" w:hAnsi="Cambria Math"/>
+            </w:rPr>
+            <m:t>=</m:t>
+          </m:r>
+          <m:d>
+            <m:dPr>
+              <m:begChr m:val="|"/>
+              <m:endChr m:val="|"/>
+              <m:ctrlPr>
+                <w:rPr>
+                  <w:rFonts w:ascii="Cambria Math" w:hAnsi="Cambria Math"/>
+                  <w:i/>
+                </w:rPr>
+              </m:ctrlPr>
+            </m:dPr>
+            <m:e>
+              <m:sSub>
+                <m:sSubPr>
+                  <m:ctrlPr>
+                    <w:rPr>
+                      <w:rFonts w:ascii="Cambria Math" w:hAnsi="Cambria Math"/>
+                      <w:i/>
+                    </w:rPr>
+                  </m:ctrlPr>
+                </m:sSubPr>
+                <m:e>
+                  <m:r>
+                    <w:rPr>
+                      <w:rFonts w:ascii="Cambria Math" w:hAnsi="Cambria Math"/>
+                    </w:rPr>
+                    <m:t>ε</m:t>
+                  </m:r>
+                </m:e>
+                <m:sub>
+                  <m:r>
+                    <w:rPr>
+                      <w:rFonts w:ascii="Cambria Math" w:hAnsi="Cambria Math"/>
+                    </w:rPr>
+                    <m:t>L</m:t>
+                  </m:r>
+                </m:sub>
+              </m:sSub>
+            </m:e>
+          </m:d>
+          <m:r>
+            <w:rPr>
+              <w:rFonts w:ascii="Cambria Math" w:hAnsi="Cambria Math"/>
+            </w:rPr>
+            <m:t>=0.5*</m:t>
+          </m:r>
+          <m:sSup>
+            <m:sSupPr>
+              <m:ctrlPr>
+                <w:rPr>
+                  <w:rFonts w:ascii="Cambria Math" w:hAnsi="Cambria Math"/>
+                  <w:i/>
+                </w:rPr>
+              </m:ctrlPr>
+            </m:sSupPr>
+            <m:e>
+              <m:r>
+                <w:rPr>
+                  <w:rFonts w:ascii="Cambria Math" w:hAnsi="Cambria Math"/>
+                </w:rPr>
+                <m:t>10</m:t>
+              </m:r>
+            </m:e>
+            <m:sup>
+              <m:r>
+                <w:rPr>
+                  <w:rFonts w:ascii="Cambria Math" w:hAnsi="Cambria Math"/>
+                </w:rPr>
+                <m:t>-1</m:t>
+              </m:r>
+            </m:sup>
+          </m:sSup>
+        </m:oMath>
+      </m:oMathPara>
+    </w:p>
+    <w:p>
+      <w:pPr>
+        <w:spacing w:line="360" w:lineRule="auto"/>
+      </w:pPr>
+      <w:r>
+        <w:t xml:space="preserve">Es importante aclarar que los cálculos y los métodos empleados para llevarlos a cabo no se modifican, por </w:t>
+      </w:r>
+      <w:proofErr w:type="gramStart"/>
+      <w:r>
+        <w:t>consiguiente</w:t>
+      </w:r>
+      <w:proofErr w:type="gramEnd"/>
+      <w:r>
+        <w:t xml:space="preserve"> solo hay que analizar la modificación de los errores en cada caso.</w:t>
+      </w:r>
+    </w:p>
+    <w:p>
+      <w:pPr>
+        <w:spacing w:line="360" w:lineRule="auto"/>
+      </w:pPr>
+      <w:r>
+        <w:t xml:space="preserve">Primero se calculó la propagación de errores inherentes para </w:t>
+      </w:r>
+      <m:oMath>
+        <m:r>
+          <w:rPr>
+            <w:rFonts w:ascii="Cambria Math" w:hAnsi="Cambria Math"/>
+          </w:rPr>
+          <m:t>μ</m:t>
+        </m:r>
+      </m:oMath>
+      <w:r>
+        <w:t xml:space="preserve">. Por definición, se haría como fue hecho previamente para </w:t>
+      </w:r>
+      <m:oMath>
+        <m:sSub>
+          <m:sSubPr>
+            <m:ctrlPr>
+              <w:rPr>
+                <w:rFonts w:ascii="Cambria Math" w:hAnsi="Cambria Math"/>
+                <w:i/>
+              </w:rPr>
+            </m:ctrlPr>
+          </m:sSubPr>
+          <m:e>
+            <m:r>
+              <w:rPr>
+                <w:rFonts w:ascii="Cambria Math" w:hAnsi="Cambria Math"/>
+              </w:rPr>
+              <m:t>C</m:t>
+            </m:r>
+          </m:e>
+          <m:sub>
+            <m:r>
+              <w:rPr>
+                <w:rFonts w:ascii="Cambria Math" w:hAnsi="Cambria Math"/>
+              </w:rPr>
+              <m:t>2</m:t>
+            </m:r>
+          </m:sub>
+        </m:sSub>
+      </m:oMath>
+      <w:r>
+        <w:t xml:space="preserve">, pero en diferente contexto ya que </w:t>
+      </w:r>
+      <m:oMath>
+        <m:r>
+          <w:rPr>
+            <w:rFonts w:ascii="Cambria Math" w:hAnsi="Cambria Math"/>
+          </w:rPr>
+          <m:t>μ</m:t>
+        </m:r>
+      </m:oMath>
+      <w:r>
+        <w:t xml:space="preserve"> fue hallado por el método de Newton-Raphson. Es por ello </w:t>
+      </w:r>
+      <w:proofErr w:type="gramStart"/>
+      <w:r>
+        <w:t>que</w:t>
+      </w:r>
+      <w:proofErr w:type="gramEnd"/>
+      <w:r>
+        <w:t xml:space="preserve"> debe propagarse el error tomando el </w:t>
+      </w:r>
+      <m:oMath>
+        <m:sSub>
+          <m:sSubPr>
+            <m:ctrlPr>
+              <w:rPr>
+                <w:rFonts w:ascii="Cambria Math" w:hAnsi="Cambria Math"/>
+                <w:i/>
+              </w:rPr>
+            </m:ctrlPr>
+          </m:sSubPr>
+          <m:e>
+            <m:r>
+              <w:rPr>
+                <w:rFonts w:ascii="Cambria Math" w:hAnsi="Cambria Math"/>
+              </w:rPr>
+              <m:t>φ</m:t>
+            </m:r>
+          </m:e>
+          <m:sub>
+            <m:r>
+              <w:rPr>
+                <w:rFonts w:ascii="Cambria Math" w:hAnsi="Cambria Math"/>
+              </w:rPr>
+              <m:t>n-1</m:t>
+            </m:r>
+          </m:sub>
+        </m:sSub>
+      </m:oMath>
+      <w:r>
+        <w:t xml:space="preserve"> y derivándolo (además de multiplicar por la cota correspondiente)</w:t>
+      </w:r>
+      <w:r>
+        <w:t xml:space="preserve"> en cada parámetro declarado con error inherente. Para este caso particular </w:t>
+      </w:r>
+      <m:oMath>
+        <m:sSub>
+          <m:sSubPr>
+            <m:ctrlPr>
+              <w:rPr>
+                <w:rFonts w:ascii="Cambria Math" w:hAnsi="Cambria Math"/>
+                <w:i/>
+              </w:rPr>
+            </m:ctrlPr>
+          </m:sSubPr>
+          <m:e>
+            <m:r>
+              <w:rPr>
+                <w:rFonts w:ascii="Cambria Math" w:hAnsi="Cambria Math"/>
+              </w:rPr>
+              <m:t>φ</m:t>
+            </m:r>
+          </m:e>
+          <m:sub>
+            <m:r>
+              <w:rPr>
+                <w:rFonts w:ascii="Cambria Math" w:hAnsi="Cambria Math"/>
+              </w:rPr>
+              <m:t>n-1</m:t>
+            </m:r>
+          </m:sub>
+        </m:sSub>
+      </m:oMath>
+      <w:r>
+        <w:t xml:space="preserve"> se expresa como</w:t>
+      </w:r>
+    </w:p>
+    <w:p>
+      <w:pPr>
+        <w:spacing w:line="360" w:lineRule="auto"/>
+      </w:pPr>
+      <m:oMathPara>
+        <m:oMath>
+          <m:sSub>
+            <m:sSubPr>
+              <m:ctrlPr>
+                <w:rPr>
+                  <w:rFonts w:ascii="Cambria Math" w:hAnsi="Cambria Math"/>
+                  <w:i/>
+                </w:rPr>
+              </m:ctrlPr>
+            </m:sSubPr>
+            <m:e>
+              <m:r>
+                <w:rPr>
+                  <w:rFonts w:ascii="Cambria Math" w:hAnsi="Cambria Math"/>
+                </w:rPr>
+                <m:t>φ</m:t>
+              </m:r>
+            </m:e>
+            <m:sub>
+              <m:r>
+                <w:rPr>
+                  <w:rFonts w:ascii="Cambria Math" w:hAnsi="Cambria Math"/>
+                </w:rPr>
+                <m:t>n-1</m:t>
+              </m:r>
+            </m:sub>
+          </m:sSub>
+          <m:r>
+            <m:rPr>
+              <m:sty m:val="p"/>
+            </m:rPr>
+            <w:rPr>
+              <w:rFonts w:ascii="Cambria Math" w:hAnsi="Cambria Math"/>
+            </w:rPr>
+            <m:t xml:space="preserve"> </m:t>
+          </m:r>
+          <m:r>
+            <m:rPr>
+              <m:sty m:val="p"/>
+            </m:rPr>
+            <w:rPr>
+              <w:rFonts w:ascii="Cambria Math"/>
+            </w:rPr>
+            <m:t>=</m:t>
+          </m:r>
+          <m:sSub>
+            <m:sSubPr>
+              <m:ctrlPr>
+                <w:rPr>
+                  <w:rFonts w:ascii="Cambria Math" w:hAnsi="Cambria Math"/>
+                  <w:i/>
+                </w:rPr>
+              </m:ctrlPr>
+            </m:sSubPr>
+            <m:e>
+              <m:r>
+                <w:rPr>
+                  <w:rFonts w:ascii="Cambria Math" w:hAnsi="Cambria Math"/>
+                </w:rPr>
+                <m:t>μ</m:t>
+              </m:r>
+            </m:e>
+            <m:sub>
+              <m:r>
+                <w:rPr>
+                  <w:rFonts w:ascii="Cambria Math" w:hAnsi="Cambria Math"/>
+                </w:rPr>
+                <m:t>n-1</m:t>
+              </m:r>
+            </m:sub>
+          </m:sSub>
+          <m:r>
+            <w:rPr>
+              <w:rFonts w:ascii="Cambria Math" w:hAnsi="Cambria Math"/>
+            </w:rPr>
+            <m:t>-</m:t>
+          </m:r>
+          <m:f>
+            <m:fPr>
+              <m:ctrlPr>
+                <w:rPr>
+                  <w:rFonts w:ascii="Cambria Math" w:hAnsi="Cambria Math"/>
+                  <w:i/>
+                </w:rPr>
+              </m:ctrlPr>
+            </m:fPr>
+            <m:num>
+              <m:r>
+                <w:rPr>
+                  <w:rFonts w:ascii="Cambria Math" w:hAnsi="Cambria Math"/>
+                </w:rPr>
+                <m:t>F</m:t>
+              </m:r>
+              <m:d>
+                <m:dPr>
+                  <m:ctrlPr>
+                    <w:rPr>
+                      <w:rFonts w:ascii="Cambria Math" w:hAnsi="Cambria Math"/>
+                      <w:i/>
+                    </w:rPr>
+                  </m:ctrlPr>
+                </m:dPr>
+                <m:e>
+                  <m:sSub>
+                    <m:sSubPr>
+                      <m:ctrlPr>
+                        <w:rPr>
+                          <w:rFonts w:ascii="Cambria Math" w:hAnsi="Cambria Math"/>
+                          <w:i/>
+                        </w:rPr>
+                      </m:ctrlPr>
+                    </m:sSubPr>
+                    <m:e>
+                      <m:r>
+                        <w:rPr>
+                          <w:rFonts w:ascii="Cambria Math" w:hAnsi="Cambria Math"/>
+                        </w:rPr>
+                        <m:t>μ</m:t>
+                      </m:r>
+                    </m:e>
+                    <m:sub>
+                      <m:r>
+                        <w:rPr>
+                          <w:rFonts w:ascii="Cambria Math" w:hAnsi="Cambria Math"/>
+                        </w:rPr>
+                        <m:t>n-1</m:t>
+                      </m:r>
+                    </m:sub>
+                  </m:sSub>
+                </m:e>
+              </m:d>
+            </m:num>
+            <m:den>
+              <m:sSubSup>
+                <m:sSubSupPr>
+                  <m:ctrlPr>
+                    <w:rPr>
+                      <w:rFonts w:ascii="Cambria Math" w:hAnsi="Cambria Math"/>
+                      <w:i/>
+                    </w:rPr>
+                  </m:ctrlPr>
+                </m:sSubSupPr>
+                <m:e>
+                  <m:r>
+                    <w:rPr>
+                      <w:rFonts w:ascii="Cambria Math" w:hAnsi="Cambria Math"/>
+                    </w:rPr>
+                    <m:t>F</m:t>
+                  </m:r>
+                </m:e>
+                <m:sub>
+                  <m:r>
+                    <w:rPr>
+                      <w:rFonts w:ascii="Cambria Math" w:hAnsi="Cambria Math"/>
+                    </w:rPr>
+                    <m:t>μ</m:t>
+                  </m:r>
+                </m:sub>
+                <m:sup>
+                  <m:r>
+                    <w:rPr>
+                      <w:rFonts w:ascii="Cambria Math" w:hAnsi="Cambria Math"/>
+                    </w:rPr>
+                    <m:t>'</m:t>
+                  </m:r>
+                </m:sup>
+              </m:sSubSup>
+              <m:r>
+                <w:rPr>
+                  <w:rFonts w:ascii="Cambria Math" w:hAnsi="Cambria Math"/>
+                </w:rPr>
+                <m:t>(</m:t>
+              </m:r>
+              <m:sSub>
+                <m:sSubPr>
+                  <m:ctrlPr>
+                    <w:rPr>
+                      <w:rFonts w:ascii="Cambria Math" w:hAnsi="Cambria Math"/>
+                      <w:i/>
+                    </w:rPr>
+                  </m:ctrlPr>
+                </m:sSubPr>
+                <m:e>
+                  <m:r>
+                    <w:rPr>
+                      <w:rFonts w:ascii="Cambria Math" w:hAnsi="Cambria Math"/>
+                    </w:rPr>
+                    <m:t>μ</m:t>
+                  </m:r>
+                </m:e>
+                <m:sub>
+                  <m:r>
+                    <w:rPr>
+                      <w:rFonts w:ascii="Cambria Math" w:hAnsi="Cambria Math"/>
+                    </w:rPr>
+                    <m:t>n-1</m:t>
+                  </m:r>
+                </m:sub>
+              </m:sSub>
+              <m:r>
+                <w:rPr>
+                  <w:rFonts w:ascii="Cambria Math" w:hAnsi="Cambria Math"/>
+                </w:rPr>
+                <m:t>)</m:t>
+              </m:r>
+            </m:den>
+          </m:f>
+        </m:oMath>
+      </m:oMathPara>
+    </w:p>
+    <w:p>
+      <w:pPr>
+        <w:spacing w:line="360" w:lineRule="auto"/>
+      </w:pPr>
+      <w:r>
+        <w:t xml:space="preserve">Para la ecuación (4) despejada, no dependía de </w:t>
+      </w:r>
+      <m:oMath>
+        <m:sSub>
+          <m:sSubPr>
+            <m:ctrlPr>
+              <w:rPr>
+                <w:rFonts w:ascii="Cambria Math" w:hAnsi="Cambria Math"/>
+                <w:i/>
+              </w:rPr>
+            </m:ctrlPr>
+          </m:sSubPr>
+          <m:e>
+            <m:r>
+              <w:rPr>
+                <w:rFonts w:ascii="Cambria Math" w:hAnsi="Cambria Math"/>
+              </w:rPr>
+              <m:t>x</m:t>
+            </m:r>
+          </m:e>
+          <m:sub>
+            <m:r>
+              <w:rPr>
+                <w:rFonts w:ascii="Cambria Math" w:hAnsi="Cambria Math"/>
+              </w:rPr>
+              <m:t>0</m:t>
+            </m:r>
+          </m:sub>
+        </m:sSub>
+        <m:r>
+          <w:rPr>
+            <w:rFonts w:ascii="Cambria Math" w:hAnsi="Cambria Math"/>
+          </w:rPr>
+          <m:t xml:space="preserve">, </m:t>
+        </m:r>
+        <m:sSub>
+          <m:sSubPr>
+            <m:ctrlPr>
+              <w:rPr>
+                <w:rFonts w:ascii="Cambria Math" w:hAnsi="Cambria Math"/>
+                <w:i/>
+              </w:rPr>
+            </m:ctrlPr>
+          </m:sSubPr>
+          <m:e>
+            <m:r>
+              <w:rPr>
+                <w:rFonts w:ascii="Cambria Math" w:hAnsi="Cambria Math"/>
+              </w:rPr>
+              <m:t>y</m:t>
+            </m:r>
+          </m:e>
+          <m:sub>
+            <m:r>
+              <w:rPr>
+                <w:rFonts w:ascii="Cambria Math" w:hAnsi="Cambria Math"/>
+              </w:rPr>
+              <m:t>0</m:t>
+            </m:r>
+          </m:sub>
+        </m:sSub>
+        <m:r>
+          <w:rPr>
+            <w:rFonts w:ascii="Cambria Math" w:hAnsi="Cambria Math"/>
+          </w:rPr>
+          <m:t xml:space="preserve">, </m:t>
+        </m:r>
+        <m:sSub>
+          <m:sSubPr>
+            <m:ctrlPr>
+              <w:rPr>
+                <w:rFonts w:ascii="Cambria Math" w:hAnsi="Cambria Math"/>
+                <w:i/>
+              </w:rPr>
+            </m:ctrlPr>
+          </m:sSubPr>
+          <m:e>
+            <m:r>
+              <w:rPr>
+                <w:rFonts w:ascii="Cambria Math" w:hAnsi="Cambria Math"/>
+              </w:rPr>
+              <m:t>y</m:t>
+            </m:r>
+          </m:e>
+          <m:sub>
+            <m:r>
+              <w:rPr>
+                <w:rFonts w:ascii="Cambria Math" w:hAnsi="Cambria Math"/>
+              </w:rPr>
+              <m:t>1</m:t>
+            </m:r>
+          </m:sub>
+        </m:sSub>
+      </m:oMath>
+      <w:r>
+        <w:t>. La cota de error resultante es entonces</w:t>
+      </w:r>
+    </w:p>
+    <w:p>
+      <w:pPr>
+        <w:spacing w:line="360" w:lineRule="auto"/>
+      </w:pPr>
+      <m:oMathPara>
+        <m:oMath>
+          <m:d>
+            <m:dPr>
+              <m:begChr m:val="|"/>
+              <m:endChr m:val="|"/>
+              <m:ctrlPr>
+                <w:rPr>
+                  <w:rFonts w:ascii="Cambria Math" w:hAnsi="Cambria Math"/>
+                  <w:i/>
+                </w:rPr>
+              </m:ctrlPr>
+            </m:dPr>
+            <m:e>
+              <m:sSub>
+                <m:sSubPr>
+                  <m:ctrlPr>
+                    <w:rPr>
+                      <w:rFonts w:ascii="Cambria Math" w:hAnsi="Cambria Math"/>
+                      <w:i/>
+                    </w:rPr>
+                  </m:ctrlPr>
+                </m:sSubPr>
+                <m:e>
+                  <m:r>
+                    <w:rPr>
+                      <w:rFonts w:ascii="Cambria Math" w:hAnsi="Cambria Math"/>
+                    </w:rPr>
+                    <m:t>ε</m:t>
+                  </m:r>
+                </m:e>
+                <m:sub>
+                  <m:r>
+                    <w:rPr>
+                      <w:rFonts w:ascii="Cambria Math" w:hAnsi="Cambria Math"/>
+                    </w:rPr>
+                    <m:t>u</m:t>
+                  </m:r>
+                </m:sub>
+              </m:sSub>
+            </m:e>
+          </m:d>
+          <m:r>
+            <w:rPr>
+              <w:rFonts w:ascii="Cambria Math" w:hAnsi="Cambria Math"/>
+            </w:rPr>
+            <m:t>≤</m:t>
+          </m:r>
+          <m:d>
+            <m:dPr>
+              <m:begChr m:val="|"/>
+              <m:endChr m:val="|"/>
+              <m:ctrlPr>
+                <w:rPr>
+                  <w:rFonts w:ascii="Cambria Math" w:hAnsi="Cambria Math"/>
+                  <w:i/>
+                </w:rPr>
+              </m:ctrlPr>
+            </m:dPr>
+            <m:e>
+              <m:f>
+                <m:fPr>
+                  <m:ctrlPr>
+                    <w:rPr>
+                      <w:rFonts w:ascii="Cambria Math" w:hAnsi="Cambria Math"/>
+                      <w:i/>
+                    </w:rPr>
+                  </m:ctrlPr>
+                </m:fPr>
+                <m:num>
+                  <m:r>
+                    <w:rPr>
+                      <w:rFonts w:ascii="Cambria Math" w:hAnsi="Cambria Math"/>
+                    </w:rPr>
+                    <m:t>∂</m:t>
+                  </m:r>
+                  <m:sSub>
+                    <m:sSubPr>
+                      <m:ctrlPr>
+                        <w:rPr>
+                          <w:rFonts w:ascii="Cambria Math" w:hAnsi="Cambria Math"/>
+                          <w:i/>
+                        </w:rPr>
+                      </m:ctrlPr>
+                    </m:sSubPr>
+                    <m:e>
+                      <m:r>
+                        <w:rPr>
+                          <w:rFonts w:ascii="Cambria Math" w:hAnsi="Cambria Math"/>
+                        </w:rPr>
+                        <m:t>φ</m:t>
+                      </m:r>
+                    </m:e>
+                    <m:sub>
+                      <m:r>
+                        <w:rPr>
+                          <w:rFonts w:ascii="Cambria Math" w:hAnsi="Cambria Math"/>
+                        </w:rPr>
+                        <m:t>n-1</m:t>
+                      </m:r>
+                    </m:sub>
+                  </m:sSub>
+                </m:num>
+                <m:den>
+                  <m:r>
+                    <w:rPr>
+                      <w:rFonts w:ascii="Cambria Math" w:hAnsi="Cambria Math"/>
+                    </w:rPr>
+                    <m:t>∂</m:t>
+                  </m:r>
+                  <m:sSub>
+                    <m:sSubPr>
+                      <m:ctrlPr>
+                        <w:rPr>
+                          <w:rFonts w:ascii="Cambria Math" w:hAnsi="Cambria Math"/>
+                          <w:i/>
+                        </w:rPr>
+                      </m:ctrlPr>
+                    </m:sSubPr>
+                    <m:e>
+                      <m:r>
+                        <w:rPr>
+                          <w:rFonts w:ascii="Cambria Math" w:hAnsi="Cambria Math"/>
+                        </w:rPr>
+                        <m:t>x</m:t>
+                      </m:r>
+                    </m:e>
+                    <m:sub>
+                      <m:r>
+                        <w:rPr>
+                          <w:rFonts w:ascii="Cambria Math" w:hAnsi="Cambria Math"/>
+                        </w:rPr>
+                        <m:t>1</m:t>
+                      </m:r>
+                    </m:sub>
+                  </m:sSub>
+                </m:den>
+              </m:f>
+            </m:e>
+          </m:d>
+          <m:r>
+            <w:rPr>
+              <w:rFonts w:ascii="Cambria Math" w:hAnsi="Cambria Math"/>
+            </w:rPr>
+            <m:t>*</m:t>
+          </m:r>
+          <m:d>
+            <m:dPr>
+              <m:begChr m:val="|"/>
+              <m:endChr m:val="|"/>
+              <m:ctrlPr>
+                <w:rPr>
+                  <w:rFonts w:ascii="Cambria Math" w:hAnsi="Cambria Math"/>
+                  <w:i/>
+                </w:rPr>
+              </m:ctrlPr>
+            </m:dPr>
+            <m:e>
+              <m:sSub>
+                <m:sSubPr>
+                  <m:ctrlPr>
+                    <w:rPr>
+                      <w:rFonts w:ascii="Cambria Math" w:hAnsi="Cambria Math"/>
+                      <w:i/>
+                    </w:rPr>
+                  </m:ctrlPr>
+                </m:sSubPr>
+                <m:e>
+                  <m:r>
+                    <w:rPr>
+                      <w:rFonts w:ascii="Cambria Math" w:hAnsi="Cambria Math"/>
+                    </w:rPr>
+                    <m:t>ε</m:t>
+                  </m:r>
+                </m:e>
+                <m:sub>
+                  <m:sSub>
+                    <m:sSubPr>
+                      <m:ctrlPr>
+                        <w:rPr>
+                          <w:rFonts w:ascii="Cambria Math" w:hAnsi="Cambria Math"/>
+                          <w:i/>
+                        </w:rPr>
+                      </m:ctrlPr>
+                    </m:sSubPr>
+                    <m:e>
+                      <m:r>
+                        <w:rPr>
+                          <w:rFonts w:ascii="Cambria Math" w:hAnsi="Cambria Math"/>
+                        </w:rPr>
+                        <m:t>x</m:t>
+                      </m:r>
+                    </m:e>
+                    <m:sub>
+                      <m:r>
+                        <w:rPr>
+                          <w:rFonts w:ascii="Cambria Math" w:hAnsi="Cambria Math"/>
+                        </w:rPr>
+                        <m:t>1</m:t>
+                      </m:r>
+                    </m:sub>
+                  </m:sSub>
+                </m:sub>
+              </m:sSub>
+            </m:e>
+          </m:d>
+          <m:r>
+            <w:rPr>
+              <w:rFonts w:ascii="Cambria Math" w:hAnsi="Cambria Math"/>
+            </w:rPr>
+            <m:t>+</m:t>
+          </m:r>
+          <m:d>
+            <m:dPr>
+              <m:begChr m:val="|"/>
+              <m:endChr m:val="|"/>
+              <m:ctrlPr>
+                <w:rPr>
+                  <w:rFonts w:ascii="Cambria Math" w:hAnsi="Cambria Math"/>
+                  <w:i/>
+                </w:rPr>
+              </m:ctrlPr>
+            </m:dPr>
+            <m:e>
+              <m:f>
+                <m:fPr>
+                  <m:ctrlPr>
+                    <w:rPr>
+                      <w:rFonts w:ascii="Cambria Math" w:hAnsi="Cambria Math"/>
+                      <w:i/>
+                    </w:rPr>
+                  </m:ctrlPr>
+                </m:fPr>
+                <m:num>
+                  <m:r>
+                    <w:rPr>
+                      <w:rFonts w:ascii="Cambria Math" w:hAnsi="Cambria Math"/>
+                    </w:rPr>
+                    <m:t>∂</m:t>
+                  </m:r>
+                  <m:sSub>
+                    <m:sSubPr>
+                      <m:ctrlPr>
+                        <w:rPr>
+                          <w:rFonts w:ascii="Cambria Math" w:hAnsi="Cambria Math"/>
+                          <w:i/>
+                        </w:rPr>
+                      </m:ctrlPr>
+                    </m:sSubPr>
+                    <m:e>
+                      <m:r>
+                        <w:rPr>
+                          <w:rFonts w:ascii="Cambria Math" w:hAnsi="Cambria Math"/>
+                        </w:rPr>
+                        <m:t>φ</m:t>
+                      </m:r>
+                    </m:e>
+                    <m:sub>
+                      <m:r>
+                        <w:rPr>
+                          <w:rFonts w:ascii="Cambria Math" w:hAnsi="Cambria Math"/>
+                        </w:rPr>
+                        <m:t>n-1</m:t>
+                      </m:r>
+                    </m:sub>
+                  </m:sSub>
+                </m:num>
+                <m:den>
+                  <m:r>
+                    <w:rPr>
+                      <w:rFonts w:ascii="Cambria Math" w:hAnsi="Cambria Math"/>
+                    </w:rPr>
+                    <m:t>∂</m:t>
+                  </m:r>
+                  <m:r>
+                    <w:rPr>
+                      <w:rFonts w:ascii="Cambria Math" w:hAnsi="Cambria Math"/>
+                    </w:rPr>
+                    <m:t>L</m:t>
+                  </m:r>
+                </m:den>
+              </m:f>
+            </m:e>
+          </m:d>
+          <m:r>
+            <w:rPr>
+              <w:rFonts w:ascii="Cambria Math" w:hAnsi="Cambria Math"/>
+            </w:rPr>
+            <m:t>*</m:t>
+          </m:r>
+          <m:d>
+            <m:dPr>
+              <m:begChr m:val="|"/>
+              <m:endChr m:val="|"/>
+              <m:ctrlPr>
+                <w:rPr>
+                  <w:rFonts w:ascii="Cambria Math" w:hAnsi="Cambria Math"/>
+                  <w:i/>
+                </w:rPr>
+              </m:ctrlPr>
+            </m:dPr>
+            <m:e>
+              <m:sSub>
+                <m:sSubPr>
+                  <m:ctrlPr>
+                    <w:rPr>
+                      <w:rFonts w:ascii="Cambria Math" w:hAnsi="Cambria Math"/>
+                      <w:i/>
+                    </w:rPr>
+                  </m:ctrlPr>
+                </m:sSubPr>
+                <m:e>
+                  <m:r>
+                    <w:rPr>
+                      <w:rFonts w:ascii="Cambria Math" w:hAnsi="Cambria Math"/>
+                    </w:rPr>
+                    <m:t>ε</m:t>
+                  </m:r>
+                </m:e>
+                <m:sub>
+                  <m:r>
+                    <w:rPr>
+                      <w:rFonts w:ascii="Cambria Math" w:hAnsi="Cambria Math"/>
+                    </w:rPr>
+                    <m:t>L</m:t>
+                  </m:r>
+                </m:sub>
+              </m:sSub>
+            </m:e>
+          </m:d>
+          <m:r>
+            <w:rPr>
+              <w:rFonts w:ascii="Cambria Math" w:hAnsi="Cambria Math"/>
+            </w:rPr>
+            <m:t>+</m:t>
+          </m:r>
+          <m:sSub>
+            <m:sSubPr>
+              <m:ctrlPr>
+                <w:rPr>
+                  <w:rFonts w:ascii="Cambria Math" w:hAnsi="Cambria Math"/>
+                  <w:i/>
+                </w:rPr>
+              </m:ctrlPr>
+            </m:sSubPr>
+            <m:e>
+              <m:r>
+                <w:rPr>
+                  <w:rFonts w:ascii="Cambria Math" w:hAnsi="Cambria Math"/>
+                </w:rPr>
+                <m:t>E</m:t>
+              </m:r>
+            </m:e>
+            <m:sub>
+              <m:r>
+                <w:rPr>
+                  <w:rFonts w:ascii="Cambria Math" w:hAnsi="Cambria Math"/>
+                </w:rPr>
+                <m:t>Truncamiento</m:t>
+              </m:r>
+            </m:sub>
+          </m:sSub>
+        </m:oMath>
+      </m:oMathPara>
+    </w:p>
+    <w:p>
+      <w:pPr>
+        <w:spacing w:line="360" w:lineRule="auto"/>
+      </w:pPr>
+      <w:r>
+        <w:t>Donde el error de truncamiento es el mismo que el anterior, dado que se estableció en el uso del método.</w:t>
+      </w:r>
+    </w:p>
+    <w:p>
+      <w:pPr>
+        <w:spacing w:line="360" w:lineRule="auto"/>
+      </w:pPr>
+      <w:r>
+        <w:t xml:space="preserve">Una observación relevante fue que en este punto no resultó tan sencillo saber cómo propagar el error para </w:t>
+      </w:r>
+      <m:oMath>
+        <m:r>
+          <w:rPr>
+            <w:rFonts w:ascii="Cambria Math" w:hAnsi="Cambria Math"/>
+          </w:rPr>
+          <m:t>μ</m:t>
+        </m:r>
+      </m:oMath>
+      <w:r>
+        <w:t xml:space="preserve"> dado que no se sabía si tomar la ecuación (4) original en vez de la operada, en donde también tomaba protagonismo el </w:t>
+      </w:r>
+      <m:oMath>
+        <m:sSub>
+          <m:sSubPr>
+            <m:ctrlPr>
+              <w:rPr>
+                <w:rFonts w:ascii="Cambria Math" w:hAnsi="Cambria Math"/>
+                <w:i/>
+              </w:rPr>
+            </m:ctrlPr>
+          </m:sSubPr>
+          <m:e>
+            <m:r>
+              <w:rPr>
+                <w:rFonts w:ascii="Cambria Math" w:hAnsi="Cambria Math"/>
+              </w:rPr>
+              <m:t>x</m:t>
+            </m:r>
+          </m:e>
+          <m:sub>
+            <m:r>
+              <w:rPr>
+                <w:rFonts w:ascii="Cambria Math" w:hAnsi="Cambria Math"/>
+              </w:rPr>
+              <m:t>0</m:t>
+            </m:r>
+          </m:sub>
+        </m:sSub>
+      </m:oMath>
+      <w:r>
+        <w:t xml:space="preserve"> y eso hacía que aparezca como término en la cota de error inherente. El grupo logró decantarse por esta última opción de la ecuación (4) dado que la raíz se aproximaba de la misma manera, pero comparando los errores esta opción obtuvo una disminución del error original.</w:t>
+      </w:r>
+    </w:p>
+    <w:p>
+      <w:pPr>
+        <w:spacing w:line="360" w:lineRule="auto"/>
+      </w:pPr>
+      <w:r>
+        <w:t xml:space="preserve">La manera recientemente descrita en la cual se obtuvo la cota de </w:t>
+      </w:r>
+      <m:oMath>
+        <m:r>
+          <w:rPr>
+            <w:rFonts w:ascii="Cambria Math" w:hAnsi="Cambria Math"/>
+          </w:rPr>
+          <m:t>μ</m:t>
+        </m:r>
+      </m:oMath>
+      <w:r>
+        <w:t xml:space="preserve"> fue de manera analítica, pero también se analizó sobre la cota de forma experimental. Para ello, se realizaron pequeñas perturbaciones al </w:t>
+      </w:r>
+      <m:oMath>
+        <m:r>
+          <w:rPr>
+            <w:rFonts w:ascii="Cambria Math" w:hAnsi="Cambria Math"/>
+          </w:rPr>
+          <m:t>μ</m:t>
+        </m:r>
+      </m:oMath>
+      <w:r>
+        <w:t xml:space="preserve"> medido a ambos lados </w:t>
+      </w:r>
+      <w:proofErr w:type="gramStart"/>
+      <w:r>
+        <w:t>del mismo</w:t>
+      </w:r>
+      <w:proofErr w:type="gramEnd"/>
+      <w:r>
+        <w:t xml:space="preserve"> y se graficó para tener una noción (</w:t>
+      </w:r>
+      <w:r>
+        <w:t>ver en sección de resultados</w:t>
+      </w:r>
+      <w:r>
+        <w:t>)</w:t>
+      </w:r>
+      <w:r>
+        <w:t>. Efectivamente, se encontró una perturbación con la cual la cota era aún inferior a la descubierta analíticamente (se comparó realizando la diferencia).</w:t>
+      </w:r>
+    </w:p>
+    <w:p>
+      <w:pPr>
+        <w:spacing w:line="360" w:lineRule="auto"/>
+      </w:pPr>
+      <w:r>
+        <w:lastRenderedPageBreak/>
+        <w:t xml:space="preserve">Con la cota ya hallada de </w:t>
+      </w:r>
+      <m:oMath>
+        <m:r>
+          <w:rPr>
+            <w:rFonts w:ascii="Cambria Math" w:hAnsi="Cambria Math"/>
+          </w:rPr>
+          <m:t>μ</m:t>
+        </m:r>
+      </m:oMath>
+      <w:r>
+        <w:t xml:space="preserve">, se efectuó la propagación de errores inherentes de manera similar para </w:t>
+      </w:r>
+      <m:oMath>
+        <m:sSub>
+          <m:sSubPr>
+            <m:ctrlPr>
+              <w:rPr>
+                <w:rFonts w:ascii="Cambria Math" w:hAnsi="Cambria Math"/>
+                <w:i/>
+              </w:rPr>
+            </m:ctrlPr>
+          </m:sSubPr>
+          <m:e>
+            <m:r>
+              <w:rPr>
+                <w:rFonts w:ascii="Cambria Math" w:hAnsi="Cambria Math"/>
+              </w:rPr>
+              <m:t>C</m:t>
+            </m:r>
+          </m:e>
+          <m:sub>
+            <m:r>
+              <w:rPr>
+                <w:rFonts w:ascii="Cambria Math" w:hAnsi="Cambria Math"/>
+              </w:rPr>
+              <m:t>2</m:t>
+            </m:r>
+          </m:sub>
+        </m:sSub>
+      </m:oMath>
+      <w:r>
+        <w:t xml:space="preserve">. Como este valor se encontró con un despeje, no resultó propagarlo en base a un </w:t>
+      </w:r>
+      <m:oMath>
+        <m:r>
+          <w:rPr>
+            <w:rFonts w:ascii="Cambria Math" w:hAnsi="Cambria Math"/>
+          </w:rPr>
+          <m:t>φ</m:t>
+        </m:r>
+      </m:oMath>
+      <w:r>
+        <w:t xml:space="preserve">, y por definición en la ecuación de </w:t>
+      </w:r>
+      <m:oMath>
+        <m:sSub>
+          <m:sSubPr>
+            <m:ctrlPr>
+              <w:rPr>
+                <w:rFonts w:ascii="Cambria Math" w:hAnsi="Cambria Math"/>
+                <w:i/>
+              </w:rPr>
+            </m:ctrlPr>
+          </m:sSubPr>
+          <m:e>
+            <m:r>
+              <w:rPr>
+                <w:rFonts w:ascii="Cambria Math" w:hAnsi="Cambria Math"/>
+              </w:rPr>
+              <m:t>C</m:t>
+            </m:r>
+          </m:e>
+          <m:sub>
+            <m:r>
+              <w:rPr>
+                <w:rFonts w:ascii="Cambria Math" w:hAnsi="Cambria Math"/>
+              </w:rPr>
+              <m:t>2</m:t>
+            </m:r>
+          </m:sub>
+        </m:sSub>
+      </m:oMath>
+      <w:r>
+        <w:t xml:space="preserve"> se propagó como</w:t>
+      </w:r>
+    </w:p>
+    <w:p>
+      <w:pPr>
+        <w:spacing w:line="360" w:lineRule="auto"/>
+      </w:pPr>
+      <m:oMathPara>
+        <m:oMath>
+          <m:d>
+            <m:dPr>
+              <m:begChr m:val="|"/>
+              <m:endChr m:val="|"/>
+              <m:ctrlPr>
+                <w:rPr>
+                  <w:rFonts w:ascii="Cambria Math" w:hAnsi="Cambria Math"/>
+                  <w:i/>
+                </w:rPr>
+              </m:ctrlPr>
+            </m:dPr>
+            <m:e>
+              <m:sSub>
+                <m:sSubPr>
+                  <m:ctrlPr>
+                    <w:rPr>
+                      <w:rFonts w:ascii="Cambria Math" w:hAnsi="Cambria Math"/>
+                      <w:i/>
+                    </w:rPr>
+                  </m:ctrlPr>
+                </m:sSubPr>
+                <m:e>
+                  <m:r>
+                    <w:rPr>
+                      <w:rFonts w:ascii="Cambria Math" w:hAnsi="Cambria Math"/>
+                    </w:rPr>
+                    <m:t>ε</m:t>
+                  </m:r>
+                </m:e>
+                <m:sub>
+                  <m:sSub>
+                    <m:sSubPr>
+                      <m:ctrlPr>
+                        <w:rPr>
+                          <w:rFonts w:ascii="Cambria Math" w:hAnsi="Cambria Math"/>
+                          <w:i/>
+                        </w:rPr>
+                      </m:ctrlPr>
+                    </m:sSubPr>
+                    <m:e>
+                      <m:r>
+                        <w:rPr>
+                          <w:rFonts w:ascii="Cambria Math" w:hAnsi="Cambria Math"/>
+                        </w:rPr>
+                        <m:t>C</m:t>
+                      </m:r>
+                    </m:e>
+                    <m:sub>
+                      <m:r>
+                        <w:rPr>
+                          <w:rFonts w:ascii="Cambria Math" w:hAnsi="Cambria Math"/>
+                        </w:rPr>
+                        <m:t>2</m:t>
+                      </m:r>
+                    </m:sub>
+                  </m:sSub>
+                </m:sub>
+              </m:sSub>
+            </m:e>
+          </m:d>
+          <m:r>
+            <w:rPr>
+              <w:rFonts w:ascii="Cambria Math" w:hAnsi="Cambria Math"/>
+            </w:rPr>
+            <m:t>≤</m:t>
+          </m:r>
+          <m:d>
+            <m:dPr>
+              <m:begChr m:val="|"/>
+              <m:endChr m:val="|"/>
+              <m:ctrlPr>
+                <w:rPr>
+                  <w:rFonts w:ascii="Cambria Math" w:hAnsi="Cambria Math"/>
+                  <w:i/>
+                </w:rPr>
+              </m:ctrlPr>
+            </m:dPr>
+            <m:e>
+              <m:f>
+                <m:fPr>
+                  <m:ctrlPr>
+                    <w:rPr>
+                      <w:rFonts w:ascii="Cambria Math" w:hAnsi="Cambria Math"/>
+                      <w:i/>
+                    </w:rPr>
+                  </m:ctrlPr>
+                </m:fPr>
+                <m:num>
+                  <m:r>
+                    <w:rPr>
+                      <w:rFonts w:ascii="Cambria Math" w:hAnsi="Cambria Math"/>
+                    </w:rPr>
+                    <m:t>∂</m:t>
+                  </m:r>
+                  <m:sSub>
+                    <m:sSubPr>
+                      <m:ctrlPr>
+                        <w:rPr>
+                          <w:rFonts w:ascii="Cambria Math" w:hAnsi="Cambria Math"/>
+                          <w:i/>
+                        </w:rPr>
+                      </m:ctrlPr>
+                    </m:sSubPr>
+                    <m:e>
+                      <m:r>
+                        <w:rPr>
+                          <w:rFonts w:ascii="Cambria Math" w:hAnsi="Cambria Math"/>
+                        </w:rPr>
+                        <m:t>C</m:t>
+                      </m:r>
+                    </m:e>
+                    <m:sub>
+                      <m:r>
+                        <w:rPr>
+                          <w:rFonts w:ascii="Cambria Math" w:hAnsi="Cambria Math"/>
+                        </w:rPr>
+                        <m:t>2</m:t>
+                      </m:r>
+                    </m:sub>
+                  </m:sSub>
+                </m:num>
+                <m:den>
+                  <m:r>
+                    <w:rPr>
+                      <w:rFonts w:ascii="Cambria Math" w:hAnsi="Cambria Math"/>
+                    </w:rPr>
+                    <m:t>∂</m:t>
+                  </m:r>
+                  <m:r>
+                    <w:rPr>
+                      <w:rFonts w:ascii="Cambria Math" w:hAnsi="Cambria Math"/>
+                    </w:rPr>
+                    <m:t>μ</m:t>
+                  </m:r>
+                </m:den>
+              </m:f>
+            </m:e>
+          </m:d>
+          <m:r>
+            <w:rPr>
+              <w:rFonts w:ascii="Cambria Math" w:hAnsi="Cambria Math"/>
+            </w:rPr>
+            <m:t>*</m:t>
+          </m:r>
+          <m:d>
+            <m:dPr>
+              <m:begChr m:val="|"/>
+              <m:endChr m:val="|"/>
+              <m:ctrlPr>
+                <w:rPr>
+                  <w:rFonts w:ascii="Cambria Math" w:hAnsi="Cambria Math"/>
+                  <w:i/>
+                </w:rPr>
+              </m:ctrlPr>
+            </m:dPr>
+            <m:e>
+              <m:sSub>
+                <m:sSubPr>
+                  <m:ctrlPr>
+                    <w:rPr>
+                      <w:rFonts w:ascii="Cambria Math" w:hAnsi="Cambria Math"/>
+                      <w:i/>
+                    </w:rPr>
+                  </m:ctrlPr>
+                </m:sSubPr>
+                <m:e>
+                  <m:r>
+                    <w:rPr>
+                      <w:rFonts w:ascii="Cambria Math" w:hAnsi="Cambria Math"/>
+                    </w:rPr>
+                    <m:t>ε</m:t>
+                  </m:r>
+                </m:e>
+                <m:sub>
+                  <m:r>
+                    <w:rPr>
+                      <w:rFonts w:ascii="Cambria Math" w:hAnsi="Cambria Math"/>
+                    </w:rPr>
+                    <m:t>u</m:t>
+                  </m:r>
+                </m:sub>
+              </m:sSub>
+            </m:e>
+          </m:d>
+          <m:r>
+            <w:rPr>
+              <w:rFonts w:ascii="Cambria Math" w:hAnsi="Cambria Math"/>
+            </w:rPr>
+            <m:t>+</m:t>
+          </m:r>
+          <m:d>
+            <m:dPr>
+              <m:begChr m:val="|"/>
+              <m:endChr m:val="|"/>
+              <m:ctrlPr>
+                <w:rPr>
+                  <w:rFonts w:ascii="Cambria Math" w:hAnsi="Cambria Math"/>
+                  <w:i/>
+                </w:rPr>
+              </m:ctrlPr>
+            </m:dPr>
+            <m:e>
+              <m:f>
+                <m:fPr>
+                  <m:ctrlPr>
+                    <w:rPr>
+                      <w:rFonts w:ascii="Cambria Math" w:hAnsi="Cambria Math"/>
+                      <w:i/>
+                    </w:rPr>
+                  </m:ctrlPr>
+                </m:fPr>
+                <m:num>
+                  <m:r>
+                    <w:rPr>
+                      <w:rFonts w:ascii="Cambria Math" w:hAnsi="Cambria Math"/>
+                    </w:rPr>
+                    <m:t>∂</m:t>
+                  </m:r>
+                  <m:sSub>
+                    <m:sSubPr>
+                      <m:ctrlPr>
+                        <w:rPr>
+                          <w:rFonts w:ascii="Cambria Math" w:hAnsi="Cambria Math"/>
+                          <w:i/>
+                        </w:rPr>
+                      </m:ctrlPr>
+                    </m:sSubPr>
+                    <m:e>
+                      <m:r>
+                        <w:rPr>
+                          <w:rFonts w:ascii="Cambria Math" w:hAnsi="Cambria Math"/>
+                        </w:rPr>
+                        <m:t>C</m:t>
+                      </m:r>
+                    </m:e>
+                    <m:sub>
+                      <m:r>
+                        <w:rPr>
+                          <w:rFonts w:ascii="Cambria Math" w:hAnsi="Cambria Math"/>
+                        </w:rPr>
+                        <m:t>2</m:t>
+                      </m:r>
+                    </m:sub>
+                  </m:sSub>
+                </m:num>
+                <m:den>
+                  <m:r>
+                    <w:rPr>
+                      <w:rFonts w:ascii="Cambria Math" w:hAnsi="Cambria Math"/>
+                    </w:rPr>
+                    <m:t>∂</m:t>
+                  </m:r>
+                  <m:sSub>
+                    <m:sSubPr>
+                      <m:ctrlPr>
+                        <w:rPr>
+                          <w:rFonts w:ascii="Cambria Math" w:hAnsi="Cambria Math"/>
+                          <w:i/>
+                        </w:rPr>
+                      </m:ctrlPr>
+                    </m:sSubPr>
+                    <m:e>
+                      <m:r>
+                        <w:rPr>
+                          <w:rFonts w:ascii="Cambria Math" w:hAnsi="Cambria Math"/>
+                        </w:rPr>
+                        <m:t>x</m:t>
+                      </m:r>
+                    </m:e>
+                    <m:sub>
+                      <m:r>
+                        <w:rPr>
+                          <w:rFonts w:ascii="Cambria Math" w:hAnsi="Cambria Math"/>
+                        </w:rPr>
+                        <m:t>1</m:t>
+                      </m:r>
+                    </m:sub>
+                  </m:sSub>
+                </m:den>
+              </m:f>
+            </m:e>
+          </m:d>
+          <m:r>
+            <w:rPr>
+              <w:rFonts w:ascii="Cambria Math" w:hAnsi="Cambria Math"/>
+            </w:rPr>
+            <m:t>*</m:t>
+          </m:r>
+          <m:d>
+            <m:dPr>
+              <m:begChr m:val="|"/>
+              <m:endChr m:val="|"/>
+              <m:ctrlPr>
+                <w:rPr>
+                  <w:rFonts w:ascii="Cambria Math" w:hAnsi="Cambria Math"/>
+                  <w:i/>
+                </w:rPr>
+              </m:ctrlPr>
+            </m:dPr>
+            <m:e>
+              <m:sSub>
+                <m:sSubPr>
+                  <m:ctrlPr>
+                    <w:rPr>
+                      <w:rFonts w:ascii="Cambria Math" w:hAnsi="Cambria Math"/>
+                      <w:i/>
+                    </w:rPr>
+                  </m:ctrlPr>
+                </m:sSubPr>
+                <m:e>
+                  <m:r>
+                    <w:rPr>
+                      <w:rFonts w:ascii="Cambria Math" w:hAnsi="Cambria Math"/>
+                    </w:rPr>
+                    <m:t>ε</m:t>
+                  </m:r>
+                </m:e>
+                <m:sub>
+                  <m:sSub>
+                    <m:sSubPr>
+                      <m:ctrlPr>
+                        <w:rPr>
+                          <w:rFonts w:ascii="Cambria Math" w:hAnsi="Cambria Math"/>
+                          <w:i/>
+                        </w:rPr>
+                      </m:ctrlPr>
+                    </m:sSubPr>
+                    <m:e>
+                      <m:r>
+                        <w:rPr>
+                          <w:rFonts w:ascii="Cambria Math" w:hAnsi="Cambria Math"/>
+                        </w:rPr>
+                        <m:t>x</m:t>
+                      </m:r>
+                    </m:e>
+                    <m:sub>
+                      <m:r>
+                        <w:rPr>
+                          <w:rFonts w:ascii="Cambria Math" w:hAnsi="Cambria Math"/>
+                        </w:rPr>
+                        <m:t>1</m:t>
+                      </m:r>
+                    </m:sub>
+                  </m:sSub>
+                </m:sub>
+              </m:sSub>
+            </m:e>
+          </m:d>
+          <m:r>
+            <w:rPr>
+              <w:rFonts w:ascii="Cambria Math" w:hAnsi="Cambria Math"/>
+            </w:rPr>
+            <m:t>+</m:t>
+          </m:r>
+          <m:d>
+            <m:dPr>
+              <m:begChr m:val="|"/>
+              <m:endChr m:val="|"/>
+              <m:ctrlPr>
+                <w:rPr>
+                  <w:rFonts w:ascii="Cambria Math" w:hAnsi="Cambria Math"/>
+                  <w:i/>
+                </w:rPr>
+              </m:ctrlPr>
+            </m:dPr>
+            <m:e>
+              <m:f>
+                <m:fPr>
+                  <m:ctrlPr>
+                    <w:rPr>
+                      <w:rFonts w:ascii="Cambria Math" w:hAnsi="Cambria Math"/>
+                      <w:i/>
+                    </w:rPr>
+                  </m:ctrlPr>
+                </m:fPr>
+                <m:num>
+                  <m:r>
+                    <w:rPr>
+                      <w:rFonts w:ascii="Cambria Math" w:hAnsi="Cambria Math"/>
+                    </w:rPr>
+                    <m:t>∂</m:t>
+                  </m:r>
+                  <m:sSub>
+                    <m:sSubPr>
+                      <m:ctrlPr>
+                        <w:rPr>
+                          <w:rFonts w:ascii="Cambria Math" w:hAnsi="Cambria Math"/>
+                          <w:i/>
+                        </w:rPr>
+                      </m:ctrlPr>
+                    </m:sSubPr>
+                    <m:e>
+                      <m:r>
+                        <w:rPr>
+                          <w:rFonts w:ascii="Cambria Math" w:hAnsi="Cambria Math"/>
+                        </w:rPr>
+                        <m:t>C</m:t>
+                      </m:r>
+                    </m:e>
+                    <m:sub>
+                      <m:r>
+                        <w:rPr>
+                          <w:rFonts w:ascii="Cambria Math" w:hAnsi="Cambria Math"/>
+                        </w:rPr>
+                        <m:t>2</m:t>
+                      </m:r>
+                    </m:sub>
+                  </m:sSub>
+                </m:num>
+                <m:den>
+                  <m:r>
+                    <w:rPr>
+                      <w:rFonts w:ascii="Cambria Math" w:hAnsi="Cambria Math"/>
+                    </w:rPr>
+                    <m:t>∂</m:t>
+                  </m:r>
+                  <m:sSub>
+                    <m:sSubPr>
+                      <m:ctrlPr>
+                        <w:rPr>
+                          <w:rFonts w:ascii="Cambria Math" w:hAnsi="Cambria Math"/>
+                          <w:i/>
+                        </w:rPr>
+                      </m:ctrlPr>
+                    </m:sSubPr>
+                    <m:e>
+                      <m:r>
+                        <w:rPr>
+                          <w:rFonts w:ascii="Cambria Math" w:hAnsi="Cambria Math"/>
+                        </w:rPr>
+                        <m:t>y</m:t>
+                      </m:r>
+                    </m:e>
+                    <m:sub>
+                      <m:r>
+                        <w:rPr>
+                          <w:rFonts w:ascii="Cambria Math" w:hAnsi="Cambria Math"/>
+                        </w:rPr>
+                        <m:t>1</m:t>
+                      </m:r>
+                    </m:sub>
+                  </m:sSub>
+                </m:den>
+              </m:f>
+            </m:e>
+          </m:d>
+          <m:r>
+            <w:rPr>
+              <w:rFonts w:ascii="Cambria Math" w:hAnsi="Cambria Math"/>
+            </w:rPr>
+            <m:t>*</m:t>
+          </m:r>
+          <m:d>
+            <m:dPr>
+              <m:begChr m:val="|"/>
+              <m:endChr m:val="|"/>
+              <m:ctrlPr>
+                <w:rPr>
+                  <w:rFonts w:ascii="Cambria Math" w:hAnsi="Cambria Math"/>
+                  <w:i/>
+                </w:rPr>
+              </m:ctrlPr>
+            </m:dPr>
+            <m:e>
+              <m:sSub>
+                <m:sSubPr>
+                  <m:ctrlPr>
+                    <w:rPr>
+                      <w:rFonts w:ascii="Cambria Math" w:hAnsi="Cambria Math"/>
+                      <w:i/>
+                    </w:rPr>
+                  </m:ctrlPr>
+                </m:sSubPr>
+                <m:e>
+                  <m:r>
+                    <w:rPr>
+                      <w:rFonts w:ascii="Cambria Math" w:hAnsi="Cambria Math"/>
+                    </w:rPr>
+                    <m:t>ε</m:t>
+                  </m:r>
+                </m:e>
+                <m:sub>
+                  <m:sSub>
+                    <m:sSubPr>
+                      <m:ctrlPr>
+                        <w:rPr>
+                          <w:rFonts w:ascii="Cambria Math" w:hAnsi="Cambria Math"/>
+                          <w:i/>
+                        </w:rPr>
+                      </m:ctrlPr>
+                    </m:sSubPr>
+                    <m:e>
+                      <m:r>
+                        <w:rPr>
+                          <w:rFonts w:ascii="Cambria Math" w:hAnsi="Cambria Math"/>
+                        </w:rPr>
+                        <m:t>y</m:t>
+                      </m:r>
+                    </m:e>
+                    <m:sub>
+                      <m:r>
+                        <w:rPr>
+                          <w:rFonts w:ascii="Cambria Math" w:hAnsi="Cambria Math"/>
+                        </w:rPr>
+                        <m:t>1</m:t>
+                      </m:r>
+                    </m:sub>
+                  </m:sSub>
+                </m:sub>
+              </m:sSub>
+            </m:e>
+          </m:d>
+        </m:oMath>
+      </m:oMathPara>
+    </w:p>
+    <w:p>
+      <w:pPr>
+        <w:spacing w:line="360" w:lineRule="auto"/>
+      </w:pPr>
+      <w:r>
+        <w:t xml:space="preserve">Despreciando los errores de </w:t>
+      </w:r>
+      <w:proofErr w:type="gramStart"/>
+      <w:r>
+        <w:t>otro índole</w:t>
+      </w:r>
+      <w:proofErr w:type="gramEnd"/>
+      <w:r>
+        <w:t>.</w:t>
+      </w:r>
+    </w:p>
+    <w:p>
+      <w:pPr>
+        <w:spacing w:line="360" w:lineRule="auto"/>
+      </w:pPr>
+      <w:r>
+        <w:t xml:space="preserve">De manera similar se procedió para </w:t>
+      </w:r>
+      <m:oMath>
+        <m:d>
+          <m:dPr>
+            <m:begChr m:val="|"/>
+            <m:endChr m:val="|"/>
+            <m:ctrlPr>
+              <w:rPr>
+                <w:rFonts w:ascii="Cambria Math" w:hAnsi="Cambria Math"/>
+                <w:i/>
+              </w:rPr>
+            </m:ctrlPr>
+          </m:dPr>
+          <m:e>
+            <m:sSub>
+              <m:sSubPr>
+                <m:ctrlPr>
+                  <w:rPr>
+                    <w:rFonts w:ascii="Cambria Math" w:hAnsi="Cambria Math"/>
+                    <w:i/>
+                  </w:rPr>
+                </m:ctrlPr>
+              </m:sSubPr>
+              <m:e>
+                <m:r>
+                  <w:rPr>
+                    <w:rFonts w:ascii="Cambria Math" w:hAnsi="Cambria Math"/>
+                  </w:rPr>
+                  <m:t>ε</m:t>
+                </m:r>
+              </m:e>
+              <m:sub>
+                <m:r>
+                  <w:rPr>
+                    <w:rFonts w:ascii="Cambria Math" w:hAnsi="Cambria Math"/>
+                  </w:rPr>
+                  <m:t>y(x=0)</m:t>
+                </m:r>
+              </m:sub>
+            </m:sSub>
+          </m:e>
+        </m:d>
+      </m:oMath>
+      <w:r>
+        <w:t xml:space="preserve"> y la ecuación</w:t>
+      </w:r>
+      <w:r>
+        <w:t xml:space="preserve"> </w:t>
+      </w:r>
+      <w:r>
+        <w:t>de dónde fue obtenida (catenaria)</w:t>
+      </w:r>
+      <w:r>
+        <w:t>:</w:t>
+      </w:r>
+    </w:p>
+    <w:p>
+      <w:pPr>
+        <w:spacing w:line="360" w:lineRule="auto"/>
+      </w:pPr>
+      <m:oMathPara>
+        <m:oMath>
+          <m:d>
+            <m:dPr>
+              <m:begChr m:val="|"/>
+              <m:endChr m:val="|"/>
+              <m:ctrlPr>
+                <w:rPr>
+                  <w:rFonts w:ascii="Cambria Math" w:hAnsi="Cambria Math"/>
+                  <w:i/>
+                </w:rPr>
+              </m:ctrlPr>
+            </m:dPr>
+            <m:e>
+              <m:sSub>
+                <m:sSubPr>
+                  <m:ctrlPr>
+                    <w:rPr>
+                      <w:rFonts w:ascii="Cambria Math" w:hAnsi="Cambria Math"/>
+                      <w:i/>
+                    </w:rPr>
+                  </m:ctrlPr>
+                </m:sSubPr>
+                <m:e>
+                  <m:r>
+                    <w:rPr>
+                      <w:rFonts w:ascii="Cambria Math" w:hAnsi="Cambria Math"/>
+                    </w:rPr>
+                    <m:t>ε</m:t>
+                  </m:r>
+                </m:e>
+                <m:sub>
+                  <m:r>
+                    <w:rPr>
+                      <w:rFonts w:ascii="Cambria Math" w:hAnsi="Cambria Math"/>
+                    </w:rPr>
+                    <m:t>y(x=0)</m:t>
+                  </m:r>
+                </m:sub>
+              </m:sSub>
+            </m:e>
+          </m:d>
+          <m:r>
+            <w:rPr>
+              <w:rFonts w:ascii="Cambria Math" w:hAnsi="Cambria Math"/>
+            </w:rPr>
+            <m:t>≤</m:t>
+          </m:r>
+          <m:d>
+            <m:dPr>
+              <m:begChr m:val="|"/>
+              <m:endChr m:val="|"/>
+              <m:ctrlPr>
+                <w:rPr>
+                  <w:rFonts w:ascii="Cambria Math" w:hAnsi="Cambria Math"/>
+                  <w:i/>
+                </w:rPr>
+              </m:ctrlPr>
+            </m:dPr>
+            <m:e>
+              <m:f>
+                <m:fPr>
+                  <m:ctrlPr>
+                    <w:rPr>
+                      <w:rFonts w:ascii="Cambria Math" w:hAnsi="Cambria Math"/>
+                      <w:i/>
+                    </w:rPr>
+                  </m:ctrlPr>
+                </m:fPr>
+                <m:num>
+                  <m:r>
+                    <w:rPr>
+                      <w:rFonts w:ascii="Cambria Math" w:hAnsi="Cambria Math"/>
+                    </w:rPr>
+                    <m:t>∂</m:t>
+                  </m:r>
+                  <m:r>
+                    <w:rPr>
+                      <w:rFonts w:ascii="Cambria Math" w:hAnsi="Cambria Math"/>
+                    </w:rPr>
+                    <m:t>y</m:t>
+                  </m:r>
+                </m:num>
+                <m:den>
+                  <m:r>
+                    <w:rPr>
+                      <w:rFonts w:ascii="Cambria Math" w:hAnsi="Cambria Math"/>
+                    </w:rPr>
+                    <m:t>∂μ</m:t>
+                  </m:r>
+                </m:den>
+              </m:f>
+            </m:e>
+          </m:d>
+          <m:r>
+            <w:rPr>
+              <w:rFonts w:ascii="Cambria Math" w:hAnsi="Cambria Math"/>
+            </w:rPr>
+            <m:t>*</m:t>
+          </m:r>
+          <m:d>
+            <m:dPr>
+              <m:begChr m:val="|"/>
+              <m:endChr m:val="|"/>
+              <m:ctrlPr>
+                <w:rPr>
+                  <w:rFonts w:ascii="Cambria Math" w:hAnsi="Cambria Math"/>
+                  <w:i/>
+                </w:rPr>
+              </m:ctrlPr>
+            </m:dPr>
+            <m:e>
+              <m:sSub>
+                <m:sSubPr>
+                  <m:ctrlPr>
+                    <w:rPr>
+                      <w:rFonts w:ascii="Cambria Math" w:hAnsi="Cambria Math"/>
+                      <w:i/>
+                    </w:rPr>
+                  </m:ctrlPr>
+                </m:sSubPr>
+                <m:e>
+                  <m:r>
+                    <w:rPr>
+                      <w:rFonts w:ascii="Cambria Math" w:hAnsi="Cambria Math"/>
+                    </w:rPr>
+                    <m:t>ε</m:t>
+                  </m:r>
+                </m:e>
+                <m:sub>
+                  <m:r>
+                    <w:rPr>
+                      <w:rFonts w:ascii="Cambria Math" w:hAnsi="Cambria Math"/>
+                    </w:rPr>
+                    <m:t>u</m:t>
+                  </m:r>
+                </m:sub>
+              </m:sSub>
+            </m:e>
+          </m:d>
+          <m:r>
+            <w:rPr>
+              <w:rFonts w:ascii="Cambria Math" w:hAnsi="Cambria Math"/>
+            </w:rPr>
+            <m:t>+</m:t>
+          </m:r>
+          <m:d>
+            <m:dPr>
+              <m:begChr m:val="|"/>
+              <m:endChr m:val="|"/>
+              <m:ctrlPr>
+                <w:rPr>
+                  <w:rFonts w:ascii="Cambria Math" w:hAnsi="Cambria Math"/>
+                  <w:i/>
+                </w:rPr>
+              </m:ctrlPr>
+            </m:dPr>
+            <m:e>
+              <m:f>
+                <m:fPr>
+                  <m:ctrlPr>
+                    <w:rPr>
+                      <w:rFonts w:ascii="Cambria Math" w:hAnsi="Cambria Math"/>
+                      <w:i/>
+                    </w:rPr>
+                  </m:ctrlPr>
+                </m:fPr>
+                <m:num>
+                  <m:r>
+                    <w:rPr>
+                      <w:rFonts w:ascii="Cambria Math" w:hAnsi="Cambria Math"/>
+                    </w:rPr>
+                    <m:t>∂</m:t>
+                  </m:r>
+                  <m:r>
+                    <w:rPr>
+                      <w:rFonts w:ascii="Cambria Math" w:hAnsi="Cambria Math"/>
+                    </w:rPr>
+                    <m:t>y</m:t>
+                  </m:r>
+                </m:num>
+                <m:den>
+                  <m:r>
+                    <w:rPr>
+                      <w:rFonts w:ascii="Cambria Math" w:hAnsi="Cambria Math"/>
+                    </w:rPr>
+                    <m:t>∂</m:t>
+                  </m:r>
+                  <m:r>
+                    <w:rPr>
+                      <w:rFonts w:ascii="Cambria Math" w:hAnsi="Cambria Math"/>
+                    </w:rPr>
+                    <m:t>x</m:t>
+                  </m:r>
+                </m:den>
+              </m:f>
+            </m:e>
+          </m:d>
+          <m:r>
+            <w:rPr>
+              <w:rFonts w:ascii="Cambria Math" w:hAnsi="Cambria Math"/>
+            </w:rPr>
+            <m:t>*</m:t>
+          </m:r>
+          <m:d>
+            <m:dPr>
+              <m:begChr m:val="|"/>
+              <m:endChr m:val="|"/>
+              <m:ctrlPr>
+                <w:rPr>
+                  <w:rFonts w:ascii="Cambria Math" w:hAnsi="Cambria Math"/>
+                  <w:i/>
+                </w:rPr>
+              </m:ctrlPr>
+            </m:dPr>
+            <m:e>
+              <m:sSub>
+                <m:sSubPr>
+                  <m:ctrlPr>
+                    <w:rPr>
+                      <w:rFonts w:ascii="Cambria Math" w:hAnsi="Cambria Math"/>
+                      <w:i/>
+                    </w:rPr>
+                  </m:ctrlPr>
+                </m:sSubPr>
+                <m:e>
+                  <m:r>
+                    <w:rPr>
+                      <w:rFonts w:ascii="Cambria Math" w:hAnsi="Cambria Math"/>
+                    </w:rPr>
+                    <m:t>ε</m:t>
+                  </m:r>
+                </m:e>
+                <m:sub>
+                  <m:r>
+                    <w:rPr>
+                      <w:rFonts w:ascii="Cambria Math" w:hAnsi="Cambria Math"/>
+                    </w:rPr>
+                    <m:t>x</m:t>
+                  </m:r>
+                </m:sub>
+              </m:sSub>
+            </m:e>
+          </m:d>
+          <m:r>
+            <w:rPr>
+              <w:rFonts w:ascii="Cambria Math" w:hAnsi="Cambria Math"/>
+            </w:rPr>
+            <m:t>+</m:t>
+          </m:r>
+          <m:d>
+            <m:dPr>
+              <m:begChr m:val="|"/>
+              <m:endChr m:val="|"/>
+              <m:ctrlPr>
+                <w:rPr>
+                  <w:rFonts w:ascii="Cambria Math" w:hAnsi="Cambria Math"/>
+                  <w:i/>
+                </w:rPr>
+              </m:ctrlPr>
+            </m:dPr>
+            <m:e>
+              <m:f>
+                <m:fPr>
+                  <m:ctrlPr>
+                    <w:rPr>
+                      <w:rFonts w:ascii="Cambria Math" w:hAnsi="Cambria Math"/>
+                      <w:i/>
+                    </w:rPr>
+                  </m:ctrlPr>
+                </m:fPr>
+                <m:num>
+                  <m:r>
+                    <w:rPr>
+                      <w:rFonts w:ascii="Cambria Math" w:hAnsi="Cambria Math"/>
+                    </w:rPr>
+                    <m:t>∂</m:t>
+                  </m:r>
+                  <m:r>
+                    <w:rPr>
+                      <w:rFonts w:ascii="Cambria Math" w:hAnsi="Cambria Math"/>
+                    </w:rPr>
+                    <m:t>y</m:t>
+                  </m:r>
+                </m:num>
+                <m:den>
+                  <m:r>
+                    <w:rPr>
+                      <w:rFonts w:ascii="Cambria Math" w:hAnsi="Cambria Math"/>
+                    </w:rPr>
+                    <m:t>∂</m:t>
+                  </m:r>
+                  <m:sSub>
+                    <m:sSubPr>
+                      <m:ctrlPr>
+                        <w:rPr>
+                          <w:rFonts w:ascii="Cambria Math" w:hAnsi="Cambria Math"/>
+                          <w:i/>
+                        </w:rPr>
+                      </m:ctrlPr>
+                    </m:sSubPr>
+                    <m:e>
+                      <m:r>
+                        <w:rPr>
+                          <w:rFonts w:ascii="Cambria Math" w:hAnsi="Cambria Math"/>
+                        </w:rPr>
+                        <m:t>C</m:t>
+                      </m:r>
+                    </m:e>
+                    <m:sub>
+                      <m:r>
+                        <w:rPr>
+                          <w:rFonts w:ascii="Cambria Math" w:hAnsi="Cambria Math"/>
+                        </w:rPr>
+                        <m:t>2</m:t>
+                      </m:r>
+                    </m:sub>
+                  </m:sSub>
+                </m:den>
+              </m:f>
+            </m:e>
+          </m:d>
+          <m:r>
+            <w:rPr>
+              <w:rFonts w:ascii="Cambria Math" w:hAnsi="Cambria Math"/>
+            </w:rPr>
+            <m:t>*</m:t>
+          </m:r>
+          <m:d>
+            <m:dPr>
+              <m:begChr m:val="|"/>
+              <m:endChr m:val="|"/>
+              <m:ctrlPr>
+                <w:rPr>
+                  <w:rFonts w:ascii="Cambria Math" w:hAnsi="Cambria Math"/>
+                  <w:i/>
+                </w:rPr>
+              </m:ctrlPr>
+            </m:dPr>
+            <m:e>
+              <m:sSub>
+                <m:sSubPr>
+                  <m:ctrlPr>
+                    <w:rPr>
+                      <w:rFonts w:ascii="Cambria Math" w:hAnsi="Cambria Math"/>
+                      <w:i/>
+                    </w:rPr>
+                  </m:ctrlPr>
+                </m:sSubPr>
+                <m:e>
+                  <m:r>
+                    <w:rPr>
+                      <w:rFonts w:ascii="Cambria Math" w:hAnsi="Cambria Math"/>
+                    </w:rPr>
+                    <m:t>ε</m:t>
+                  </m:r>
+                </m:e>
+                <m:sub>
+                  <m:sSub>
+                    <m:sSubPr>
+                      <m:ctrlPr>
+                        <w:rPr>
+                          <w:rFonts w:ascii="Cambria Math" w:hAnsi="Cambria Math"/>
+                          <w:i/>
+                        </w:rPr>
+                      </m:ctrlPr>
+                    </m:sSubPr>
+                    <m:e>
+                      <m:r>
+                        <w:rPr>
+                          <w:rFonts w:ascii="Cambria Math" w:hAnsi="Cambria Math"/>
+                        </w:rPr>
+                        <m:t>C</m:t>
+                      </m:r>
+                    </m:e>
+                    <m:sub>
+                      <m:r>
+                        <w:rPr>
+                          <w:rFonts w:ascii="Cambria Math" w:hAnsi="Cambria Math"/>
+                        </w:rPr>
+                        <m:t>2</m:t>
+                      </m:r>
+                    </m:sub>
+                  </m:sSub>
+                </m:sub>
+              </m:sSub>
+            </m:e>
+          </m:d>
+        </m:oMath>
+      </m:oMathPara>
+    </w:p>
+    <w:p>
+      <w:pPr>
+        <w:spacing w:line="360" w:lineRule="auto"/>
+      </w:pPr>
+      <w:r>
+        <w:t xml:space="preserve">En </w:t>
+      </w:r>
+      <w:proofErr w:type="gramStart"/>
+      <w:r>
+        <w:t>realidad</w:t>
+      </w:r>
+      <w:proofErr w:type="gramEnd"/>
+      <w:r>
+        <w:t xml:space="preserve"> no se conoce el valor de </w:t>
+      </w:r>
+      <m:oMath>
+        <m:sSub>
+          <m:sSubPr>
+            <m:ctrlPr>
+              <w:rPr>
+                <w:rFonts w:ascii="Cambria Math" w:hAnsi="Cambria Math"/>
+                <w:i/>
+              </w:rPr>
+            </m:ctrlPr>
+          </m:sSubPr>
+          <m:e>
+            <m:r>
+              <w:rPr>
+                <w:rFonts w:ascii="Cambria Math" w:hAnsi="Cambria Math"/>
+              </w:rPr>
+              <m:t>ε</m:t>
+            </m:r>
+          </m:e>
+          <m:sub>
+            <m:r>
+              <w:rPr>
+                <w:rFonts w:ascii="Cambria Math" w:hAnsi="Cambria Math"/>
+              </w:rPr>
+              <m:t>x</m:t>
+            </m:r>
+          </m:sub>
+        </m:sSub>
+      </m:oMath>
+      <w:r>
+        <w:t xml:space="preserve">, ya que los errores inherentes que se conocen acerca de </w:t>
+      </w:r>
+      <m:oMath>
+        <m:r>
+          <w:rPr>
+            <w:rFonts w:ascii="Cambria Math" w:hAnsi="Cambria Math"/>
+          </w:rPr>
+          <m:t>x</m:t>
+        </m:r>
+      </m:oMath>
+      <w:r>
+        <w:t xml:space="preserve"> es solo para los extremos </w:t>
+      </w:r>
+      <m:oMath>
+        <m:sSub>
+          <m:sSubPr>
+            <m:ctrlPr>
+              <w:rPr>
+                <w:rFonts w:ascii="Cambria Math" w:hAnsi="Cambria Math"/>
+                <w:i/>
+              </w:rPr>
+            </m:ctrlPr>
+          </m:sSubPr>
+          <m:e>
+            <m:r>
+              <w:rPr>
+                <w:rFonts w:ascii="Cambria Math" w:hAnsi="Cambria Math"/>
+              </w:rPr>
+              <m:t>x</m:t>
+            </m:r>
+          </m:e>
+          <m:sub>
+            <m:r>
+              <w:rPr>
+                <w:rFonts w:ascii="Cambria Math" w:hAnsi="Cambria Math"/>
+              </w:rPr>
+              <m:t>0</m:t>
+            </m:r>
+          </m:sub>
+        </m:sSub>
+        <m:r>
+          <w:rPr>
+            <w:rFonts w:ascii="Cambria Math" w:hAnsi="Cambria Math"/>
+          </w:rPr>
+          <m:t xml:space="preserve">, </m:t>
+        </m:r>
+        <m:sSub>
+          <m:sSubPr>
+            <m:ctrlPr>
+              <w:rPr>
+                <w:rFonts w:ascii="Cambria Math" w:hAnsi="Cambria Math"/>
+                <w:i/>
+              </w:rPr>
+            </m:ctrlPr>
+          </m:sSubPr>
+          <m:e>
+            <m:r>
+              <w:rPr>
+                <w:rFonts w:ascii="Cambria Math" w:hAnsi="Cambria Math"/>
+              </w:rPr>
+              <m:t>x</m:t>
+            </m:r>
+          </m:e>
+          <m:sub>
+            <m:r>
+              <w:rPr>
+                <w:rFonts w:ascii="Cambria Math" w:hAnsi="Cambria Math"/>
+              </w:rPr>
+              <m:t>1</m:t>
+            </m:r>
+          </m:sub>
+        </m:sSub>
+      </m:oMath>
+      <w:r>
+        <w:t xml:space="preserve"> según lo establecido en el enunciado, pero de igual manera en este caso se evalúa </w:t>
+      </w:r>
+      <m:oMath>
+        <m:r>
+          <w:rPr>
+            <w:rFonts w:ascii="Cambria Math" w:hAnsi="Cambria Math"/>
+          </w:rPr>
+          <m:t>x=0</m:t>
+        </m:r>
+      </m:oMath>
+      <w:r>
+        <w:t>, por lo que se anula la derivada de la catenaria en esa posición, ergo ese término de la cota, por lo que finalmente quedaría</w:t>
+      </w:r>
+    </w:p>
+    <w:p>
+      <w:pPr>
+        <w:spacing w:line="360" w:lineRule="auto"/>
+      </w:pPr>
+      <m:oMathPara>
+        <m:oMath>
+          <m:d>
+            <m:dPr>
+              <m:begChr m:val="|"/>
+              <m:endChr m:val="|"/>
+              <m:ctrlPr>
+                <w:rPr>
+                  <w:rFonts w:ascii="Cambria Math" w:hAnsi="Cambria Math"/>
+                  <w:i/>
+                </w:rPr>
+              </m:ctrlPr>
+            </m:dPr>
+            <m:e>
+              <m:sSub>
+                <m:sSubPr>
+                  <m:ctrlPr>
+                    <w:rPr>
+                      <w:rFonts w:ascii="Cambria Math" w:hAnsi="Cambria Math"/>
+                      <w:i/>
+                    </w:rPr>
+                  </m:ctrlPr>
+                </m:sSubPr>
+                <m:e>
+                  <m:r>
+                    <w:rPr>
+                      <w:rFonts w:ascii="Cambria Math" w:hAnsi="Cambria Math"/>
+                    </w:rPr>
+                    <m:t>ε</m:t>
+                  </m:r>
+                </m:e>
+                <m:sub>
+                  <m:r>
+                    <w:rPr>
+                      <w:rFonts w:ascii="Cambria Math" w:hAnsi="Cambria Math"/>
+                    </w:rPr>
+                    <m:t>y(x=0)</m:t>
+                  </m:r>
+                </m:sub>
+              </m:sSub>
+            </m:e>
+          </m:d>
+          <m:r>
+            <w:rPr>
+              <w:rFonts w:ascii="Cambria Math" w:hAnsi="Cambria Math"/>
+            </w:rPr>
+            <m:t>≤</m:t>
+          </m:r>
+          <m:d>
+            <m:dPr>
+              <m:begChr m:val="|"/>
+              <m:endChr m:val="|"/>
+              <m:ctrlPr>
+                <w:rPr>
+                  <w:rFonts w:ascii="Cambria Math" w:hAnsi="Cambria Math"/>
+                  <w:i/>
+                </w:rPr>
+              </m:ctrlPr>
+            </m:dPr>
+            <m:e>
+              <m:f>
+                <m:fPr>
+                  <m:ctrlPr>
+                    <w:rPr>
+                      <w:rFonts w:ascii="Cambria Math" w:hAnsi="Cambria Math"/>
+                      <w:i/>
+                    </w:rPr>
+                  </m:ctrlPr>
+                </m:fPr>
+                <m:num>
+                  <m:r>
+                    <w:rPr>
+                      <w:rFonts w:ascii="Cambria Math" w:hAnsi="Cambria Math"/>
+                    </w:rPr>
+                    <m:t>∂y</m:t>
+                  </m:r>
+                </m:num>
+                <m:den>
+                  <m:r>
+                    <w:rPr>
+                      <w:rFonts w:ascii="Cambria Math" w:hAnsi="Cambria Math"/>
+                    </w:rPr>
+                    <m:t>∂μ</m:t>
+                  </m:r>
+                </m:den>
+              </m:f>
+            </m:e>
+          </m:d>
+          <m:r>
+            <w:rPr>
+              <w:rFonts w:ascii="Cambria Math" w:hAnsi="Cambria Math"/>
+            </w:rPr>
+            <m:t>*</m:t>
+          </m:r>
+          <m:d>
+            <m:dPr>
+              <m:begChr m:val="|"/>
+              <m:endChr m:val="|"/>
+              <m:ctrlPr>
+                <w:rPr>
+                  <w:rFonts w:ascii="Cambria Math" w:hAnsi="Cambria Math"/>
+                  <w:i/>
+                </w:rPr>
+              </m:ctrlPr>
+            </m:dPr>
+            <m:e>
+              <m:sSub>
+                <m:sSubPr>
+                  <m:ctrlPr>
+                    <w:rPr>
+                      <w:rFonts w:ascii="Cambria Math" w:hAnsi="Cambria Math"/>
+                      <w:i/>
+                    </w:rPr>
+                  </m:ctrlPr>
+                </m:sSubPr>
+                <m:e>
+                  <m:r>
+                    <w:rPr>
+                      <w:rFonts w:ascii="Cambria Math" w:hAnsi="Cambria Math"/>
+                    </w:rPr>
+                    <m:t>ε</m:t>
+                  </m:r>
+                </m:e>
+                <m:sub>
+                  <m:r>
+                    <w:rPr>
+                      <w:rFonts w:ascii="Cambria Math" w:hAnsi="Cambria Math"/>
+                    </w:rPr>
+                    <m:t>u</m:t>
+                  </m:r>
+                </m:sub>
+              </m:sSub>
+            </m:e>
+          </m:d>
+          <m:r>
+            <w:rPr>
+              <w:rFonts w:ascii="Cambria Math" w:hAnsi="Cambria Math"/>
+            </w:rPr>
+            <m:t>+</m:t>
+          </m:r>
+          <m:d>
+            <m:dPr>
+              <m:begChr m:val="|"/>
+              <m:endChr m:val="|"/>
+              <m:ctrlPr>
+                <w:rPr>
+                  <w:rFonts w:ascii="Cambria Math" w:hAnsi="Cambria Math"/>
+                  <w:i/>
+                </w:rPr>
+              </m:ctrlPr>
+            </m:dPr>
+            <m:e>
+              <m:f>
+                <m:fPr>
+                  <m:ctrlPr>
+                    <w:rPr>
+                      <w:rFonts w:ascii="Cambria Math" w:hAnsi="Cambria Math"/>
+                      <w:i/>
+                    </w:rPr>
+                  </m:ctrlPr>
+                </m:fPr>
+                <m:num>
+                  <m:r>
+                    <w:rPr>
+                      <w:rFonts w:ascii="Cambria Math" w:hAnsi="Cambria Math"/>
+                    </w:rPr>
+                    <m:t>∂y</m:t>
+                  </m:r>
+                </m:num>
+                <m:den>
+                  <m:r>
+                    <w:rPr>
+                      <w:rFonts w:ascii="Cambria Math" w:hAnsi="Cambria Math"/>
+                    </w:rPr>
+                    <m:t>∂</m:t>
+                  </m:r>
+                  <m:sSub>
+                    <m:sSubPr>
+                      <m:ctrlPr>
+                        <w:rPr>
+                          <w:rFonts w:ascii="Cambria Math" w:hAnsi="Cambria Math"/>
+                          <w:i/>
+                        </w:rPr>
+                      </m:ctrlPr>
+                    </m:sSubPr>
+                    <m:e>
+                      <m:r>
+                        <w:rPr>
+                          <w:rFonts w:ascii="Cambria Math" w:hAnsi="Cambria Math"/>
+                        </w:rPr>
+                        <m:t>C</m:t>
+                      </m:r>
+                    </m:e>
+                    <m:sub>
+                      <m:r>
+                        <w:rPr>
+                          <w:rFonts w:ascii="Cambria Math" w:hAnsi="Cambria Math"/>
+                        </w:rPr>
+                        <m:t>2</m:t>
+                      </m:r>
+                    </m:sub>
+                  </m:sSub>
+                </m:den>
+              </m:f>
+            </m:e>
+          </m:d>
+          <m:r>
+            <w:rPr>
+              <w:rFonts w:ascii="Cambria Math" w:hAnsi="Cambria Math"/>
+            </w:rPr>
+            <m:t>*</m:t>
+          </m:r>
+          <m:d>
+            <m:dPr>
+              <m:begChr m:val="|"/>
+              <m:endChr m:val="|"/>
+              <m:ctrlPr>
+                <w:rPr>
+                  <w:rFonts w:ascii="Cambria Math" w:hAnsi="Cambria Math"/>
+                  <w:i/>
+                </w:rPr>
+              </m:ctrlPr>
+            </m:dPr>
+            <m:e>
+              <m:sSub>
+                <m:sSubPr>
+                  <m:ctrlPr>
+                    <w:rPr>
+                      <w:rFonts w:ascii="Cambria Math" w:hAnsi="Cambria Math"/>
+                      <w:i/>
+                    </w:rPr>
+                  </m:ctrlPr>
+                </m:sSubPr>
+                <m:e>
+                  <m:r>
+                    <w:rPr>
+                      <w:rFonts w:ascii="Cambria Math" w:hAnsi="Cambria Math"/>
+                    </w:rPr>
+                    <m:t>ε</m:t>
+                  </m:r>
+                </m:e>
+                <m:sub>
+                  <m:sSub>
+                    <m:sSubPr>
+                      <m:ctrlPr>
+                        <w:rPr>
+                          <w:rFonts w:ascii="Cambria Math" w:hAnsi="Cambria Math"/>
+                          <w:i/>
+                        </w:rPr>
+                      </m:ctrlPr>
+                    </m:sSubPr>
+                    <m:e>
+                      <m:r>
+                        <w:rPr>
+                          <w:rFonts w:ascii="Cambria Math" w:hAnsi="Cambria Math"/>
+                        </w:rPr>
+                        <m:t>C</m:t>
+                      </m:r>
+                    </m:e>
+                    <m:sub>
+                      <m:r>
+                        <w:rPr>
+                          <w:rFonts w:ascii="Cambria Math" w:hAnsi="Cambria Math"/>
+                        </w:rPr>
+                        <m:t>2</m:t>
+                      </m:r>
+                    </m:sub>
+                  </m:sSub>
+                </m:sub>
+              </m:sSub>
+            </m:e>
+          </m:d>
+        </m:oMath>
+      </m:oMathPara>
+    </w:p>
+    <w:p>
+      <w:pPr>
+        <w:spacing w:line="360" w:lineRule="auto"/>
+      </w:pPr>
+      <w:r>
+        <w:t>A criterio del grupo, se decidió expresarlo bien redondeado y como intervalo a estos dos últimos casos (</w:t>
+      </w:r>
+      <m:oMath>
+        <m:r>
+          <w:rPr>
+            <w:rFonts w:ascii="Cambria Math" w:hAnsi="Cambria Math"/>
+          </w:rPr>
+          <m:t>y</m:t>
+        </m:r>
+        <m:d>
+          <m:dPr>
+            <m:ctrlPr>
+              <w:rPr>
+                <w:rFonts w:ascii="Cambria Math" w:hAnsi="Cambria Math"/>
+                <w:i/>
+              </w:rPr>
+            </m:ctrlPr>
+          </m:dPr>
+          <m:e>
+            <m:r>
+              <w:rPr>
+                <w:rFonts w:ascii="Cambria Math" w:hAnsi="Cambria Math"/>
+              </w:rPr>
+              <m:t>x=0</m:t>
+            </m:r>
+          </m:e>
+        </m:d>
+        <m:r>
+          <w:rPr>
+            <w:rFonts w:ascii="Cambria Math" w:hAnsi="Cambria Math"/>
+          </w:rPr>
+          <m:t xml:space="preserve">,  </m:t>
+        </m:r>
+        <m:sSub>
+          <m:sSubPr>
+            <m:ctrlPr>
+              <w:rPr>
+                <w:rFonts w:ascii="Cambria Math" w:hAnsi="Cambria Math"/>
+                <w:i/>
+              </w:rPr>
+            </m:ctrlPr>
+          </m:sSubPr>
+          <m:e>
+            <m:r>
+              <w:rPr>
+                <w:rFonts w:ascii="Cambria Math" w:hAnsi="Cambria Math"/>
+              </w:rPr>
+              <m:t>C</m:t>
+            </m:r>
+          </m:e>
+          <m:sub>
+            <m:r>
+              <w:rPr>
+                <w:rFonts w:ascii="Cambria Math" w:hAnsi="Cambria Math"/>
+              </w:rPr>
+              <m:t>2</m:t>
+            </m:r>
+          </m:sub>
+        </m:sSub>
+      </m:oMath>
+      <w:r>
+        <w:t xml:space="preserve">) </w:t>
+      </w:r>
+      <w:r>
+        <w:t>debido a que las cotas no eran lo suficientemente aptas (</w:t>
+      </w:r>
+      <w:proofErr w:type="spellStart"/>
+      <w:r>
+        <w:t>aún</w:t>
+      </w:r>
+      <w:proofErr w:type="spellEnd"/>
+      <w:r>
+        <w:t xml:space="preserve"> siendo las menores que se han experimentado para estos casos) para despejar un </w:t>
+      </w:r>
+      <m:oMath>
+        <m:r>
+          <w:rPr>
+            <w:rFonts w:ascii="Cambria Math" w:hAnsi="Cambria Math"/>
+          </w:rPr>
+          <m:t>t</m:t>
+        </m:r>
+        <m:r>
+          <w:rPr>
+            <w:rFonts w:ascii="Cambria Math" w:hAnsi="Cambria Math"/>
+          </w:rPr>
+          <m:t>&gt;0</m:t>
+        </m:r>
+      </m:oMath>
+      <w:r>
+        <w:t xml:space="preserve"> de  </w:t>
+      </w:r>
+      <m:oMath>
+        <m:r>
+          <w:rPr>
+            <w:rFonts w:ascii="Cambria Math" w:hAnsi="Cambria Math"/>
+          </w:rPr>
+          <m:t>0.5*</m:t>
+        </m:r>
+        <m:sSup>
+          <m:sSupPr>
+            <m:ctrlPr>
+              <w:rPr>
+                <w:rFonts w:ascii="Cambria Math" w:hAnsi="Cambria Math"/>
+                <w:i/>
+              </w:rPr>
+            </m:ctrlPr>
+          </m:sSupPr>
+          <m:e>
+            <m:r>
+              <w:rPr>
+                <w:rFonts w:ascii="Cambria Math" w:hAnsi="Cambria Math"/>
+              </w:rPr>
+              <m:t>10</m:t>
+            </m:r>
+          </m:e>
+          <m:sup>
+            <m:r>
+              <w:rPr>
+                <w:rFonts w:ascii="Cambria Math" w:hAnsi="Cambria Math"/>
+              </w:rPr>
+              <m:t>-t</m:t>
+            </m:r>
+          </m:sup>
+        </m:sSup>
+      </m:oMath>
+      <w:r>
+        <w:t>.</w:t>
+      </w:r>
     </w:p>
     <w:p>
       <w:pPr>
@@ -3080,6 +6088,7 @@
         <w:spacing w:line="360" w:lineRule="auto"/>
       </w:pPr>
       <w:r>
+        <w:lastRenderedPageBreak/>
         <w:t>Condición del problema (óptima): 0.0012434713052191357</w:t>
       </w:r>
     </w:p>
@@ -3130,7 +6139,6 @@
         <w:spacing w:line="360" w:lineRule="auto"/>
       </w:pPr>
       <w:r>
-        <w:lastRenderedPageBreak/>
         <w:t>Término de estabilidad: 0.0837144153626382</w:t>
       </w:r>
     </w:p>
@@ -3612,6 +6620,7 @@
         <w:spacing w:line="360" w:lineRule="auto"/>
       </w:pPr>
       <w:r>
+        <w:lastRenderedPageBreak/>
         <w:t>Término de estabilidad: 0.015182617237065283</w:t>
       </w:r>
     </w:p>
@@ -3760,6 +6769,7 @@
         <w:rPr>
           <w:noProof/>
         </w:rPr>
+        <w:lastRenderedPageBreak/>
         <w:drawing>
           <wp:inline distT="114300" distB="114300" distL="114300" distR="114300" wp14:anchorId="3A7024DD" wp14:editId="7B42F7BE">
             <wp:extent cx="5023577" cy="4008267"/>
@@ -3870,7 +6880,6 @@
         <w:rPr>
           <w:noProof/>
         </w:rPr>
-        <w:lastRenderedPageBreak/>
         <w:drawing>
           <wp:inline distT="114300" distB="114300" distL="114300" distR="114300" wp14:anchorId="53271C79" wp14:editId="1E7C2FE4">
             <wp:extent cx="5172504" cy="3995738"/>
@@ -4066,7 +7075,6 @@
         <w:spacing w:line="360" w:lineRule="auto"/>
       </w:pPr>
       <w:r>
-        <w:lastRenderedPageBreak/>
         <w:t>Dado que Python tiene un manejo de tipo de datos dinámico, hubo que especificar en todo valor si se trabaja en simple precisión o doble precisión, lo cual dificulta la legibilidad del código.</w:t>
       </w:r>
     </w:p>
@@ -32550,6 +35558,7 @@
         <w:spacing w:line="360" w:lineRule="auto"/>
         <w:rPr>
           <w:color w:val="444444"/>
+          <w:lang w:val="es-ES"/>
         </w:rPr>
       </w:pPr>
     </w:p>

</xml_diff>

<commit_message>
termino parte 2 y se finaliza el desarrollo + estandarizo funcion en segunda-parte.py
</commit_message>
<xml_diff>
--- a/Informe - Grupo Python01.docx
+++ b/Informe - Grupo Python01.docx
@@ -3990,13 +3990,7 @@
                     <w:rPr>
                       <w:rFonts w:ascii="Cambria Math" w:hAnsi="Cambria Math"/>
                     </w:rPr>
-                    <m:t>∂</m:t>
-                  </m:r>
-                  <m:r>
-                    <w:rPr>
-                      <w:rFonts w:ascii="Cambria Math" w:hAnsi="Cambria Math"/>
-                    </w:rPr>
-                    <m:t>L</m:t>
+                    <m:t>∂L</m:t>
                   </m:r>
                 </m:den>
               </m:f>
@@ -4413,13 +4407,7 @@
                     <w:rPr>
                       <w:rFonts w:ascii="Cambria Math" w:hAnsi="Cambria Math"/>
                     </w:rPr>
-                    <m:t>∂</m:t>
-                  </m:r>
-                  <m:r>
-                    <w:rPr>
-                      <w:rFonts w:ascii="Cambria Math" w:hAnsi="Cambria Math"/>
-                    </w:rPr>
-                    <m:t>μ</m:t>
+                    <m:t>∂μ</m:t>
                   </m:r>
                 </m:den>
               </m:f>
@@ -4958,13 +4946,7 @@
                     <w:rPr>
                       <w:rFonts w:ascii="Cambria Math" w:hAnsi="Cambria Math"/>
                     </w:rPr>
-                    <m:t>∂</m:t>
-                  </m:r>
-                  <m:r>
-                    <w:rPr>
-                      <w:rFonts w:ascii="Cambria Math" w:hAnsi="Cambria Math"/>
-                    </w:rPr>
-                    <m:t>y</m:t>
+                    <m:t>∂y</m:t>
                   </m:r>
                 </m:num>
                 <m:den>
@@ -5056,13 +5038,7 @@
                     <w:rPr>
                       <w:rFonts w:ascii="Cambria Math" w:hAnsi="Cambria Math"/>
                     </w:rPr>
-                    <m:t>∂</m:t>
-                  </m:r>
-                  <m:r>
-                    <w:rPr>
-                      <w:rFonts w:ascii="Cambria Math" w:hAnsi="Cambria Math"/>
-                    </w:rPr>
-                    <m:t>y</m:t>
+                    <m:t>∂y</m:t>
                   </m:r>
                 </m:num>
                 <m:den>
@@ -5070,13 +5046,7 @@
                     <w:rPr>
                       <w:rFonts w:ascii="Cambria Math" w:hAnsi="Cambria Math"/>
                     </w:rPr>
-                    <m:t>∂</m:t>
-                  </m:r>
-                  <m:r>
-                    <w:rPr>
-                      <w:rFonts w:ascii="Cambria Math" w:hAnsi="Cambria Math"/>
-                    </w:rPr>
-                    <m:t>x</m:t>
+                    <m:t>∂x</m:t>
                   </m:r>
                 </m:den>
               </m:f>
@@ -5160,13 +5130,7 @@
                     <w:rPr>
                       <w:rFonts w:ascii="Cambria Math" w:hAnsi="Cambria Math"/>
                     </w:rPr>
-                    <m:t>∂</m:t>
-                  </m:r>
-                  <m:r>
-                    <w:rPr>
-                      <w:rFonts w:ascii="Cambria Math" w:hAnsi="Cambria Math"/>
-                    </w:rPr>
-                    <m:t>y</m:t>
+                    <m:t>∂y</m:t>
                   </m:r>
                 </m:num>
                 <m:den>
@@ -5770,13 +5734,7 @@
           <w:rPr>
             <w:rFonts w:ascii="Cambria Math" w:hAnsi="Cambria Math"/>
           </w:rPr>
-          <m:t>t</m:t>
-        </m:r>
-        <m:r>
-          <w:rPr>
-            <w:rFonts w:ascii="Cambria Math" w:hAnsi="Cambria Math"/>
-          </w:rPr>
-          <m:t>&gt;0</m:t>
+          <m:t>t&gt;0</m:t>
         </m:r>
       </m:oMath>
       <w:r>
@@ -5829,11 +5787,1102 @@
       <w:pPr>
         <w:spacing w:line="360" w:lineRule="auto"/>
       </w:pPr>
-    </w:p>
-    <w:p>
-      <w:pPr>
-        <w:spacing w:line="360" w:lineRule="auto"/>
-      </w:pPr>
+      <w:r>
+        <w:t xml:space="preserve">Tras todo este análisis abstracto se logró la idea de entender la manera en que una catenaria funciona, qué parámetros tiene y como analizar sus errores. Ahora se desarrollará lo </w:t>
+      </w:r>
+      <w:proofErr w:type="gramStart"/>
+      <w:r>
+        <w:t>mismo</w:t>
+      </w:r>
+      <w:proofErr w:type="gramEnd"/>
+      <w:r>
+        <w:t xml:space="preserve"> pero inversamente, es decir, a partir de un caso real se simulará el ejercicio</w:t>
+      </w:r>
+      <w:r>
+        <w:t xml:space="preserve"> (ver figuras de casos en anexo 2)</w:t>
+      </w:r>
+      <w:r>
+        <w:t>.</w:t>
+      </w:r>
+    </w:p>
+    <w:p>
+      <w:pPr>
+        <w:spacing w:line="360" w:lineRule="auto"/>
+      </w:pPr>
+      <w:r>
+        <w:t>En primera medida, hubo un debate sobre qué materiales elegir para modelar la catenaria: con qué soportarlo, sobre qué plataforma ubicar los soportes, cómo ubicar los ejes, entre otras. La idea es construir un modelo real que se aproxime lo mejor posible al teórico, por lo que mientras más se minimicen las diferencias, mejor sería.</w:t>
+      </w:r>
+    </w:p>
+    <w:p>
+      <w:pPr>
+        <w:spacing w:line="360" w:lineRule="auto"/>
+      </w:pPr>
+      <w:r>
+        <w:t>La cadena utilizada mide 50cm y cada eslabón tenía un espesor de 0,3cm. Como soportes se colocaron agujas, y la cadena enganchada en esas hizo que se desprecie 0</w:t>
+      </w:r>
+      <w:r>
+        <w:t>,</w:t>
+      </w:r>
+      <w:r>
+        <w:t>5cm de cada extremo, por lo que la longitud final considerada en el proyecto fue de 49cm.</w:t>
+      </w:r>
+    </w:p>
+    <w:p>
+      <w:pPr>
+        <w:spacing w:line="360" w:lineRule="auto"/>
+      </w:pPr>
+      <w:r>
+        <w:t xml:space="preserve">Las agujas se pusieron sobre 4 hojas cuadriculadas A4, las cuales ofrecían como beneficio la escala; </w:t>
+      </w:r>
+      <w:proofErr w:type="gramStart"/>
+      <w:r>
+        <w:t>cada 2 unidades de cuadrado se forma</w:t>
+      </w:r>
+      <w:proofErr w:type="gramEnd"/>
+      <w:r>
+        <w:t xml:space="preserve"> 1cm. </w:t>
+      </w:r>
+    </w:p>
+    <w:p>
+      <w:pPr>
+        <w:spacing w:line="360" w:lineRule="auto"/>
+      </w:pPr>
+      <w:r>
+        <w:t xml:space="preserve">Antes de colocar los ejes, para que sea lo más parecido al sistema de coordenadas que se aprecia en el enunciado, se priorizó colocar la cadena sobre arriba del eje x, por lo que todas las ordenadas queden positivas. El eje y se intentó ubicar de manera que </w:t>
+      </w:r>
+      <w:proofErr w:type="spellStart"/>
+      <w:r>
+        <w:t>interseccione</w:t>
+      </w:r>
+      <w:proofErr w:type="spellEnd"/>
+      <w:r>
+        <w:t xml:space="preserve"> perpendicularmente con el vértice formado por la cadena.</w:t>
+      </w:r>
+    </w:p>
+    <w:p>
+      <w:pPr>
+        <w:spacing w:line="360" w:lineRule="auto"/>
+      </w:pPr>
+      <w:r>
+        <w:t xml:space="preserve">Luego, para cada caso se colgó la cadena de los soportes a una distancia entre ellos de 0,8, 0,7 y 0.3 veces la longitud de la cadena. Tomando 20 puntos entre el intervalo definido por las </w:t>
+      </w:r>
+      <w:r>
+        <w:lastRenderedPageBreak/>
+        <w:t xml:space="preserve">posiciones de los soportes sobre el eje x (en los gráficos anotados como </w:t>
+      </w:r>
+      <m:oMath>
+        <m:sSub>
+          <m:sSubPr>
+            <m:ctrlPr>
+              <w:rPr>
+                <w:rFonts w:ascii="Cambria Math" w:hAnsi="Cambria Math"/>
+                <w:i/>
+              </w:rPr>
+            </m:ctrlPr>
+          </m:sSubPr>
+          <m:e>
+            <m:r>
+              <w:rPr>
+                <w:rFonts w:ascii="Cambria Math" w:hAnsi="Cambria Math"/>
+              </w:rPr>
+              <m:t>x</m:t>
+            </m:r>
+          </m:e>
+          <m:sub>
+            <m:r>
+              <w:rPr>
+                <w:rFonts w:ascii="Cambria Math" w:hAnsi="Cambria Math"/>
+              </w:rPr>
+              <m:t>0</m:t>
+            </m:r>
+          </m:sub>
+        </m:sSub>
+        <m:r>
+          <w:rPr>
+            <w:rFonts w:ascii="Cambria Math" w:hAnsi="Cambria Math"/>
+          </w:rPr>
+          <m:t xml:space="preserve">, </m:t>
+        </m:r>
+        <m:sSub>
+          <m:sSubPr>
+            <m:ctrlPr>
+              <w:rPr>
+                <w:rFonts w:ascii="Cambria Math" w:hAnsi="Cambria Math"/>
+                <w:i/>
+              </w:rPr>
+            </m:ctrlPr>
+          </m:sSubPr>
+          <m:e>
+            <m:r>
+              <w:rPr>
+                <w:rFonts w:ascii="Cambria Math" w:hAnsi="Cambria Math"/>
+              </w:rPr>
+              <m:t>x</m:t>
+            </m:r>
+          </m:e>
+          <m:sub>
+            <m:r>
+              <w:rPr>
+                <w:rFonts w:ascii="Cambria Math" w:hAnsi="Cambria Math"/>
+              </w:rPr>
+              <m:t>21</m:t>
+            </m:r>
+          </m:sub>
+        </m:sSub>
+      </m:oMath>
+      <w:r>
+        <w:t xml:space="preserve"> y en el código como </w:t>
+      </w:r>
+      <m:oMath>
+        <m:sSub>
+          <m:sSubPr>
+            <m:ctrlPr>
+              <w:rPr>
+                <w:rFonts w:ascii="Cambria Math" w:hAnsi="Cambria Math"/>
+                <w:i/>
+              </w:rPr>
+            </m:ctrlPr>
+          </m:sSubPr>
+          <m:e>
+            <m:r>
+              <w:rPr>
+                <w:rFonts w:ascii="Cambria Math" w:hAnsi="Cambria Math"/>
+              </w:rPr>
+              <m:t>x</m:t>
+            </m:r>
+          </m:e>
+          <m:sub>
+            <m:r>
+              <w:rPr>
+                <w:rFonts w:ascii="Cambria Math" w:hAnsi="Cambria Math"/>
+              </w:rPr>
+              <m:t>0</m:t>
+            </m:r>
+          </m:sub>
+        </m:sSub>
+        <m:r>
+          <w:rPr>
+            <w:rFonts w:ascii="Cambria Math" w:hAnsi="Cambria Math"/>
+          </w:rPr>
+          <m:t xml:space="preserve">, </m:t>
+        </m:r>
+        <m:sSub>
+          <m:sSubPr>
+            <m:ctrlPr>
+              <w:rPr>
+                <w:rFonts w:ascii="Cambria Math" w:hAnsi="Cambria Math"/>
+                <w:i/>
+              </w:rPr>
+            </m:ctrlPr>
+          </m:sSubPr>
+          <m:e>
+            <m:r>
+              <w:rPr>
+                <w:rFonts w:ascii="Cambria Math" w:hAnsi="Cambria Math"/>
+              </w:rPr>
+              <m:t>x</m:t>
+            </m:r>
+          </m:e>
+          <m:sub>
+            <m:r>
+              <w:rPr>
+                <w:rFonts w:ascii="Cambria Math" w:hAnsi="Cambria Math"/>
+              </w:rPr>
+              <m:t>1</m:t>
+            </m:r>
+          </m:sub>
+        </m:sSub>
+      </m:oMath>
+      <w:r>
+        <w:t xml:space="preserve">), y siendo la distancia entre los puntos consecutivas definida por el grupo, </w:t>
+      </w:r>
+      <w:r>
+        <w:t xml:space="preserve">se pudieron tomar los mismos puntos </w:t>
+      </w:r>
+      <w:r>
+        <w:t>en los casos de 0,8 y 0,7 veces la longitud (cada 1,5cm) y cada 0,5cm en el caso 0,3 veces la longitud.</w:t>
+      </w:r>
+      <w:r>
+        <w:t xml:space="preserve"> Otra aclaración importante fue que la altura </w:t>
+      </w:r>
+      <m:oMath>
+        <m:sSub>
+          <m:sSubPr>
+            <m:ctrlPr>
+              <w:rPr>
+                <w:rFonts w:ascii="Cambria Math" w:hAnsi="Cambria Math"/>
+                <w:i/>
+              </w:rPr>
+            </m:ctrlPr>
+          </m:sSubPr>
+          <m:e>
+            <m:r>
+              <w:rPr>
+                <w:rFonts w:ascii="Cambria Math" w:hAnsi="Cambria Math"/>
+              </w:rPr>
+              <m:t>y</m:t>
+            </m:r>
+          </m:e>
+          <m:sub>
+            <m:r>
+              <w:rPr>
+                <w:rFonts w:ascii="Cambria Math" w:hAnsi="Cambria Math"/>
+              </w:rPr>
+              <m:t>0</m:t>
+            </m:r>
+          </m:sub>
+        </m:sSub>
+      </m:oMath>
+      <w:r>
+        <w:t xml:space="preserve"> e </w:t>
+      </w:r>
+      <m:oMath>
+        <m:sSub>
+          <m:sSubPr>
+            <m:ctrlPr>
+              <w:rPr>
+                <w:rFonts w:ascii="Cambria Math" w:hAnsi="Cambria Math"/>
+                <w:i/>
+              </w:rPr>
+            </m:ctrlPr>
+          </m:sSubPr>
+          <m:e>
+            <m:r>
+              <w:rPr>
+                <w:rFonts w:ascii="Cambria Math" w:hAnsi="Cambria Math"/>
+              </w:rPr>
+              <m:t>y</m:t>
+            </m:r>
+          </m:e>
+          <m:sub>
+            <m:r>
+              <w:rPr>
+                <w:rFonts w:ascii="Cambria Math" w:hAnsi="Cambria Math"/>
+              </w:rPr>
+              <m:t>1</m:t>
+            </m:r>
+          </m:sub>
+        </m:sSub>
+      </m:oMath>
+      <w:r>
+        <w:t xml:space="preserve"> se tomó en todos los casos por igual (24cm), dado que el eje x se mantuvo en la misma altura.</w:t>
+      </w:r>
+    </w:p>
+    <w:p>
+      <w:pPr>
+        <w:spacing w:line="360" w:lineRule="auto"/>
+      </w:pPr>
+      <w:r>
+        <w:t xml:space="preserve">Con los puntos ya marcados, se tomaron fotos de cada maqueta y con el software recomendado por la cátedra </w:t>
+      </w:r>
+      <w:proofErr w:type="spellStart"/>
+      <w:r>
+        <w:t>ImageJ</w:t>
+      </w:r>
+      <w:proofErr w:type="spellEnd"/>
+      <w:r>
+        <w:t xml:space="preserve">, se midieron la proyección de los puntos sobre la cadena (como convención, se tomaron por encima de ella) y con estos datos fue posible pasar a la implementación en código. Como cota de error inherente sobre las ordenadas, se tomó 0,3cm que corresponde al espesor, esto </w:t>
+      </w:r>
+      <w:proofErr w:type="gramStart"/>
+      <w:r>
+        <w:t>ya que</w:t>
+      </w:r>
+      <w:proofErr w:type="gramEnd"/>
+      <w:r>
+        <w:t xml:space="preserve"> si bien se decidió tomar la proyección por encima de la cadena, también podría haberse tomado por debajo, y el caso hipotético planteó esta cota del espesor (distancia entre esa hipotética ordenada y la medida).</w:t>
+      </w:r>
+    </w:p>
+    <w:p>
+      <w:pPr>
+        <w:spacing w:line="360" w:lineRule="auto"/>
+      </w:pPr>
+      <w:r>
+        <w:t xml:space="preserve">En Python, </w:t>
+      </w:r>
+      <w:r>
+        <w:t xml:space="preserve">se comenzó inicializando los valores conocidos </w:t>
+      </w:r>
+      <m:oMath>
+        <m:r>
+          <w:rPr>
+            <w:rFonts w:ascii="Cambria Math" w:hAnsi="Cambria Math"/>
+          </w:rPr>
+          <m:t xml:space="preserve">L, </m:t>
+        </m:r>
+        <m:sSub>
+          <m:sSubPr>
+            <m:ctrlPr>
+              <w:rPr>
+                <w:rFonts w:ascii="Cambria Math" w:hAnsi="Cambria Math"/>
+                <w:i/>
+              </w:rPr>
+            </m:ctrlPr>
+          </m:sSubPr>
+          <m:e>
+            <m:r>
+              <w:rPr>
+                <w:rFonts w:ascii="Cambria Math" w:hAnsi="Cambria Math"/>
+              </w:rPr>
+              <m:t>y</m:t>
+            </m:r>
+          </m:e>
+          <m:sub>
+            <m:r>
+              <w:rPr>
+                <w:rFonts w:ascii="Cambria Math" w:hAnsi="Cambria Math"/>
+              </w:rPr>
+              <m:t>0</m:t>
+            </m:r>
+          </m:sub>
+        </m:sSub>
+        <m:r>
+          <w:rPr>
+            <w:rFonts w:ascii="Cambria Math" w:hAnsi="Cambria Math"/>
+          </w:rPr>
+          <m:t xml:space="preserve">, </m:t>
+        </m:r>
+        <m:sSub>
+          <m:sSubPr>
+            <m:ctrlPr>
+              <w:rPr>
+                <w:rFonts w:ascii="Cambria Math" w:hAnsi="Cambria Math"/>
+                <w:i/>
+              </w:rPr>
+            </m:ctrlPr>
+          </m:sSubPr>
+          <m:e>
+            <m:r>
+              <w:rPr>
+                <w:rFonts w:ascii="Cambria Math" w:hAnsi="Cambria Math"/>
+              </w:rPr>
+              <m:t>y</m:t>
+            </m:r>
+          </m:e>
+          <m:sub>
+            <m:r>
+              <w:rPr>
+                <w:rFonts w:ascii="Cambria Math" w:hAnsi="Cambria Math"/>
+              </w:rPr>
+              <m:t>1</m:t>
+            </m:r>
+          </m:sub>
+        </m:sSub>
+      </m:oMath>
+      <w:r>
+        <w:t xml:space="preserve"> y la cantidad de puntos por caso </w:t>
+      </w:r>
+      <m:oMath>
+        <m:r>
+          <w:rPr>
+            <w:rFonts w:ascii="Cambria Math" w:hAnsi="Cambria Math"/>
+          </w:rPr>
+          <m:t>n</m:t>
+        </m:r>
+      </m:oMath>
+      <w:r>
+        <w:t xml:space="preserve">. También en cada maqueta se conocen la posición de los soportes sobre el eje x </w:t>
+      </w:r>
+      <m:oMath>
+        <m:r>
+          <w:rPr>
+            <w:rFonts w:ascii="Cambria Math" w:hAnsi="Cambria Math"/>
+          </w:rPr>
+          <m:t>(</m:t>
+        </m:r>
+        <m:sSub>
+          <m:sSubPr>
+            <m:ctrlPr>
+              <w:rPr>
+                <w:rFonts w:ascii="Cambria Math" w:hAnsi="Cambria Math"/>
+                <w:i/>
+              </w:rPr>
+            </m:ctrlPr>
+          </m:sSubPr>
+          <m:e>
+            <m:r>
+              <w:rPr>
+                <w:rFonts w:ascii="Cambria Math" w:hAnsi="Cambria Math"/>
+              </w:rPr>
+              <m:t>x</m:t>
+            </m:r>
+          </m:e>
+          <m:sub>
+            <m:r>
+              <w:rPr>
+                <w:rFonts w:ascii="Cambria Math" w:hAnsi="Cambria Math"/>
+              </w:rPr>
+              <m:t>0</m:t>
+            </m:r>
+          </m:sub>
+        </m:sSub>
+        <m:r>
+          <w:rPr>
+            <w:rFonts w:ascii="Cambria Math" w:hAnsi="Cambria Math"/>
+          </w:rPr>
+          <m:t xml:space="preserve">,  </m:t>
+        </m:r>
+        <m:sSub>
+          <m:sSubPr>
+            <m:ctrlPr>
+              <w:rPr>
+                <w:rFonts w:ascii="Cambria Math" w:hAnsi="Cambria Math"/>
+                <w:i/>
+              </w:rPr>
+            </m:ctrlPr>
+          </m:sSubPr>
+          <m:e>
+            <m:r>
+              <w:rPr>
+                <w:rFonts w:ascii="Cambria Math" w:hAnsi="Cambria Math"/>
+              </w:rPr>
+              <m:t>x</m:t>
+            </m:r>
+          </m:e>
+          <m:sub>
+            <m:r>
+              <w:rPr>
+                <w:rFonts w:ascii="Cambria Math" w:hAnsi="Cambria Math"/>
+              </w:rPr>
+              <m:t>21</m:t>
+            </m:r>
+          </m:sub>
+        </m:sSub>
+        <m:r>
+          <w:rPr>
+            <w:rFonts w:ascii="Cambria Math" w:hAnsi="Cambria Math"/>
+          </w:rPr>
+          <m:t>)</m:t>
+        </m:r>
+      </m:oMath>
+      <w:r>
+        <w:t xml:space="preserve"> en las fotos, </w:t>
+      </w:r>
+      <m:oMath>
+        <m:d>
+          <m:dPr>
+            <m:ctrlPr>
+              <w:rPr>
+                <w:rFonts w:ascii="Cambria Math" w:hAnsi="Cambria Math"/>
+                <w:i/>
+              </w:rPr>
+            </m:ctrlPr>
+          </m:dPr>
+          <m:e>
+            <m:sSub>
+              <m:sSubPr>
+                <m:ctrlPr>
+                  <w:rPr>
+                    <w:rFonts w:ascii="Cambria Math" w:hAnsi="Cambria Math"/>
+                    <w:i/>
+                  </w:rPr>
+                </m:ctrlPr>
+              </m:sSubPr>
+              <m:e>
+                <m:r>
+                  <w:rPr>
+                    <w:rFonts w:ascii="Cambria Math" w:hAnsi="Cambria Math"/>
+                  </w:rPr>
+                  <m:t>x</m:t>
+                </m:r>
+              </m:e>
+              <m:sub>
+                <m:r>
+                  <w:rPr>
+                    <w:rFonts w:ascii="Cambria Math" w:hAnsi="Cambria Math"/>
+                  </w:rPr>
+                  <m:t>0</m:t>
+                </m:r>
+              </m:sub>
+            </m:sSub>
+            <m:r>
+              <w:rPr>
+                <w:rFonts w:ascii="Cambria Math" w:hAnsi="Cambria Math"/>
+              </w:rPr>
+              <m:t xml:space="preserve">,  </m:t>
+            </m:r>
+            <m:sSub>
+              <m:sSubPr>
+                <m:ctrlPr>
+                  <w:rPr>
+                    <w:rFonts w:ascii="Cambria Math" w:hAnsi="Cambria Math"/>
+                    <w:i/>
+                  </w:rPr>
+                </m:ctrlPr>
+              </m:sSubPr>
+              <m:e>
+                <m:r>
+                  <w:rPr>
+                    <w:rFonts w:ascii="Cambria Math" w:hAnsi="Cambria Math"/>
+                  </w:rPr>
+                  <m:t>x</m:t>
+                </m:r>
+              </m:e>
+              <m:sub>
+                <m:r>
+                  <w:rPr>
+                    <w:rFonts w:ascii="Cambria Math" w:hAnsi="Cambria Math"/>
+                  </w:rPr>
+                  <m:t>1</m:t>
+                </m:r>
+              </m:sub>
+            </m:sSub>
+          </m:e>
+        </m:d>
+      </m:oMath>
+      <w:r>
+        <w:t xml:space="preserve"> en el código.</w:t>
+      </w:r>
+    </w:p>
+    <w:p>
+      <w:pPr>
+        <w:spacing w:line="360" w:lineRule="auto"/>
+      </w:pPr>
+      <w:r>
+        <w:t xml:space="preserve">A esta altura para modelar la ecuación de la catenaria se necesitaba hallar </w:t>
+      </w:r>
+      <m:oMath>
+        <m:r>
+          <w:rPr>
+            <w:rFonts w:ascii="Cambria Math" w:hAnsi="Cambria Math"/>
+          </w:rPr>
+          <m:t>μ</m:t>
+        </m:r>
+        <m:r>
+          <w:rPr>
+            <w:rFonts w:ascii="Cambria Math" w:hAnsi="Cambria Math"/>
+          </w:rPr>
+          <m:t xml:space="preserve">, </m:t>
+        </m:r>
+        <m:sSub>
+          <m:sSubPr>
+            <m:ctrlPr>
+              <w:rPr>
+                <w:rFonts w:ascii="Cambria Math" w:hAnsi="Cambria Math"/>
+                <w:i/>
+              </w:rPr>
+            </m:ctrlPr>
+          </m:sSubPr>
+          <m:e>
+            <m:r>
+              <w:rPr>
+                <w:rFonts w:ascii="Cambria Math" w:hAnsi="Cambria Math"/>
+              </w:rPr>
+              <m:t>C</m:t>
+            </m:r>
+          </m:e>
+          <m:sub>
+            <m:r>
+              <w:rPr>
+                <w:rFonts w:ascii="Cambria Math" w:hAnsi="Cambria Math"/>
+              </w:rPr>
+              <m:t>2</m:t>
+            </m:r>
+          </m:sub>
+        </m:sSub>
+      </m:oMath>
+      <w:r>
+        <w:t xml:space="preserve"> para cada uno de estos casos. En base a como se construyó la maqueta en cada situación, se cumplen las condiciones iniciales del enunciado (2), (3) y (4), por lo que resultó posible </w:t>
+      </w:r>
+      <w:r>
+        <w:t>encontrar los valores de la misma manera que en la parte anterior.</w:t>
+      </w:r>
+    </w:p>
+    <w:p>
+      <w:pPr>
+        <w:spacing w:line="360" w:lineRule="auto"/>
+      </w:pPr>
+      <w:r>
+        <w:t xml:space="preserve">Ya con </w:t>
+      </w:r>
+      <m:oMath>
+        <m:r>
+          <w:rPr>
+            <w:rFonts w:ascii="Cambria Math" w:hAnsi="Cambria Math"/>
+          </w:rPr>
+          <m:t>μ</m:t>
+        </m:r>
+        <m:r>
+          <w:rPr>
+            <w:rFonts w:ascii="Cambria Math" w:hAnsi="Cambria Math"/>
+          </w:rPr>
+          <m:t xml:space="preserve">, </m:t>
+        </m:r>
+        <m:sSub>
+          <m:sSubPr>
+            <m:ctrlPr>
+              <w:rPr>
+                <w:rFonts w:ascii="Cambria Math" w:hAnsi="Cambria Math"/>
+                <w:i/>
+              </w:rPr>
+            </m:ctrlPr>
+          </m:sSubPr>
+          <m:e>
+            <m:r>
+              <w:rPr>
+                <w:rFonts w:ascii="Cambria Math" w:hAnsi="Cambria Math"/>
+              </w:rPr>
+              <m:t>C</m:t>
+            </m:r>
+          </m:e>
+          <m:sub>
+            <m:r>
+              <w:rPr>
+                <w:rFonts w:ascii="Cambria Math" w:hAnsi="Cambria Math"/>
+              </w:rPr>
+              <m:t>2</m:t>
+            </m:r>
+          </m:sub>
+        </m:sSub>
+      </m:oMath>
+      <w:r>
+        <w:t xml:space="preserve"> obtenidos, se planteó la catenaria para cada caso (evaluando en sus respectivos puntos) y se guardaron los datos en un arreglo. Posteriormente, se realizó un ajuste por cuadrados mínimos de manera tal que la catenaria se aproxime por una cuadrática, o sea:</w:t>
+      </w:r>
+    </w:p>
+    <w:p>
+      <w:pPr>
+        <w:spacing w:line="360" w:lineRule="auto"/>
+      </w:pPr>
+      <m:oMathPara>
+        <m:oMath>
+          <m:sSup>
+            <m:sSupPr>
+              <m:ctrlPr>
+                <w:rPr>
+                  <w:rFonts w:ascii="Cambria Math" w:hAnsi="Cambria Math"/>
+                  <w:i/>
+                </w:rPr>
+              </m:ctrlPr>
+            </m:sSupPr>
+            <m:e>
+              <m:r>
+                <w:rPr>
+                  <w:rFonts w:ascii="Cambria Math" w:hAnsi="Cambria Math"/>
+                </w:rPr>
+                <m:t>f</m:t>
+              </m:r>
+            </m:e>
+            <m:sup>
+              <m:r>
+                <w:rPr>
+                  <w:rFonts w:ascii="Cambria Math" w:hAnsi="Cambria Math"/>
+                </w:rPr>
+                <m:t>*</m:t>
+              </m:r>
+            </m:sup>
+          </m:sSup>
+          <m:d>
+            <m:dPr>
+              <m:ctrlPr>
+                <w:rPr>
+                  <w:rFonts w:ascii="Cambria Math" w:hAnsi="Cambria Math"/>
+                  <w:i/>
+                </w:rPr>
+              </m:ctrlPr>
+            </m:dPr>
+            <m:e>
+              <m:r>
+                <w:rPr>
+                  <w:rFonts w:ascii="Cambria Math" w:hAnsi="Cambria Math"/>
+                </w:rPr>
+                <m:t>x</m:t>
+              </m:r>
+            </m:e>
+          </m:d>
+          <m:r>
+            <w:rPr>
+              <w:rFonts w:ascii="Cambria Math" w:hAnsi="Cambria Math"/>
+            </w:rPr>
+            <m:t>=</m:t>
+          </m:r>
+          <m:sSub>
+            <m:sSubPr>
+              <m:ctrlPr>
+                <w:rPr>
+                  <w:rFonts w:ascii="Cambria Math" w:hAnsi="Cambria Math"/>
+                  <w:i/>
+                </w:rPr>
+              </m:ctrlPr>
+            </m:sSubPr>
+            <m:e>
+              <m:r>
+                <w:rPr>
+                  <w:rFonts w:ascii="Cambria Math" w:hAnsi="Cambria Math"/>
+                </w:rPr>
+                <m:t>c</m:t>
+              </m:r>
+            </m:e>
+            <m:sub>
+              <m:r>
+                <w:rPr>
+                  <w:rFonts w:ascii="Cambria Math" w:hAnsi="Cambria Math"/>
+                </w:rPr>
+                <m:t>0</m:t>
+              </m:r>
+            </m:sub>
+          </m:sSub>
+          <m:sSub>
+            <m:sSubPr>
+              <m:ctrlPr>
+                <w:rPr>
+                  <w:rFonts w:ascii="Cambria Math" w:hAnsi="Cambria Math"/>
+                  <w:i/>
+                </w:rPr>
+              </m:ctrlPr>
+            </m:sSubPr>
+            <m:e>
+              <m:r>
+                <w:rPr>
+                  <w:rFonts w:ascii="Cambria Math" w:hAnsi="Cambria Math"/>
+                </w:rPr>
+                <m:t>φ</m:t>
+              </m:r>
+            </m:e>
+            <m:sub>
+              <m:r>
+                <w:rPr>
+                  <w:rFonts w:ascii="Cambria Math" w:hAnsi="Cambria Math"/>
+                </w:rPr>
+                <m:t>o</m:t>
+              </m:r>
+            </m:sub>
+          </m:sSub>
+          <m:r>
+            <w:rPr>
+              <w:rFonts w:ascii="Cambria Math" w:hAnsi="Cambria Math"/>
+            </w:rPr>
+            <m:t>+</m:t>
+          </m:r>
+          <m:sSub>
+            <m:sSubPr>
+              <m:ctrlPr>
+                <w:rPr>
+                  <w:rFonts w:ascii="Cambria Math" w:hAnsi="Cambria Math"/>
+                  <w:i/>
+                </w:rPr>
+              </m:ctrlPr>
+            </m:sSubPr>
+            <m:e>
+              <m:r>
+                <w:rPr>
+                  <w:rFonts w:ascii="Cambria Math" w:hAnsi="Cambria Math"/>
+                </w:rPr>
+                <m:t>c</m:t>
+              </m:r>
+            </m:e>
+            <m:sub>
+              <m:r>
+                <w:rPr>
+                  <w:rFonts w:ascii="Cambria Math" w:hAnsi="Cambria Math"/>
+                </w:rPr>
+                <m:t>1</m:t>
+              </m:r>
+            </m:sub>
+          </m:sSub>
+          <m:sSub>
+            <m:sSubPr>
+              <m:ctrlPr>
+                <w:rPr>
+                  <w:rFonts w:ascii="Cambria Math" w:hAnsi="Cambria Math"/>
+                  <w:i/>
+                </w:rPr>
+              </m:ctrlPr>
+            </m:sSubPr>
+            <m:e>
+              <m:r>
+                <w:rPr>
+                  <w:rFonts w:ascii="Cambria Math" w:hAnsi="Cambria Math"/>
+                </w:rPr>
+                <m:t>φ</m:t>
+              </m:r>
+            </m:e>
+            <m:sub>
+              <m:r>
+                <w:rPr>
+                  <w:rFonts w:ascii="Cambria Math" w:hAnsi="Cambria Math"/>
+                </w:rPr>
+                <m:t>1</m:t>
+              </m:r>
+            </m:sub>
+          </m:sSub>
+          <m:r>
+            <w:rPr>
+              <w:rFonts w:ascii="Cambria Math" w:hAnsi="Cambria Math"/>
+            </w:rPr>
+            <m:t>+</m:t>
+          </m:r>
+          <m:sSub>
+            <m:sSubPr>
+              <m:ctrlPr>
+                <w:rPr>
+                  <w:rFonts w:ascii="Cambria Math" w:hAnsi="Cambria Math"/>
+                  <w:i/>
+                </w:rPr>
+              </m:ctrlPr>
+            </m:sSubPr>
+            <m:e>
+              <m:r>
+                <w:rPr>
+                  <w:rFonts w:ascii="Cambria Math" w:hAnsi="Cambria Math"/>
+                </w:rPr>
+                <m:t>c</m:t>
+              </m:r>
+            </m:e>
+            <m:sub>
+              <m:r>
+                <w:rPr>
+                  <w:rFonts w:ascii="Cambria Math" w:hAnsi="Cambria Math"/>
+                </w:rPr>
+                <m:t>2</m:t>
+              </m:r>
+            </m:sub>
+          </m:sSub>
+          <m:sSub>
+            <m:sSubPr>
+              <m:ctrlPr>
+                <w:rPr>
+                  <w:rFonts w:ascii="Cambria Math" w:hAnsi="Cambria Math"/>
+                  <w:i/>
+                </w:rPr>
+              </m:ctrlPr>
+            </m:sSubPr>
+            <m:e>
+              <m:r>
+                <w:rPr>
+                  <w:rFonts w:ascii="Cambria Math" w:hAnsi="Cambria Math"/>
+                </w:rPr>
+                <m:t>φ</m:t>
+              </m:r>
+            </m:e>
+            <m:sub>
+              <m:r>
+                <w:rPr>
+                  <w:rFonts w:ascii="Cambria Math" w:hAnsi="Cambria Math"/>
+                </w:rPr>
+                <m:t>2</m:t>
+              </m:r>
+            </m:sub>
+          </m:sSub>
+        </m:oMath>
+      </m:oMathPara>
+    </w:p>
+    <w:p>
+      <w:pPr>
+        <w:spacing w:line="360" w:lineRule="auto"/>
+      </w:pPr>
+      <w:r>
+        <w:t xml:space="preserve">Donde </w:t>
+      </w:r>
+      <m:oMath>
+        <m:sSub>
+          <m:sSubPr>
+            <m:ctrlPr>
+              <w:rPr>
+                <w:rFonts w:ascii="Cambria Math" w:hAnsi="Cambria Math"/>
+                <w:i/>
+              </w:rPr>
+            </m:ctrlPr>
+          </m:sSubPr>
+          <m:e>
+            <m:r>
+              <w:rPr>
+                <w:rFonts w:ascii="Cambria Math" w:hAnsi="Cambria Math"/>
+              </w:rPr>
+              <m:t>φ</m:t>
+            </m:r>
+          </m:e>
+          <m:sub>
+            <m:r>
+              <w:rPr>
+                <w:rFonts w:ascii="Cambria Math" w:hAnsi="Cambria Math"/>
+              </w:rPr>
+              <m:t>o</m:t>
+            </m:r>
+          </m:sub>
+        </m:sSub>
+        <m:r>
+          <w:rPr>
+            <w:rFonts w:ascii="Cambria Math" w:hAnsi="Cambria Math"/>
+          </w:rPr>
+          <m:t xml:space="preserve">=1,  </m:t>
+        </m:r>
+        <m:sSub>
+          <m:sSubPr>
+            <m:ctrlPr>
+              <w:rPr>
+                <w:rFonts w:ascii="Cambria Math" w:hAnsi="Cambria Math"/>
+                <w:i/>
+              </w:rPr>
+            </m:ctrlPr>
+          </m:sSubPr>
+          <m:e>
+            <m:r>
+              <w:rPr>
+                <w:rFonts w:ascii="Cambria Math" w:hAnsi="Cambria Math"/>
+              </w:rPr>
+              <m:t>φ</m:t>
+            </m:r>
+          </m:e>
+          <m:sub>
+            <m:r>
+              <w:rPr>
+                <w:rFonts w:ascii="Cambria Math" w:hAnsi="Cambria Math"/>
+              </w:rPr>
+              <m:t>1</m:t>
+            </m:r>
+          </m:sub>
+        </m:sSub>
+        <m:r>
+          <w:rPr>
+            <w:rFonts w:ascii="Cambria Math" w:hAnsi="Cambria Math"/>
+          </w:rPr>
+          <m:t xml:space="preserve">=x,  </m:t>
+        </m:r>
+        <m:sSub>
+          <m:sSubPr>
+            <m:ctrlPr>
+              <w:rPr>
+                <w:rFonts w:ascii="Cambria Math" w:hAnsi="Cambria Math"/>
+                <w:i/>
+              </w:rPr>
+            </m:ctrlPr>
+          </m:sSubPr>
+          <m:e>
+            <m:r>
+              <w:rPr>
+                <w:rFonts w:ascii="Cambria Math" w:hAnsi="Cambria Math"/>
+              </w:rPr>
+              <m:t>φ</m:t>
+            </m:r>
+          </m:e>
+          <m:sub>
+            <m:r>
+              <w:rPr>
+                <w:rFonts w:ascii="Cambria Math" w:hAnsi="Cambria Math"/>
+              </w:rPr>
+              <m:t>2</m:t>
+            </m:r>
+          </m:sub>
+        </m:sSub>
+        <m:r>
+          <w:rPr>
+            <w:rFonts w:ascii="Cambria Math" w:hAnsi="Cambria Math"/>
+          </w:rPr>
+          <m:t>=</m:t>
+        </m:r>
+        <m:sSup>
+          <m:sSupPr>
+            <m:ctrlPr>
+              <w:rPr>
+                <w:rFonts w:ascii="Cambria Math" w:hAnsi="Cambria Math"/>
+                <w:i/>
+              </w:rPr>
+            </m:ctrlPr>
+          </m:sSupPr>
+          <m:e>
+            <m:r>
+              <w:rPr>
+                <w:rFonts w:ascii="Cambria Math" w:hAnsi="Cambria Math"/>
+              </w:rPr>
+              <m:t>x</m:t>
+            </m:r>
+          </m:e>
+          <m:sup>
+            <m:r>
+              <w:rPr>
+                <w:rFonts w:ascii="Cambria Math" w:hAnsi="Cambria Math"/>
+              </w:rPr>
+              <m:t>2</m:t>
+            </m:r>
+          </m:sup>
+        </m:sSup>
+      </m:oMath>
+      <w:r>
+        <w:t xml:space="preserve"> y se hallaron los coeficientes por dicho método.</w:t>
+      </w:r>
+    </w:p>
+    <w:p>
+      <w:pPr>
+        <w:spacing w:line="360" w:lineRule="auto"/>
+      </w:pPr>
+      <w:r>
+        <w:t xml:space="preserve">Una vez obtenida </w:t>
+      </w:r>
+      <m:oMath>
+        <m:sSup>
+          <m:sSupPr>
+            <m:ctrlPr>
+              <w:rPr>
+                <w:rFonts w:ascii="Cambria Math" w:hAnsi="Cambria Math"/>
+                <w:i/>
+              </w:rPr>
+            </m:ctrlPr>
+          </m:sSupPr>
+          <m:e>
+            <m:r>
+              <w:rPr>
+                <w:rFonts w:ascii="Cambria Math" w:hAnsi="Cambria Math"/>
+              </w:rPr>
+              <m:t>f</m:t>
+            </m:r>
+          </m:e>
+          <m:sup>
+            <m:r>
+              <w:rPr>
+                <w:rFonts w:ascii="Cambria Math" w:hAnsi="Cambria Math"/>
+              </w:rPr>
+              <m:t>*</m:t>
+            </m:r>
+          </m:sup>
+        </m:sSup>
+        <m:d>
+          <m:dPr>
+            <m:ctrlPr>
+              <w:rPr>
+                <w:rFonts w:ascii="Cambria Math" w:hAnsi="Cambria Math"/>
+                <w:i/>
+              </w:rPr>
+            </m:ctrlPr>
+          </m:dPr>
+          <m:e>
+            <m:r>
+              <w:rPr>
+                <w:rFonts w:ascii="Cambria Math" w:hAnsi="Cambria Math"/>
+              </w:rPr>
+              <m:t>x</m:t>
+            </m:r>
+          </m:e>
+        </m:d>
+      </m:oMath>
+      <w:r>
+        <w:t>, se evaluó para cada caso y en los respectivos puntos de cada uno, y también se almacenaron estos datos en un arreglo.</w:t>
+      </w:r>
+    </w:p>
+    <w:p>
+      <w:pPr>
+        <w:spacing w:line="360" w:lineRule="auto"/>
+      </w:pPr>
+      <w:proofErr w:type="gramStart"/>
+      <w:r>
+        <w:t>Finalmente</w:t>
+      </w:r>
+      <w:proofErr w:type="gramEnd"/>
+      <w:r>
+        <w:t xml:space="preserve"> para analizar la comparación de las distintas estimaciones, se calculó el error cuadrático medio entre las mediciones de las fotos y la catenaria, y entre las mediciones de las fotos y el ajuste cuadrático. Además, para tener una idea más intuitiva, se graficaron las funciones (imágenes en sección de resultados).</w:t>
+      </w:r>
+    </w:p>
+    <w:p>
+      <w:pPr>
+        <w:spacing w:line="360" w:lineRule="auto"/>
+      </w:pPr>
+      <w:r>
+        <w:t>Como conclusiones sobre las comparaciones, en todos los casos de manera analítica, el error cuadrático medio dio menor en los ajustes cuadráticos, y es también visible en los gráficos el hecho de que se aproxima más a los puntos de las fotos por lo que result</w:t>
+      </w:r>
+      <w:r>
+        <w:t>ó</w:t>
+      </w:r>
+      <w:r>
+        <w:t xml:space="preserve"> más precisa.</w:t>
+      </w:r>
     </w:p>
     <w:p>
       <w:pPr>
@@ -5867,6 +6916,7 @@
         <w:rPr>
           <w:b/>
         </w:rPr>
+        <w:lastRenderedPageBreak/>
         <w:t>Resultados</w:t>
       </w:r>
     </w:p>
@@ -6088,7 +7138,6 @@
         <w:spacing w:line="360" w:lineRule="auto"/>
       </w:pPr>
       <w:r>
-        <w:lastRenderedPageBreak/>
         <w:t>Condición del problema (óptima): 0.0012434713052191357</w:t>
       </w:r>
     </w:p>
@@ -6438,6 +7487,7 @@
         <w:spacing w:line="360" w:lineRule="auto"/>
       </w:pPr>
       <w:r>
+        <w:lastRenderedPageBreak/>
         <w:t>Condición del problema (óptima): 4.020195080136319</w:t>
       </w:r>
     </w:p>
@@ -6620,7 +7670,6 @@
         <w:spacing w:line="360" w:lineRule="auto"/>
       </w:pPr>
       <w:r>
-        <w:lastRenderedPageBreak/>
         <w:t>Término de estabilidad: 0.015182617237065283</w:t>
       </w:r>
     </w:p>

</xml_diff>